<commit_message>
UTC2-62: Update code svm
UTC2-62: Update code svm
</commit_message>
<xml_diff>
--- a/baocao/BỘ GIÁO DỤC VÀ ĐÀO TẠ1.docx
+++ b/baocao/BỘ GIÁO DỤC VÀ ĐÀO TẠ1.docx
@@ -1925,7 +1925,7 @@
           <w:bCs/>
           <w:iCs/>
         </w:rPr>
-        <w:t>Nghiên cứu thuậ</w:t>
+        <w:t xml:space="preserve">Nghiên cứu </w:t>
       </w:r>
       <w:r>
         <w:rPr>
@@ -1933,7 +1933,15 @@
           <w:bCs/>
           <w:iCs/>
         </w:rPr>
-        <w:t>t toán TF IDF trong xử lý ngôn ngữ tự nhiên.</w:t>
+        <w:t>quy trình</w:t>
+      </w:r>
+      <w:r>
+        <w:rPr>
+          <w:rFonts w:ascii="Times New Roman" w:hAnsi="Times New Roman"/>
+          <w:bCs/>
+          <w:iCs/>
+        </w:rPr>
+        <w:t xml:space="preserve"> trong xử lý ngôn ngữ tự nhiên.</w:t>
       </w:r>
     </w:p>
     <w:p>
@@ -1961,7 +1969,7 @@
           <w:bCs/>
           <w:iCs/>
         </w:rPr>
-        <w:t xml:space="preserve">Nghiên cứu về thuật toán </w:t>
+        <w:t>N</w:t>
       </w:r>
       <w:r>
         <w:rPr>
@@ -1969,23 +1977,50 @@
           <w:bCs/>
           <w:iCs/>
         </w:rPr>
-        <w:t>Linear Regression</w:t>
-      </w:r>
-      <w:r>
-        <w:rPr>
-          <w:rFonts w:ascii="Times New Roman" w:hAnsi="Times New Roman"/>
+        <w:t>ghiên cứu các thuật toán trong xử lý ngôn ngữ tự nhiên</w:t>
+      </w:r>
+    </w:p>
+    <w:p>
+      <w:pPr>
+        <w:tabs>
+          <w:tab w:val="left" w:pos="360"/>
+        </w:tabs>
+        <w:spacing w:line="360" w:lineRule="auto"/>
+        <w:ind w:left="360"/>
+        <w:jc w:val="both"/>
+        <w:rPr>
           <w:bCs/>
           <w:iCs/>
         </w:rPr>
-        <w:t xml:space="preserve"> để dự đoán điểm</w:t>
-      </w:r>
-      <w:r>
-        <w:rPr>
-          <w:rFonts w:ascii="Times New Roman" w:hAnsi="Times New Roman"/>
+      </w:pPr>
+      <w:r>
+        <w:rPr>
           <w:bCs/>
           <w:iCs/>
         </w:rPr>
-        <w:t>.</w:t>
+        <w:lastRenderedPageBreak/>
+        <w:t>-</w:t>
+      </w:r>
+      <w:r>
+        <w:rPr>
+          <w:bCs/>
+          <w:iCs/>
+        </w:rPr>
+        <w:tab/>
+      </w:r>
+      <w:r>
+        <w:rPr>
+          <w:bCs/>
+          <w:iCs/>
+        </w:rPr>
+        <w:t>Thu thập dữ liệu</w:t>
+      </w:r>
+      <w:r>
+        <w:rPr>
+          <w:bCs/>
+          <w:iCs/>
+        </w:rPr>
+        <w:t xml:space="preserve"> câu hỏi, câu trả lời trên diễn đàn nghe nói.</w:t>
       </w:r>
     </w:p>
     <w:p>
@@ -2013,8 +2048,7 @@
           <w:bCs/>
           <w:iCs/>
         </w:rPr>
-        <w:lastRenderedPageBreak/>
-        <w:t>Tìm hiểu về Deep Learning.</w:t>
+        <w:t>Thu thập điểm của sinh viên UTC2.</w:t>
       </w:r>
     </w:p>
     <w:p>
@@ -2042,7 +2076,7 @@
           <w:bCs/>
           <w:iCs/>
         </w:rPr>
-        <w:t>Nguyên cứu Neural Networks</w:t>
+        <w:t>Ứng dụng</w:t>
       </w:r>
       <w:r>
         <w:rPr>
@@ -2050,7 +2084,23 @@
           <w:bCs/>
           <w:iCs/>
         </w:rPr>
-        <w:t xml:space="preserve"> trong xử lý ngôn ngữ tự nhiên.</w:t>
+        <w:t xml:space="preserve"> thuật toán Linear Regression để dự đoán điểm</w:t>
+      </w:r>
+      <w:r>
+        <w:rPr>
+          <w:rFonts w:ascii="Times New Roman" w:hAnsi="Times New Roman"/>
+          <w:bCs/>
+          <w:iCs/>
+        </w:rPr>
+        <w:t xml:space="preserve"> sinh viên cho website hỗ trợ sinh viên</w:t>
+      </w:r>
+      <w:r>
+        <w:rPr>
+          <w:rFonts w:ascii="Times New Roman" w:hAnsi="Times New Roman"/>
+          <w:bCs/>
+          <w:iCs/>
+        </w:rPr>
+        <w:t>.</w:t>
       </w:r>
     </w:p>
     <w:p>
@@ -2075,18 +2125,23 @@
       <w:r>
         <w:rPr>
           <w:rFonts w:ascii="Times New Roman" w:hAnsi="Times New Roman"/>
-          <w:bCs/>
           <w:iCs/>
         </w:rPr>
-        <w:t>Thu thập dữ liệu</w:t>
-      </w:r>
-      <w:r>
-        <w:rPr>
-          <w:rFonts w:ascii="Times New Roman" w:hAnsi="Times New Roman"/>
-          <w:bCs/>
+        <w:t xml:space="preserve">Ứng dụng </w:t>
+      </w:r>
+      <w:r>
+        <w:rPr>
+          <w:rFonts w:ascii="Times New Roman" w:hAnsi="Times New Roman"/>
           <w:iCs/>
         </w:rPr>
-        <w:t xml:space="preserve"> câu hỏi, câu trả lời trên diễn đàn nghe nói.</w:t>
+        <w:t>Support Vector Machine</w:t>
+      </w:r>
+      <w:r>
+        <w:rPr>
+          <w:rFonts w:ascii="Times New Roman" w:hAnsi="Times New Roman"/>
+          <w:iCs/>
+        </w:rPr>
+        <w:t xml:space="preserve"> phân loại câu hỏi cho các phòng ban trên website hỗ trợ sinh viên.</w:t>
       </w:r>
     </w:p>
     <w:p>
@@ -2108,14 +2163,6 @@
           <w:iCs/>
         </w:rPr>
       </w:pPr>
-      <w:r>
-        <w:rPr>
-          <w:rFonts w:ascii="Times New Roman" w:hAnsi="Times New Roman"/>
-          <w:bCs/>
-          <w:iCs/>
-        </w:rPr>
-        <w:t>Thu thập điểm của sinh viên UTC2.</w:t>
-      </w:r>
     </w:p>
     <w:p>
       <w:pPr>
@@ -3014,6 +3061,7 @@
           <w:bCs/>
           <w:iCs/>
         </w:rPr>
+        <w:lastRenderedPageBreak/>
         <w:t>Nắ</w:t>
       </w:r>
       <w:r>
@@ -3227,7 +3275,6 @@
           <w:bCs/>
           <w:iCs/>
         </w:rPr>
-        <w:lastRenderedPageBreak/>
         <w:t>Giáo viên và cán bộ hướng dẫn</w:t>
       </w:r>
     </w:p>
@@ -3371,7 +3418,6 @@
           <w:p>
             <w:pPr>
               <w:spacing w:line="360" w:lineRule="auto"/>
-              <w:jc w:val="both"/>
               <w:rPr>
                 <w:b/>
               </w:rPr>
@@ -3380,19 +3426,48 @@
               <w:rPr>
                 <w:b/>
               </w:rPr>
-              <w:t xml:space="preserve">Ngày 20 </w:t>
+              <w:t xml:space="preserve">Ngày </w:t>
             </w:r>
             <w:r>
               <w:rPr>
                 <w:b/>
               </w:rPr>
-              <w:t>tháng 10 năm 2018</w:t>
+              <w:t xml:space="preserve">  </w:t>
+            </w:r>
+            <w:r>
+              <w:rPr>
+                <w:b/>
+              </w:rPr>
+              <w:t xml:space="preserve"> </w:t>
+            </w:r>
+            <w:r>
+              <w:rPr>
+                <w:b/>
+              </w:rPr>
+              <w:t xml:space="preserve">tháng </w:t>
+            </w:r>
+            <w:r>
+              <w:rPr>
+                <w:b/>
+              </w:rPr>
+              <w:t>5</w:t>
+            </w:r>
+            <w:r>
+              <w:rPr>
+                <w:b/>
+              </w:rPr>
+              <w:t xml:space="preserve"> năm 20</w:t>
+            </w:r>
+            <w:r>
+              <w:rPr>
+                <w:b/>
+              </w:rPr>
+              <w:t>20</w:t>
             </w:r>
           </w:p>
           <w:p>
             <w:pPr>
               <w:spacing w:line="360" w:lineRule="auto"/>
-              <w:jc w:val="both"/>
               <w:rPr>
                 <w:b/>
               </w:rPr>
@@ -3441,7 +3516,7 @@
           <w:p>
             <w:pPr>
               <w:spacing w:line="360" w:lineRule="auto"/>
-              <w:jc w:val="both"/>
+              <w:jc w:val="center"/>
               <w:rPr>
                 <w:b/>
               </w:rPr>
@@ -3456,7 +3531,7 @@
           <w:p>
             <w:pPr>
               <w:spacing w:line="360" w:lineRule="auto"/>
-              <w:jc w:val="both"/>
+              <w:jc w:val="center"/>
               <w:rPr>
                 <w:b/>
               </w:rPr>
@@ -3483,7 +3558,6 @@
           <w:p>
             <w:pPr>
               <w:spacing w:after="600" w:line="360" w:lineRule="auto"/>
-              <w:jc w:val="both"/>
               <w:rPr>
                 <w:b/>
               </w:rPr>
@@ -3497,7 +3571,7 @@
           <w:p>
             <w:pPr>
               <w:spacing w:line="360" w:lineRule="auto"/>
-              <w:jc w:val="both"/>
+              <w:jc w:val="center"/>
               <w:rPr>
                 <w:b/>
               </w:rPr>
@@ -3506,7 +3580,7 @@
           <w:p>
             <w:pPr>
               <w:spacing w:line="360" w:lineRule="auto"/>
-              <w:jc w:val="both"/>
+              <w:jc w:val="center"/>
               <w:rPr>
                 <w:b/>
               </w:rPr>
@@ -3515,7 +3589,7 @@
           <w:p>
             <w:pPr>
               <w:spacing w:line="360" w:lineRule="auto"/>
-              <w:jc w:val="both"/>
+              <w:jc w:val="center"/>
               <w:rPr>
                 <w:b/>
               </w:rPr>
@@ -3524,7 +3598,7 @@
           <w:p>
             <w:pPr>
               <w:spacing w:line="360" w:lineRule="auto"/>
-              <w:jc w:val="both"/>
+              <w:jc w:val="center"/>
               <w:rPr>
                 <w:b/>
               </w:rPr>
@@ -3539,7 +3613,7 @@
           <w:p>
             <w:pPr>
               <w:spacing w:line="360" w:lineRule="auto"/>
-              <w:jc w:val="both"/>
+              <w:jc w:val="center"/>
               <w:rPr>
                 <w:b/>
               </w:rPr>
@@ -3644,8 +3718,9 @@
           <w:tab w:val="left" w:pos="4770"/>
         </w:tabs>
         <w:spacing w:line="360" w:lineRule="auto"/>
-        <w:ind w:left="360"/>
+        <w:ind w:left="357"/>
         <w:jc w:val="center"/>
+        <w:outlineLvl w:val="0"/>
         <w:rPr>
           <w:b/>
           <w:bCs/>
@@ -3782,7 +3857,42 @@
           <w:b/>
           <w:i/>
         </w:rPr>
-        <w:t>TP. Hồ Chí Minh, ngày 15 tháng 01 năm 2019</w:t>
+        <w:t xml:space="preserve">TP. Hồ Chí Minh, ngày </w:t>
+      </w:r>
+      <w:r>
+        <w:rPr>
+          <w:b/>
+          <w:i/>
+        </w:rPr>
+        <w:t xml:space="preserve">  </w:t>
+      </w:r>
+      <w:r>
+        <w:rPr>
+          <w:b/>
+          <w:i/>
+        </w:rPr>
+        <w:t xml:space="preserve"> tháng </w:t>
+      </w:r>
+      <w:r>
+        <w:rPr>
+          <w:b/>
+          <w:i/>
+        </w:rPr>
+        <w:t xml:space="preserve">  </w:t>
+      </w:r>
+      <w:r>
+        <w:rPr>
+          <w:b/>
+          <w:i/>
+        </w:rPr>
+        <w:t xml:space="preserve"> năm 20</w:t>
+      </w:r>
+      <w:r>
+        <w:rPr>
+          <w:b/>
+          <w:i/>
+        </w:rPr>
+        <w:t>20</w:t>
       </w:r>
     </w:p>
     <w:p>
@@ -3857,6 +3967,7 @@
       <w:pPr>
         <w:spacing w:before="120" w:after="120" w:line="360" w:lineRule="auto"/>
         <w:jc w:val="center"/>
+        <w:outlineLvl w:val="0"/>
         <w:rPr>
           <w:b/>
           <w:sz w:val="28"/>
@@ -4079,7 +4190,7 @@
           <w:p>
             <w:pPr>
               <w:spacing w:line="360" w:lineRule="auto"/>
-              <w:jc w:val="both"/>
+              <w:jc w:val="center"/>
               <w:rPr>
                 <w:b/>
                 <w:i/>
@@ -4131,7 +4242,7 @@
           <w:p>
             <w:pPr>
               <w:spacing w:line="360" w:lineRule="auto"/>
-              <w:jc w:val="both"/>
+              <w:jc w:val="center"/>
               <w:rPr>
                 <w:b/>
               </w:rPr>
@@ -4146,7 +4257,7 @@
           <w:p>
             <w:pPr>
               <w:spacing w:line="360" w:lineRule="auto"/>
-              <w:jc w:val="both"/>
+              <w:jc w:val="center"/>
               <w:rPr>
                 <w:b/>
               </w:rPr>
@@ -4155,7 +4266,7 @@
           <w:p>
             <w:pPr>
               <w:spacing w:line="360" w:lineRule="auto"/>
-              <w:jc w:val="both"/>
+              <w:jc w:val="center"/>
               <w:rPr>
                 <w:b/>
               </w:rPr>
@@ -4164,7 +4275,7 @@
           <w:p>
             <w:pPr>
               <w:spacing w:line="360" w:lineRule="auto"/>
-              <w:jc w:val="both"/>
+              <w:jc w:val="center"/>
               <w:rPr>
                 <w:b/>
               </w:rPr>
@@ -4173,7 +4284,7 @@
           <w:p>
             <w:pPr>
               <w:spacing w:line="360" w:lineRule="auto"/>
-              <w:jc w:val="both"/>
+              <w:jc w:val="center"/>
               <w:rPr>
                 <w:b/>
               </w:rPr>
@@ -4182,7 +4293,7 @@
           <w:p>
             <w:pPr>
               <w:spacing w:line="360" w:lineRule="auto"/>
-              <w:jc w:val="both"/>
+              <w:jc w:val="center"/>
             </w:pPr>
             <w:r>
               <w:rPr>
@@ -4219,9 +4330,12 @@
     <w:p>
       <w:pPr>
         <w:jc w:val="center"/>
-        <w:rPr>
-          <w:b/>
-          <w:bCs/>
+        <w:outlineLvl w:val="0"/>
+        <w:rPr>
+          <w:b/>
+          <w:bCs/>
+          <w:sz w:val="32"/>
+          <w:szCs w:val="32"/>
           <w:lang w:eastAsia="x-none"/>
         </w:rPr>
       </w:pPr>
@@ -4229,6 +4343,8 @@
         <w:rPr>
           <w:b/>
           <w:bCs/>
+          <w:sz w:val="32"/>
+          <w:szCs w:val="32"/>
           <w:lang w:eastAsia="x-none"/>
         </w:rPr>
         <w:lastRenderedPageBreak/>
@@ -4237,6 +4353,12 @@
     </w:p>
     <w:sdt>
       <w:sdtPr>
+        <w:rPr>
+          <w:rFonts w:ascii="Times New Roman" w:eastAsiaTheme="minorHAnsi" w:hAnsi="Times New Roman" w:cs="Times New Roman"/>
+          <w:color w:val="auto"/>
+          <w:sz w:val="26"/>
+          <w:szCs w:val="26"/>
+        </w:rPr>
         <w:id w:val="1761407364"/>
         <w:docPartObj>
           <w:docPartGallery w:val="Table of Contents"/>
@@ -4245,13 +4367,9 @@
       </w:sdtPr>
       <w:sdtEndPr>
         <w:rPr>
-          <w:rFonts w:ascii="Times New Roman" w:eastAsiaTheme="minorHAnsi" w:hAnsi="Times New Roman" w:cs="Times New Roman"/>
           <w:b/>
           <w:bCs/>
           <w:noProof/>
-          <w:color w:val="auto"/>
-          <w:sz w:val="26"/>
-          <w:szCs w:val="26"/>
         </w:rPr>
       </w:sdtEndPr>
       <w:sdtContent>
@@ -4259,9 +4377,6 @@
           <w:pPr>
             <w:pStyle w:val="TOCHeading"/>
           </w:pPr>
-          <w:r>
-            <w:t>Contents</w:t>
-          </w:r>
         </w:p>
         <w:p>
           <w:pPr>
@@ -9214,11 +9329,1531 @@
     </w:p>
     <w:p>
       <w:pPr>
+        <w:spacing w:after="160" w:line="259" w:lineRule="auto"/>
         <w:rPr>
           <w:lang w:val="x-none" w:eastAsia="x-none"/>
         </w:rPr>
+      </w:pPr>
+      <w:r>
+        <w:rPr>
+          <w:lang w:val="x-none" w:eastAsia="x-none"/>
+        </w:rPr>
+        <w:br w:type="page"/>
+      </w:r>
+    </w:p>
+    <w:p>
+      <w:pPr>
+        <w:pStyle w:val="Heading1"/>
+        <w:spacing w:after="240" w:line="480" w:lineRule="auto"/>
+        <w:rPr>
+          <w:rFonts w:ascii="Times New Roman" w:hAnsi="Times New Roman"/>
+        </w:rPr>
+      </w:pPr>
+      <w:r>
+        <w:rPr>
+          <w:rFonts w:ascii="Times New Roman" w:hAnsi="Times New Roman"/>
+        </w:rPr>
+        <w:lastRenderedPageBreak/>
+        <w:t>DANH MỤC THUẬT NGỮ</w:t>
+      </w:r>
+    </w:p>
+    <w:tbl>
+      <w:tblPr>
+        <w:tblStyle w:val="TableGrid"/>
+        <w:tblW w:w="5165" w:type="pct"/>
+        <w:tblInd w:w="-365" w:type="dxa"/>
+        <w:tblLook w:val="04A0" w:firstRow="1" w:lastRow="0" w:firstColumn="1" w:lastColumn="0" w:noHBand="0" w:noVBand="1"/>
+      </w:tblPr>
+      <w:tblGrid>
+        <w:gridCol w:w="708"/>
+        <w:gridCol w:w="2908"/>
+        <w:gridCol w:w="3533"/>
+        <w:gridCol w:w="1417"/>
+        <w:gridCol w:w="794"/>
+      </w:tblGrid>
+      <w:tr>
+        <w:tc>
+          <w:tcPr>
+            <w:tcW w:w="370" w:type="pct"/>
+          </w:tcPr>
+          <w:p>
+            <w:pPr>
+              <w:spacing w:line="360" w:lineRule="auto"/>
+              <w:jc w:val="center"/>
+              <w:rPr>
+                <w:b/>
+              </w:rPr>
+            </w:pPr>
+            <w:r>
+              <w:rPr>
+                <w:b/>
+              </w:rPr>
+              <w:t>STT</w:t>
+            </w:r>
+          </w:p>
+        </w:tc>
+        <w:tc>
+          <w:tcPr>
+            <w:tcW w:w="1560" w:type="pct"/>
+          </w:tcPr>
+          <w:p>
+            <w:pPr>
+              <w:spacing w:line="360" w:lineRule="auto"/>
+              <w:jc w:val="center"/>
+              <w:rPr>
+                <w:b/>
+              </w:rPr>
+            </w:pPr>
+            <w:r>
+              <w:rPr>
+                <w:b/>
+              </w:rPr>
+              <w:t>THUẬT NGỮ</w:t>
+            </w:r>
+          </w:p>
+        </w:tc>
+        <w:tc>
+          <w:tcPr>
+            <w:tcW w:w="1893" w:type="pct"/>
+          </w:tcPr>
+          <w:p>
+            <w:pPr>
+              <w:spacing w:line="360" w:lineRule="auto"/>
+              <w:jc w:val="center"/>
+              <w:rPr>
+                <w:b/>
+              </w:rPr>
+            </w:pPr>
+            <w:r>
+              <w:rPr>
+                <w:b/>
+              </w:rPr>
+              <w:t>Ý NGHĨA TIẾNG VIỆT</w:t>
+            </w:r>
+          </w:p>
+        </w:tc>
+        <w:tc>
+          <w:tcPr>
+            <w:tcW w:w="763" w:type="pct"/>
+          </w:tcPr>
+          <w:p>
+            <w:pPr>
+              <w:spacing w:line="360" w:lineRule="auto"/>
+              <w:jc w:val="center"/>
+              <w:rPr>
+                <w:b/>
+              </w:rPr>
+            </w:pPr>
+            <w:r>
+              <w:rPr>
+                <w:b/>
+              </w:rPr>
+              <w:t>TỪ VIẾT TẮT</w:t>
+            </w:r>
+          </w:p>
+        </w:tc>
+        <w:tc>
+          <w:tcPr>
+            <w:tcW w:w="414" w:type="pct"/>
+          </w:tcPr>
+          <w:p>
+            <w:pPr>
+              <w:spacing w:line="360" w:lineRule="auto"/>
+              <w:jc w:val="center"/>
+              <w:rPr>
+                <w:b/>
+              </w:rPr>
+            </w:pPr>
+            <w:r>
+              <w:rPr>
+                <w:b/>
+              </w:rPr>
+              <w:t>GHI CHÚ</w:t>
+            </w:r>
+          </w:p>
+        </w:tc>
+      </w:tr>
+      <w:tr>
+        <w:tc>
+          <w:tcPr>
+            <w:tcW w:w="370" w:type="pct"/>
+          </w:tcPr>
+          <w:p>
+            <w:pPr>
+              <w:spacing w:line="360" w:lineRule="auto"/>
+              <w:jc w:val="center"/>
+            </w:pPr>
+            <w:r>
+              <w:t>1</w:t>
+            </w:r>
+          </w:p>
+        </w:tc>
+        <w:tc>
+          <w:tcPr>
+            <w:tcW w:w="1560" w:type="pct"/>
+          </w:tcPr>
+          <w:p>
+            <w:pPr>
+              <w:spacing w:line="360" w:lineRule="auto"/>
+              <w:jc w:val="center"/>
+            </w:pPr>
+            <w:r>
+              <w:t>Information Technology</w:t>
+            </w:r>
+          </w:p>
+        </w:tc>
+        <w:tc>
+          <w:tcPr>
+            <w:tcW w:w="1893" w:type="pct"/>
+          </w:tcPr>
+          <w:p>
+            <w:pPr>
+              <w:spacing w:line="360" w:lineRule="auto"/>
+              <w:jc w:val="center"/>
+            </w:pPr>
+            <w:r>
+              <w:t>Công Nghệ Thông Tin</w:t>
+            </w:r>
+          </w:p>
+        </w:tc>
+        <w:tc>
+          <w:tcPr>
+            <w:tcW w:w="763" w:type="pct"/>
+          </w:tcPr>
+          <w:p>
+            <w:pPr>
+              <w:spacing w:line="360" w:lineRule="auto"/>
+              <w:jc w:val="center"/>
+            </w:pPr>
+            <w:r>
+              <w:t>CNTT</w:t>
+            </w:r>
+          </w:p>
+        </w:tc>
+        <w:tc>
+          <w:tcPr>
+            <w:tcW w:w="414" w:type="pct"/>
+          </w:tcPr>
+          <w:p>
+            <w:pPr>
+              <w:spacing w:line="360" w:lineRule="auto"/>
+              <w:jc w:val="center"/>
+            </w:pPr>
+          </w:p>
+        </w:tc>
+      </w:tr>
+      <w:tr>
+        <w:tc>
+          <w:tcPr>
+            <w:tcW w:w="370" w:type="pct"/>
+          </w:tcPr>
+          <w:p>
+            <w:pPr>
+              <w:spacing w:line="360" w:lineRule="auto"/>
+              <w:jc w:val="center"/>
+            </w:pPr>
+            <w:r>
+              <w:t>2</w:t>
+            </w:r>
+          </w:p>
+        </w:tc>
+        <w:tc>
+          <w:tcPr>
+            <w:tcW w:w="1560" w:type="pct"/>
+          </w:tcPr>
+          <w:p>
+            <w:pPr>
+              <w:spacing w:line="360" w:lineRule="auto"/>
+              <w:jc w:val="center"/>
+            </w:pPr>
+            <w:r>
+              <w:rPr>
+                <w:shd w:val="clear" w:color="auto" w:fill="FFFFFF"/>
+              </w:rPr>
+              <w:t>Stupid Pointless Annoying Messages</w:t>
+            </w:r>
+          </w:p>
+        </w:tc>
+        <w:tc>
+          <w:tcPr>
+            <w:tcW w:w="1893" w:type="pct"/>
+          </w:tcPr>
+          <w:p>
+            <w:pPr>
+              <w:spacing w:line="360" w:lineRule="auto"/>
+              <w:jc w:val="center"/>
+            </w:pPr>
+            <w:r>
+              <w:t>Thư rác</w:t>
+            </w:r>
+          </w:p>
+        </w:tc>
+        <w:tc>
+          <w:tcPr>
+            <w:tcW w:w="763" w:type="pct"/>
+          </w:tcPr>
+          <w:p>
+            <w:pPr>
+              <w:spacing w:line="360" w:lineRule="auto"/>
+              <w:jc w:val="center"/>
+            </w:pPr>
+            <w:r>
+              <w:rPr>
+                <w:rFonts w:eastAsia="Times New Roman"/>
+              </w:rPr>
+              <w:t>SPAM</w:t>
+            </w:r>
+          </w:p>
+        </w:tc>
+        <w:tc>
+          <w:tcPr>
+            <w:tcW w:w="414" w:type="pct"/>
+          </w:tcPr>
+          <w:p>
+            <w:pPr>
+              <w:spacing w:line="360" w:lineRule="auto"/>
+              <w:jc w:val="center"/>
+            </w:pPr>
+          </w:p>
+        </w:tc>
+      </w:tr>
+      <w:tr>
+        <w:tc>
+          <w:tcPr>
+            <w:tcW w:w="370" w:type="pct"/>
+          </w:tcPr>
+          <w:p>
+            <w:pPr>
+              <w:spacing w:line="360" w:lineRule="auto"/>
+              <w:jc w:val="center"/>
+            </w:pPr>
+            <w:r>
+              <w:t>3</w:t>
+            </w:r>
+          </w:p>
+        </w:tc>
+        <w:tc>
+          <w:tcPr>
+            <w:tcW w:w="1560" w:type="pct"/>
+          </w:tcPr>
+          <w:p>
+            <w:pPr>
+              <w:spacing w:line="360" w:lineRule="auto"/>
+              <w:jc w:val="center"/>
+              <w:rPr>
+                <w:i/>
+              </w:rPr>
+            </w:pPr>
+            <w:r>
+              <w:rPr>
+                <w:rStyle w:val="Emphasis"/>
+                <w:bCs/>
+                <w:shd w:val="clear" w:color="auto" w:fill="FFFFFF"/>
+              </w:rPr>
+              <w:t>Artificial Intelligence</w:t>
+            </w:r>
+          </w:p>
+        </w:tc>
+        <w:tc>
+          <w:tcPr>
+            <w:tcW w:w="1893" w:type="pct"/>
+          </w:tcPr>
+          <w:p>
+            <w:pPr>
+              <w:spacing w:line="360" w:lineRule="auto"/>
+              <w:jc w:val="center"/>
+            </w:pPr>
+            <w:r>
+              <w:t>Trí tuệ nhân tạo</w:t>
+            </w:r>
+          </w:p>
+        </w:tc>
+        <w:tc>
+          <w:tcPr>
+            <w:tcW w:w="763" w:type="pct"/>
+          </w:tcPr>
+          <w:p>
+            <w:pPr>
+              <w:spacing w:line="360" w:lineRule="auto"/>
+              <w:jc w:val="center"/>
+            </w:pPr>
+            <w:r>
+              <w:t>AI</w:t>
+            </w:r>
+          </w:p>
+        </w:tc>
+        <w:tc>
+          <w:tcPr>
+            <w:tcW w:w="414" w:type="pct"/>
+          </w:tcPr>
+          <w:p>
+            <w:pPr>
+              <w:spacing w:line="360" w:lineRule="auto"/>
+              <w:jc w:val="center"/>
+            </w:pPr>
+          </w:p>
+        </w:tc>
+      </w:tr>
+      <w:tr>
+        <w:tc>
+          <w:tcPr>
+            <w:tcW w:w="370" w:type="pct"/>
+          </w:tcPr>
+          <w:p>
+            <w:pPr>
+              <w:spacing w:line="360" w:lineRule="auto"/>
+              <w:jc w:val="center"/>
+            </w:pPr>
+            <w:r>
+              <w:t>4</w:t>
+            </w:r>
+          </w:p>
+        </w:tc>
+        <w:tc>
+          <w:tcPr>
+            <w:tcW w:w="1560" w:type="pct"/>
+          </w:tcPr>
+          <w:p>
+            <w:pPr>
+              <w:spacing w:line="360" w:lineRule="auto"/>
+              <w:jc w:val="center"/>
+            </w:pPr>
+            <w:r>
+              <w:t>Machine Learning</w:t>
+            </w:r>
+          </w:p>
+        </w:tc>
+        <w:tc>
+          <w:tcPr>
+            <w:tcW w:w="1893" w:type="pct"/>
+          </w:tcPr>
+          <w:p>
+            <w:pPr>
+              <w:spacing w:line="360" w:lineRule="auto"/>
+              <w:jc w:val="center"/>
+            </w:pPr>
+            <w:r>
+              <w:t>Học máy</w:t>
+            </w:r>
+          </w:p>
+        </w:tc>
+        <w:tc>
+          <w:tcPr>
+            <w:tcW w:w="763" w:type="pct"/>
+          </w:tcPr>
+          <w:p>
+            <w:pPr>
+              <w:spacing w:line="360" w:lineRule="auto"/>
+              <w:jc w:val="center"/>
+            </w:pPr>
+            <w:r>
+              <w:t>ML</w:t>
+            </w:r>
+          </w:p>
+        </w:tc>
+        <w:tc>
+          <w:tcPr>
+            <w:tcW w:w="414" w:type="pct"/>
+          </w:tcPr>
+          <w:p>
+            <w:pPr>
+              <w:spacing w:line="360" w:lineRule="auto"/>
+              <w:jc w:val="center"/>
+            </w:pPr>
+          </w:p>
+        </w:tc>
+      </w:tr>
+      <w:tr>
+        <w:tc>
+          <w:tcPr>
+            <w:tcW w:w="370" w:type="pct"/>
+          </w:tcPr>
+          <w:p>
+            <w:pPr>
+              <w:spacing w:line="360" w:lineRule="auto"/>
+              <w:jc w:val="center"/>
+            </w:pPr>
+            <w:r>
+              <w:t>5</w:t>
+            </w:r>
+          </w:p>
+        </w:tc>
+        <w:tc>
+          <w:tcPr>
+            <w:tcW w:w="1560" w:type="pct"/>
+          </w:tcPr>
+          <w:p>
+            <w:pPr>
+              <w:spacing w:line="360" w:lineRule="auto"/>
+              <w:jc w:val="center"/>
+            </w:pPr>
+            <w:r>
+              <w:t>Deep Learning</w:t>
+            </w:r>
+          </w:p>
+        </w:tc>
+        <w:tc>
+          <w:tcPr>
+            <w:tcW w:w="1893" w:type="pct"/>
+          </w:tcPr>
+          <w:p>
+            <w:pPr>
+              <w:spacing w:line="360" w:lineRule="auto"/>
+              <w:jc w:val="center"/>
+            </w:pPr>
+            <w:r>
+              <w:t>Học sâu</w:t>
+            </w:r>
+          </w:p>
+        </w:tc>
+        <w:tc>
+          <w:tcPr>
+            <w:tcW w:w="763" w:type="pct"/>
+          </w:tcPr>
+          <w:p>
+            <w:pPr>
+              <w:spacing w:line="360" w:lineRule="auto"/>
+              <w:jc w:val="center"/>
+            </w:pPr>
+            <w:r>
+              <w:t>DL</w:t>
+            </w:r>
+          </w:p>
+        </w:tc>
+        <w:tc>
+          <w:tcPr>
+            <w:tcW w:w="414" w:type="pct"/>
+          </w:tcPr>
+          <w:p>
+            <w:pPr>
+              <w:spacing w:line="360" w:lineRule="auto"/>
+              <w:jc w:val="center"/>
+            </w:pPr>
+          </w:p>
+        </w:tc>
+      </w:tr>
+      <w:tr>
+        <w:tc>
+          <w:tcPr>
+            <w:tcW w:w="370" w:type="pct"/>
+          </w:tcPr>
+          <w:p>
+            <w:pPr>
+              <w:spacing w:line="360" w:lineRule="auto"/>
+              <w:jc w:val="center"/>
+            </w:pPr>
+            <w:r>
+              <w:t>6</w:t>
+            </w:r>
+          </w:p>
+        </w:tc>
+        <w:tc>
+          <w:tcPr>
+            <w:tcW w:w="1560" w:type="pct"/>
+          </w:tcPr>
+          <w:p>
+            <w:pPr>
+              <w:spacing w:line="360" w:lineRule="auto"/>
+              <w:jc w:val="center"/>
+            </w:pPr>
+            <w:r>
+              <w:rPr>
+                <w:rStyle w:val="fontstyle01"/>
+                <w:rFonts w:ascii="Times New Roman" w:hAnsi="Times New Roman"/>
+              </w:rPr>
+              <w:t>Knowledge Discovery in Database</w:t>
+            </w:r>
+          </w:p>
+        </w:tc>
+        <w:tc>
+          <w:tcPr>
+            <w:tcW w:w="1893" w:type="pct"/>
+          </w:tcPr>
+          <w:p>
+            <w:pPr>
+              <w:spacing w:line="360" w:lineRule="auto"/>
+              <w:jc w:val="center"/>
+            </w:pPr>
+            <w:r>
+              <w:rPr>
+                <w:rFonts w:eastAsia="Times New Roman"/>
+                <w:color w:val="000000"/>
+              </w:rPr>
+              <w:t>Khai phá tri thức</w:t>
+            </w:r>
+          </w:p>
+        </w:tc>
+        <w:tc>
+          <w:tcPr>
+            <w:tcW w:w="763" w:type="pct"/>
+          </w:tcPr>
+          <w:p>
+            <w:pPr>
+              <w:spacing w:line="360" w:lineRule="auto"/>
+              <w:jc w:val="center"/>
+            </w:pPr>
+            <w:r>
+              <w:t>KDD</w:t>
+            </w:r>
+          </w:p>
+        </w:tc>
+        <w:tc>
+          <w:tcPr>
+            <w:tcW w:w="414" w:type="pct"/>
+          </w:tcPr>
+          <w:p>
+            <w:pPr>
+              <w:spacing w:line="360" w:lineRule="auto"/>
+              <w:jc w:val="center"/>
+            </w:pPr>
+          </w:p>
+        </w:tc>
+      </w:tr>
+      <w:tr>
+        <w:tc>
+          <w:tcPr>
+            <w:tcW w:w="370" w:type="pct"/>
+          </w:tcPr>
+          <w:p>
+            <w:pPr>
+              <w:spacing w:line="360" w:lineRule="auto"/>
+              <w:jc w:val="center"/>
+            </w:pPr>
+            <w:r>
+              <w:t>7</w:t>
+            </w:r>
+          </w:p>
+        </w:tc>
+        <w:tc>
+          <w:tcPr>
+            <w:tcW w:w="1560" w:type="pct"/>
+          </w:tcPr>
+          <w:p>
+            <w:pPr>
+              <w:spacing w:line="360" w:lineRule="auto"/>
+              <w:jc w:val="center"/>
+              <w:rPr>
+                <w:color w:val="222222"/>
+                <w:shd w:val="clear" w:color="auto" w:fill="FFFFFF"/>
+              </w:rPr>
+            </w:pPr>
+            <w:hyperlink r:id="rId10" w:history="1">
+              <w:r>
+                <w:rPr>
+                  <w:rStyle w:val="Hyperlink"/>
+                  <w:shd w:val="clear" w:color="auto" w:fill="FFFFFF"/>
+                </w:rPr>
+                <w:t>Application Programming Interface</w:t>
+              </w:r>
+            </w:hyperlink>
+          </w:p>
+        </w:tc>
+        <w:tc>
+          <w:tcPr>
+            <w:tcW w:w="1893" w:type="pct"/>
+          </w:tcPr>
+          <w:p>
+            <w:pPr>
+              <w:spacing w:line="360" w:lineRule="auto"/>
+              <w:jc w:val="center"/>
+              <w:rPr>
+                <w:shd w:val="clear" w:color="auto" w:fill="FFFFFF"/>
+              </w:rPr>
+            </w:pPr>
+            <w:r>
+              <w:rPr>
+                <w:shd w:val="clear" w:color="auto" w:fill="FFFFFF"/>
+              </w:rPr>
+              <w:t>Giao diện lập trình ứng dụng</w:t>
+            </w:r>
+          </w:p>
+        </w:tc>
+        <w:tc>
+          <w:tcPr>
+            <w:tcW w:w="763" w:type="pct"/>
+          </w:tcPr>
+          <w:p>
+            <w:pPr>
+              <w:spacing w:line="360" w:lineRule="auto"/>
+              <w:jc w:val="center"/>
+            </w:pPr>
+            <w:r>
+              <w:t>API</w:t>
+            </w:r>
+          </w:p>
+        </w:tc>
+        <w:tc>
+          <w:tcPr>
+            <w:tcW w:w="414" w:type="pct"/>
+          </w:tcPr>
+          <w:p>
+            <w:pPr>
+              <w:spacing w:line="360" w:lineRule="auto"/>
+              <w:jc w:val="center"/>
+            </w:pPr>
+          </w:p>
+        </w:tc>
+      </w:tr>
+      <w:tr>
+        <w:trPr>
+          <w:trHeight w:val="437"/>
+        </w:trPr>
+        <w:tc>
+          <w:tcPr>
+            <w:tcW w:w="370" w:type="pct"/>
+          </w:tcPr>
+          <w:p>
+            <w:pPr>
+              <w:spacing w:line="360" w:lineRule="auto"/>
+              <w:jc w:val="center"/>
+            </w:pPr>
+            <w:r>
+              <w:t>8</w:t>
+            </w:r>
+          </w:p>
+        </w:tc>
+        <w:tc>
+          <w:tcPr>
+            <w:tcW w:w="1560" w:type="pct"/>
+          </w:tcPr>
+          <w:p>
+            <w:pPr>
+              <w:spacing w:line="360" w:lineRule="auto"/>
+              <w:jc w:val="center"/>
+              <w:rPr>
+                <w:rStyle w:val="Emphasis"/>
+                <w:bCs/>
+                <w:i w:val="0"/>
+                <w:iCs w:val="0"/>
+                <w:shd w:val="clear" w:color="auto" w:fill="FFFFFF"/>
+              </w:rPr>
+            </w:pPr>
+            <w:r>
+              <w:rPr>
+                <w:rFonts w:eastAsia="Times New Roman"/>
+              </w:rPr>
+              <w:t>Database</w:t>
+            </w:r>
+          </w:p>
+        </w:tc>
+        <w:tc>
+          <w:tcPr>
+            <w:tcW w:w="1893" w:type="pct"/>
+          </w:tcPr>
+          <w:p>
+            <w:pPr>
+              <w:spacing w:line="360" w:lineRule="auto"/>
+              <w:jc w:val="center"/>
+              <w:rPr>
+                <w:shd w:val="clear" w:color="auto" w:fill="FFFFFF"/>
+              </w:rPr>
+            </w:pPr>
+            <w:r>
+              <w:rPr>
+                <w:shd w:val="clear" w:color="auto" w:fill="FFFFFF"/>
+              </w:rPr>
+              <w:t>Cơ sở dữ liệu</w:t>
+            </w:r>
+          </w:p>
+        </w:tc>
+        <w:tc>
+          <w:tcPr>
+            <w:tcW w:w="763" w:type="pct"/>
+          </w:tcPr>
+          <w:p>
+            <w:pPr>
+              <w:spacing w:line="360" w:lineRule="auto"/>
+              <w:jc w:val="center"/>
+            </w:pPr>
+            <w:r>
+              <w:rPr>
+                <w:rFonts w:eastAsia="Times New Roman"/>
+              </w:rPr>
+              <w:t>CSDL</w:t>
+            </w:r>
+          </w:p>
+        </w:tc>
+        <w:tc>
+          <w:tcPr>
+            <w:tcW w:w="414" w:type="pct"/>
+          </w:tcPr>
+          <w:p>
+            <w:pPr>
+              <w:spacing w:line="360" w:lineRule="auto"/>
+              <w:jc w:val="center"/>
+            </w:pPr>
+          </w:p>
+        </w:tc>
+      </w:tr>
+      <w:tr>
+        <w:tc>
+          <w:tcPr>
+            <w:tcW w:w="370" w:type="pct"/>
+          </w:tcPr>
+          <w:p>
+            <w:pPr>
+              <w:spacing w:line="360" w:lineRule="auto"/>
+              <w:jc w:val="center"/>
+            </w:pPr>
+            <w:r>
+              <w:t>9</w:t>
+            </w:r>
+          </w:p>
+        </w:tc>
+        <w:tc>
+          <w:tcPr>
+            <w:tcW w:w="1560" w:type="pct"/>
+          </w:tcPr>
+          <w:p>
+            <w:pPr>
+              <w:spacing w:line="360" w:lineRule="auto"/>
+              <w:jc w:val="center"/>
+              <w:rPr>
+                <w:rFonts w:eastAsia="Times New Roman"/>
+              </w:rPr>
+            </w:pPr>
+            <w:r>
+              <w:rPr>
+                <w:rFonts w:eastAsia="Times New Roman"/>
+              </w:rPr>
+              <w:t>Data Mining</w:t>
+            </w:r>
+          </w:p>
+        </w:tc>
+        <w:tc>
+          <w:tcPr>
+            <w:tcW w:w="1893" w:type="pct"/>
+          </w:tcPr>
+          <w:p>
+            <w:pPr>
+              <w:spacing w:line="360" w:lineRule="auto"/>
+              <w:jc w:val="center"/>
+              <w:rPr>
+                <w:shd w:val="clear" w:color="auto" w:fill="FFFFFF"/>
+              </w:rPr>
+            </w:pPr>
+            <w:r>
+              <w:rPr>
+                <w:shd w:val="clear" w:color="auto" w:fill="FFFFFF"/>
+              </w:rPr>
+              <w:t>Khai phá dữ liệu</w:t>
+            </w:r>
+          </w:p>
+        </w:tc>
+        <w:tc>
+          <w:tcPr>
+            <w:tcW w:w="763" w:type="pct"/>
+          </w:tcPr>
+          <w:p>
+            <w:pPr>
+              <w:spacing w:line="360" w:lineRule="auto"/>
+              <w:jc w:val="center"/>
+            </w:pPr>
+          </w:p>
+        </w:tc>
+        <w:tc>
+          <w:tcPr>
+            <w:tcW w:w="414" w:type="pct"/>
+          </w:tcPr>
+          <w:p>
+            <w:pPr>
+              <w:spacing w:line="360" w:lineRule="auto"/>
+              <w:jc w:val="center"/>
+            </w:pPr>
+          </w:p>
+        </w:tc>
+      </w:tr>
+      <w:tr>
+        <w:tc>
+          <w:tcPr>
+            <w:tcW w:w="370" w:type="pct"/>
+          </w:tcPr>
+          <w:p>
+            <w:pPr>
+              <w:spacing w:line="360" w:lineRule="auto"/>
+              <w:jc w:val="center"/>
+            </w:pPr>
+            <w:r>
+              <w:t>10</w:t>
+            </w:r>
+          </w:p>
+        </w:tc>
+        <w:tc>
+          <w:tcPr>
+            <w:tcW w:w="1560" w:type="pct"/>
+          </w:tcPr>
+          <w:p>
+            <w:pPr>
+              <w:spacing w:line="360" w:lineRule="auto"/>
+              <w:jc w:val="center"/>
+              <w:rPr>
+                <w:rFonts w:eastAsia="Times New Roman"/>
+              </w:rPr>
+            </w:pPr>
+            <w:r>
+              <w:rPr>
+                <w:rFonts w:eastAsia="Times New Roman"/>
+                <w:color w:val="000000"/>
+              </w:rPr>
+              <w:t>Structured Query Language</w:t>
+            </w:r>
+          </w:p>
+        </w:tc>
+        <w:tc>
+          <w:tcPr>
+            <w:tcW w:w="1893" w:type="pct"/>
+          </w:tcPr>
+          <w:p>
+            <w:pPr>
+              <w:spacing w:line="360" w:lineRule="auto"/>
+              <w:jc w:val="center"/>
+              <w:rPr>
+                <w:shd w:val="clear" w:color="auto" w:fill="FFFFFF"/>
+              </w:rPr>
+            </w:pPr>
+            <w:r>
+              <w:rPr>
+                <w:color w:val="212121"/>
+                <w:shd w:val="clear" w:color="auto" w:fill="FFFFFF"/>
+              </w:rPr>
+              <w:t>Ngôn ngữ truy vấn dữ liệu có cấu trúc</w:t>
+            </w:r>
+          </w:p>
+        </w:tc>
+        <w:tc>
+          <w:tcPr>
+            <w:tcW w:w="763" w:type="pct"/>
+          </w:tcPr>
+          <w:p>
+            <w:pPr>
+              <w:spacing w:line="360" w:lineRule="auto"/>
+              <w:jc w:val="center"/>
+            </w:pPr>
+            <w:r>
+              <w:rPr>
+                <w:rFonts w:eastAsia="Times New Roman"/>
+              </w:rPr>
+              <w:t>SQL</w:t>
+            </w:r>
+          </w:p>
+        </w:tc>
+        <w:tc>
+          <w:tcPr>
+            <w:tcW w:w="414" w:type="pct"/>
+          </w:tcPr>
+          <w:p>
+            <w:pPr>
+              <w:spacing w:line="360" w:lineRule="auto"/>
+              <w:jc w:val="center"/>
+            </w:pPr>
+          </w:p>
+        </w:tc>
+      </w:tr>
+      <w:tr>
+        <w:tc>
+          <w:tcPr>
+            <w:tcW w:w="370" w:type="pct"/>
+          </w:tcPr>
+          <w:p>
+            <w:pPr>
+              <w:spacing w:line="360" w:lineRule="auto"/>
+              <w:jc w:val="center"/>
+            </w:pPr>
+            <w:r>
+              <w:t>11</w:t>
+            </w:r>
+          </w:p>
+        </w:tc>
+        <w:tc>
+          <w:tcPr>
+            <w:tcW w:w="1560" w:type="pct"/>
+            <w:vAlign w:val="center"/>
+          </w:tcPr>
+          <w:p>
+            <w:pPr>
+              <w:spacing w:line="360" w:lineRule="auto"/>
+              <w:jc w:val="center"/>
+              <w:rPr>
+                <w:spacing w:val="-1"/>
+              </w:rPr>
+            </w:pPr>
+            <w:r>
+              <w:rPr>
+                <w:rFonts w:eastAsia="Times New Roman"/>
+                <w:color w:val="000000"/>
+              </w:rPr>
+              <w:t>Association rules</w:t>
+            </w:r>
+          </w:p>
+        </w:tc>
+        <w:tc>
+          <w:tcPr>
+            <w:tcW w:w="1893" w:type="pct"/>
+          </w:tcPr>
+          <w:p>
+            <w:pPr>
+              <w:pStyle w:val="HTMLPreformatted"/>
+              <w:shd w:val="clear" w:color="auto" w:fill="FFFFFF"/>
+              <w:jc w:val="center"/>
+              <w:rPr>
+                <w:rFonts w:ascii="Times New Roman" w:hAnsi="Times New Roman" w:cs="Times New Roman"/>
+                <w:color w:val="212121"/>
+                <w:sz w:val="26"/>
+                <w:szCs w:val="26"/>
+              </w:rPr>
+            </w:pPr>
+            <w:r>
+              <w:rPr>
+                <w:rFonts w:ascii="Times New Roman" w:hAnsi="Times New Roman" w:cs="Times New Roman"/>
+                <w:color w:val="212121"/>
+                <w:sz w:val="26"/>
+                <w:szCs w:val="26"/>
+                <w:lang w:val="vi-VN"/>
+              </w:rPr>
+              <w:t>Luật kết hợp</w:t>
+            </w:r>
+          </w:p>
+        </w:tc>
+        <w:tc>
+          <w:tcPr>
+            <w:tcW w:w="763" w:type="pct"/>
+          </w:tcPr>
+          <w:p>
+            <w:pPr>
+              <w:spacing w:line="360" w:lineRule="auto"/>
+              <w:jc w:val="center"/>
+            </w:pPr>
+          </w:p>
+        </w:tc>
+        <w:tc>
+          <w:tcPr>
+            <w:tcW w:w="414" w:type="pct"/>
+          </w:tcPr>
+          <w:p>
+            <w:pPr>
+              <w:spacing w:line="360" w:lineRule="auto"/>
+              <w:jc w:val="center"/>
+            </w:pPr>
+          </w:p>
+        </w:tc>
+      </w:tr>
+      <w:tr>
+        <w:tc>
+          <w:tcPr>
+            <w:tcW w:w="370" w:type="pct"/>
+          </w:tcPr>
+          <w:p>
+            <w:pPr>
+              <w:spacing w:line="360" w:lineRule="auto"/>
+              <w:jc w:val="center"/>
+            </w:pPr>
+            <w:r>
+              <w:t>12</w:t>
+            </w:r>
+          </w:p>
+        </w:tc>
+        <w:tc>
+          <w:tcPr>
+            <w:tcW w:w="1560" w:type="pct"/>
+          </w:tcPr>
+          <w:p>
+            <w:pPr>
+              <w:spacing w:line="360" w:lineRule="auto"/>
+              <w:jc w:val="center"/>
+              <w:rPr>
+                <w:spacing w:val="-1"/>
+              </w:rPr>
+            </w:pPr>
+            <w:r>
+              <w:rPr>
+                <w:rFonts w:eastAsia="Times New Roman"/>
+                <w:color w:val="000000"/>
+              </w:rPr>
+              <w:t>Classification</w:t>
+            </w:r>
+          </w:p>
+        </w:tc>
+        <w:tc>
+          <w:tcPr>
+            <w:tcW w:w="1893" w:type="pct"/>
+          </w:tcPr>
+          <w:p>
+            <w:pPr>
+              <w:pStyle w:val="HTMLPreformatted"/>
+              <w:shd w:val="clear" w:color="auto" w:fill="FFFFFF"/>
+              <w:jc w:val="center"/>
+              <w:rPr>
+                <w:rFonts w:ascii="Times New Roman" w:hAnsi="Times New Roman" w:cs="Times New Roman"/>
+                <w:color w:val="212121"/>
+                <w:sz w:val="26"/>
+                <w:szCs w:val="26"/>
+                <w:lang w:val="vi-VN"/>
+              </w:rPr>
+            </w:pPr>
+            <w:r>
+              <w:rPr>
+                <w:rFonts w:ascii="Times New Roman" w:hAnsi="Times New Roman" w:cs="Times New Roman"/>
+                <w:color w:val="212121"/>
+                <w:sz w:val="26"/>
+                <w:szCs w:val="26"/>
+                <w:lang w:val="vi-VN"/>
+              </w:rPr>
+              <w:t>Phân lớp</w:t>
+            </w:r>
+          </w:p>
+        </w:tc>
+        <w:tc>
+          <w:tcPr>
+            <w:tcW w:w="763" w:type="pct"/>
+          </w:tcPr>
+          <w:p>
+            <w:pPr>
+              <w:spacing w:line="360" w:lineRule="auto"/>
+              <w:jc w:val="center"/>
+            </w:pPr>
+          </w:p>
+        </w:tc>
+        <w:tc>
+          <w:tcPr>
+            <w:tcW w:w="414" w:type="pct"/>
+          </w:tcPr>
+          <w:p>
+            <w:pPr>
+              <w:spacing w:line="360" w:lineRule="auto"/>
+              <w:jc w:val="center"/>
+            </w:pPr>
+          </w:p>
+        </w:tc>
+      </w:tr>
+      <w:tr>
+        <w:tc>
+          <w:tcPr>
+            <w:tcW w:w="370" w:type="pct"/>
+          </w:tcPr>
+          <w:p>
+            <w:pPr>
+              <w:spacing w:line="360" w:lineRule="auto"/>
+              <w:jc w:val="center"/>
+            </w:pPr>
+            <w:r>
+              <w:t>13</w:t>
+            </w:r>
+          </w:p>
+        </w:tc>
+        <w:tc>
+          <w:tcPr>
+            <w:tcW w:w="1560" w:type="pct"/>
+          </w:tcPr>
+          <w:p>
+            <w:pPr>
+              <w:spacing w:line="360" w:lineRule="auto"/>
+              <w:jc w:val="center"/>
+              <w:rPr>
+                <w:shd w:val="clear" w:color="auto" w:fill="FFFFFF"/>
+              </w:rPr>
+            </w:pPr>
+            <w:r>
+              <w:rPr>
+                <w:rFonts w:eastAsia="Times New Roman"/>
+                <w:color w:val="000000"/>
+              </w:rPr>
+              <w:t>Clustering</w:t>
+            </w:r>
+          </w:p>
+        </w:tc>
+        <w:tc>
+          <w:tcPr>
+            <w:tcW w:w="1893" w:type="pct"/>
+          </w:tcPr>
+          <w:p>
+            <w:pPr>
+              <w:pStyle w:val="HTMLPreformatted"/>
+              <w:shd w:val="clear" w:color="auto" w:fill="FFFFFF"/>
+              <w:jc w:val="center"/>
+              <w:rPr>
+                <w:rFonts w:ascii="Times New Roman" w:hAnsi="Times New Roman" w:cs="Times New Roman"/>
+                <w:color w:val="212121"/>
+                <w:sz w:val="26"/>
+                <w:szCs w:val="26"/>
+              </w:rPr>
+            </w:pPr>
+            <w:r>
+              <w:rPr>
+                <w:rFonts w:ascii="Times New Roman" w:hAnsi="Times New Roman" w:cs="Times New Roman"/>
+                <w:color w:val="212121"/>
+                <w:sz w:val="26"/>
+                <w:szCs w:val="26"/>
+              </w:rPr>
+              <w:t>Phân cụm</w:t>
+            </w:r>
+          </w:p>
+        </w:tc>
+        <w:tc>
+          <w:tcPr>
+            <w:tcW w:w="763" w:type="pct"/>
+          </w:tcPr>
+          <w:p>
+            <w:pPr>
+              <w:spacing w:line="360" w:lineRule="auto"/>
+              <w:jc w:val="center"/>
+            </w:pPr>
+          </w:p>
+        </w:tc>
+        <w:tc>
+          <w:tcPr>
+            <w:tcW w:w="414" w:type="pct"/>
+          </w:tcPr>
+          <w:p>
+            <w:pPr>
+              <w:spacing w:line="360" w:lineRule="auto"/>
+              <w:jc w:val="center"/>
+            </w:pPr>
+          </w:p>
+        </w:tc>
+      </w:tr>
+      <w:tr>
+        <w:tc>
+          <w:tcPr>
+            <w:tcW w:w="370" w:type="pct"/>
+          </w:tcPr>
+          <w:p>
+            <w:pPr>
+              <w:spacing w:line="360" w:lineRule="auto"/>
+              <w:jc w:val="center"/>
+            </w:pPr>
+            <w:r>
+              <w:t>14</w:t>
+            </w:r>
+          </w:p>
+        </w:tc>
+        <w:tc>
+          <w:tcPr>
+            <w:tcW w:w="1560" w:type="pct"/>
+          </w:tcPr>
+          <w:p>
+            <w:pPr>
+              <w:spacing w:line="360" w:lineRule="auto"/>
+              <w:jc w:val="center"/>
+              <w:rPr>
+                <w:rFonts w:eastAsia="Times New Roman"/>
+                <w:color w:val="000000"/>
+              </w:rPr>
+            </w:pPr>
+            <w:r>
+              <w:rPr>
+                <w:rFonts w:eastAsia="Times New Roman"/>
+                <w:color w:val="000000"/>
+              </w:rPr>
+              <w:t>Regression</w:t>
+            </w:r>
+          </w:p>
+        </w:tc>
+        <w:tc>
+          <w:tcPr>
+            <w:tcW w:w="1893" w:type="pct"/>
+          </w:tcPr>
+          <w:p>
+            <w:pPr>
+              <w:pStyle w:val="HTMLPreformatted"/>
+              <w:shd w:val="clear" w:color="auto" w:fill="FFFFFF"/>
+              <w:jc w:val="center"/>
+              <w:rPr>
+                <w:rFonts w:ascii="Times New Roman" w:hAnsi="Times New Roman" w:cs="Times New Roman"/>
+                <w:color w:val="212121"/>
+                <w:sz w:val="26"/>
+                <w:szCs w:val="26"/>
+              </w:rPr>
+            </w:pPr>
+            <w:r>
+              <w:rPr>
+                <w:rFonts w:ascii="Times New Roman" w:hAnsi="Times New Roman" w:cs="Times New Roman"/>
+                <w:color w:val="212121"/>
+                <w:sz w:val="26"/>
+                <w:szCs w:val="26"/>
+              </w:rPr>
+              <w:t>Hồi quy</w:t>
+            </w:r>
+          </w:p>
+        </w:tc>
+        <w:tc>
+          <w:tcPr>
+            <w:tcW w:w="763" w:type="pct"/>
+          </w:tcPr>
+          <w:p>
+            <w:pPr>
+              <w:spacing w:line="360" w:lineRule="auto"/>
+              <w:jc w:val="center"/>
+            </w:pPr>
+          </w:p>
+        </w:tc>
+        <w:tc>
+          <w:tcPr>
+            <w:tcW w:w="414" w:type="pct"/>
+          </w:tcPr>
+          <w:p>
+            <w:pPr>
+              <w:spacing w:line="360" w:lineRule="auto"/>
+              <w:jc w:val="center"/>
+            </w:pPr>
+          </w:p>
+        </w:tc>
+      </w:tr>
+      <w:tr>
+        <w:tc>
+          <w:tcPr>
+            <w:tcW w:w="370" w:type="pct"/>
+          </w:tcPr>
+          <w:p>
+            <w:pPr>
+              <w:spacing w:line="360" w:lineRule="auto"/>
+              <w:jc w:val="center"/>
+            </w:pPr>
+            <w:r>
+              <w:t>15</w:t>
+            </w:r>
+          </w:p>
+        </w:tc>
+        <w:tc>
+          <w:tcPr>
+            <w:tcW w:w="1560" w:type="pct"/>
+          </w:tcPr>
+          <w:p>
+            <w:pPr>
+              <w:spacing w:line="360" w:lineRule="auto"/>
+              <w:jc w:val="center"/>
+              <w:rPr>
+                <w:rFonts w:eastAsia="Times New Roman"/>
+                <w:color w:val="000000"/>
+              </w:rPr>
+            </w:pPr>
+            <w:r>
+              <w:rPr>
+                <w:lang w:val="vi-VN"/>
+              </w:rPr>
+              <w:t>Knowledge Discovery from Data</w:t>
+            </w:r>
+          </w:p>
+        </w:tc>
+        <w:tc>
+          <w:tcPr>
+            <w:tcW w:w="1893" w:type="pct"/>
+          </w:tcPr>
+          <w:p>
+            <w:pPr>
+              <w:pStyle w:val="HTMLPreformatted"/>
+              <w:shd w:val="clear" w:color="auto" w:fill="FFFFFF"/>
+              <w:jc w:val="center"/>
+              <w:rPr>
+                <w:rFonts w:ascii="Times New Roman" w:hAnsi="Times New Roman" w:cs="Times New Roman"/>
+                <w:color w:val="212121"/>
+                <w:sz w:val="26"/>
+                <w:szCs w:val="26"/>
+              </w:rPr>
+            </w:pPr>
+            <w:r>
+              <w:rPr>
+                <w:rFonts w:ascii="Times New Roman" w:hAnsi="Times New Roman" w:cs="Times New Roman"/>
+                <w:color w:val="212121"/>
+                <w:sz w:val="26"/>
+                <w:szCs w:val="26"/>
+              </w:rPr>
+              <w:t>Khai thác tri thức từ cơ sở dữ liệu</w:t>
+            </w:r>
+          </w:p>
+        </w:tc>
+        <w:tc>
+          <w:tcPr>
+            <w:tcW w:w="763" w:type="pct"/>
+          </w:tcPr>
+          <w:p>
+            <w:pPr>
+              <w:spacing w:line="360" w:lineRule="auto"/>
+              <w:jc w:val="center"/>
+            </w:pPr>
+            <w:r>
+              <w:t>KDD</w:t>
+            </w:r>
+          </w:p>
+        </w:tc>
+        <w:tc>
+          <w:tcPr>
+            <w:tcW w:w="414" w:type="pct"/>
+          </w:tcPr>
+          <w:p>
+            <w:pPr>
+              <w:spacing w:line="360" w:lineRule="auto"/>
+              <w:jc w:val="center"/>
+            </w:pPr>
+          </w:p>
+        </w:tc>
+      </w:tr>
+      <w:tr>
+        <w:tc>
+          <w:tcPr>
+            <w:tcW w:w="370" w:type="pct"/>
+          </w:tcPr>
+          <w:p>
+            <w:pPr>
+              <w:spacing w:line="360" w:lineRule="auto"/>
+              <w:jc w:val="center"/>
+            </w:pPr>
+            <w:r>
+              <w:t>16</w:t>
+            </w:r>
+          </w:p>
+        </w:tc>
+        <w:tc>
+          <w:tcPr>
+            <w:tcW w:w="1560" w:type="pct"/>
+          </w:tcPr>
+          <w:p>
+            <w:pPr>
+              <w:spacing w:line="360" w:lineRule="auto"/>
+              <w:jc w:val="center"/>
+              <w:rPr>
+                <w:lang w:val="vi-VN"/>
+              </w:rPr>
+            </w:pPr>
+            <w:r>
+              <w:rPr>
+                <w:color w:val="000000" w:themeColor="text1"/>
+              </w:rPr>
+              <w:t>Natural Language Processing</w:t>
+            </w:r>
+          </w:p>
+        </w:tc>
+        <w:tc>
+          <w:tcPr>
+            <w:tcW w:w="1893" w:type="pct"/>
+          </w:tcPr>
+          <w:p>
+            <w:pPr>
+              <w:pStyle w:val="HTMLPreformatted"/>
+              <w:shd w:val="clear" w:color="auto" w:fill="FFFFFF"/>
+              <w:jc w:val="center"/>
+              <w:rPr>
+                <w:rFonts w:ascii="Times New Roman" w:hAnsi="Times New Roman" w:cs="Times New Roman"/>
+                <w:color w:val="212121"/>
+                <w:sz w:val="26"/>
+                <w:szCs w:val="26"/>
+                <w:lang w:val="vi-VN"/>
+              </w:rPr>
+            </w:pPr>
+            <w:r>
+              <w:rPr>
+                <w:rFonts w:ascii="Times New Roman" w:hAnsi="Times New Roman" w:cs="Times New Roman"/>
+                <w:color w:val="212121"/>
+                <w:sz w:val="26"/>
+                <w:szCs w:val="26"/>
+                <w:lang w:val="vi-VN"/>
+              </w:rPr>
+              <w:t>Xử lý ngôn ngữ tự nhiên</w:t>
+            </w:r>
+          </w:p>
+        </w:tc>
+        <w:tc>
+          <w:tcPr>
+            <w:tcW w:w="763" w:type="pct"/>
+          </w:tcPr>
+          <w:p>
+            <w:pPr>
+              <w:spacing w:line="360" w:lineRule="auto"/>
+              <w:jc w:val="center"/>
+            </w:pPr>
+            <w:r>
+              <w:t>NLP</w:t>
+            </w:r>
+          </w:p>
+        </w:tc>
+        <w:tc>
+          <w:tcPr>
+            <w:tcW w:w="414" w:type="pct"/>
+          </w:tcPr>
+          <w:p>
+            <w:pPr>
+              <w:spacing w:line="360" w:lineRule="auto"/>
+              <w:jc w:val="center"/>
+            </w:pPr>
+          </w:p>
+        </w:tc>
+      </w:tr>
+    </w:tbl>
+    <w:p/>
+    <w:p>
+      <w:pPr>
+        <w:spacing w:after="160" w:line="259" w:lineRule="auto"/>
+        <w:jc w:val="center"/>
+        <w:rPr>
+          <w:b/>
+          <w:bCs/>
+          <w:sz w:val="32"/>
+          <w:szCs w:val="32"/>
+          <w:lang w:eastAsia="x-none"/>
+        </w:rPr>
+      </w:pPr>
+    </w:p>
+    <w:p>
+      <w:pPr>
+        <w:spacing w:after="160" w:line="259" w:lineRule="auto"/>
+        <w:jc w:val="center"/>
+        <w:rPr>
+          <w:b/>
+          <w:bCs/>
+          <w:sz w:val="32"/>
+          <w:szCs w:val="32"/>
+          <w:lang w:val="fr-FR" w:eastAsia="x-none"/>
+        </w:rPr>
+      </w:pPr>
+      <w:r>
+        <w:rPr>
+          <w:b/>
+          <w:bCs/>
+          <w:sz w:val="32"/>
+          <w:szCs w:val="32"/>
+          <w:lang w:val="fr-FR" w:eastAsia="x-none"/>
+        </w:rPr>
+        <w:t>DANH MỤC BẢNG</w:t>
+      </w:r>
+    </w:p>
+    <w:p>
+      <w:pPr>
+        <w:spacing w:after="160" w:line="259" w:lineRule="auto"/>
+        <w:jc w:val="center"/>
+        <w:rPr>
+          <w:b/>
+          <w:bCs/>
+          <w:sz w:val="32"/>
+          <w:szCs w:val="32"/>
+          <w:lang w:val="fr-FR" w:eastAsia="x-none"/>
+        </w:rPr>
+      </w:pPr>
+    </w:p>
+    <w:p>
+      <w:pPr>
+        <w:spacing w:after="160" w:line="259" w:lineRule="auto"/>
+        <w:jc w:val="center"/>
+        <w:rPr>
+          <w:b/>
+          <w:bCs/>
+          <w:sz w:val="32"/>
+          <w:szCs w:val="32"/>
+          <w:lang w:val="fr-FR" w:eastAsia="x-none"/>
+        </w:rPr>
+      </w:pPr>
+    </w:p>
+    <w:p>
+      <w:pPr>
+        <w:spacing w:after="160" w:line="259" w:lineRule="auto"/>
+        <w:jc w:val="center"/>
+        <w:rPr>
+          <w:b/>
+          <w:bCs/>
+          <w:sz w:val="32"/>
+          <w:szCs w:val="32"/>
+          <w:lang w:val="fr-FR" w:eastAsia="x-none"/>
+        </w:rPr>
         <w:sectPr>
-          <w:headerReference w:type="default" r:id="rId10"/>
+          <w:headerReference w:type="default" r:id="rId11"/>
           <w:pgSz w:w="11906" w:h="16838"/>
           <w:pgMar w:top="1134" w:right="1134" w:bottom="1134" w:left="1701" w:header="706" w:footer="706" w:gutter="0"/>
           <w:pgNumType w:fmt="lowerRoman"/>
@@ -9226,6 +10861,17 @@
           <w:docGrid w:linePitch="360"/>
         </w:sectPr>
       </w:pPr>
+      <w:r>
+        <w:rPr>
+          <w:b/>
+          <w:bCs/>
+          <w:sz w:val="32"/>
+          <w:szCs w:val="32"/>
+          <w:lang w:val="fr-FR" w:eastAsia="x-none"/>
+        </w:rPr>
+        <w:lastRenderedPageBreak/>
+        <w:t>DANH MỤC HÌNH ẢNH</w:t>
+      </w:r>
     </w:p>
     <w:p>
       <w:pPr>
@@ -9245,15 +10891,8 @@
       <w:r>
         <w:rPr>
           <w:rFonts w:ascii="Times New Roman" w:hAnsi="Times New Roman"/>
-          <w:lang w:val="en-US"/>
         </w:rPr>
         <w:lastRenderedPageBreak/>
-        <w:t xml:space="preserve">CHƯƠNG 1: </w:t>
-      </w:r>
-      <w:r>
-        <w:rPr>
-          <w:rFonts w:ascii="Times New Roman" w:hAnsi="Times New Roman"/>
-        </w:rPr>
         <w:t>TỔNG QUAN</w:t>
       </w:r>
       <w:bookmarkEnd w:id="7"/>
@@ -9287,7 +10926,7 @@
           <w:bCs/>
           <w:lang w:eastAsia="x-none"/>
         </w:rPr>
-        <w:t xml:space="preserve">.1 </w:t>
+        <w:t xml:space="preserve"> </w:t>
       </w:r>
       <w:r>
         <w:rPr>
@@ -9343,26 +10982,10 @@
           <w:bCs/>
           <w:lang w:eastAsia="x-none"/>
         </w:rPr>
-        <w:t>.1</w:t>
-      </w:r>
-      <w:r>
-        <w:rPr>
-          <w:b/>
-          <w:bCs/>
-          <w:lang w:eastAsia="x-none"/>
-        </w:rPr>
-        <w:t xml:space="preserve"> Khai phá dữ liệu (Data mining)</w:t>
+        <w:t xml:space="preserve"> Khai phá dữ liệu</w:t>
       </w:r>
       <w:bookmarkEnd w:id="12"/>
       <w:bookmarkEnd w:id="13"/>
-      <w:r>
-        <w:rPr>
-          <w:b/>
-          <w:bCs/>
-          <w:lang w:eastAsia="x-none"/>
-        </w:rPr>
-        <w:t> </w:t>
-      </w:r>
     </w:p>
     <w:p>
       <w:pPr>
@@ -9640,28 +11263,14 @@
           <w:b/>
           <w:bCs/>
         </w:rPr>
-        <w:t>1.2</w:t>
-      </w:r>
-      <w:r>
-        <w:rPr>
-          <w:b/>
-          <w:bCs/>
-        </w:rPr>
-        <w:t xml:space="preserve"> Khai phá dữ liệu văn bản (</w:t>
-      </w:r>
-      <w:r>
-        <w:rPr>
-          <w:b/>
-          <w:bCs/>
-        </w:rPr>
-        <w:t>textmining</w:t>
-      </w:r>
-      <w:r>
-        <w:rPr>
-          <w:b/>
-          <w:bCs/>
-        </w:rPr>
-        <w:t>)</w:t>
+        <w:t>2</w:t>
+      </w:r>
+      <w:r>
+        <w:rPr>
+          <w:b/>
+          <w:bCs/>
+        </w:rPr>
+        <w:t xml:space="preserve"> Khai phá dữ liệu văn bản</w:t>
       </w:r>
       <w:bookmarkEnd w:id="14"/>
       <w:bookmarkEnd w:id="15"/>
@@ -9706,7 +11315,7 @@
           <w:b/>
           <w:bCs/>
         </w:rPr>
-        <w:t>1.2</w:t>
+        <w:t>2</w:t>
       </w:r>
       <w:r>
         <w:rPr>
@@ -9721,27 +11330,6 @@
           <w:bCs/>
         </w:rPr>
         <w:t>Học máy</w:t>
-      </w:r>
-      <w:r>
-        <w:rPr>
-          <w:b/>
-          <w:bCs/>
-        </w:rPr>
-        <w:t xml:space="preserve"> (</w:t>
-      </w:r>
-      <w:r>
-        <w:rPr>
-          <w:b/>
-          <w:bCs/>
-        </w:rPr>
-        <w:t>Machine learning</w:t>
-      </w:r>
-      <w:r>
-        <w:rPr>
-          <w:b/>
-          <w:bCs/>
-        </w:rPr>
-        <w:t>)</w:t>
       </w:r>
       <w:bookmarkEnd w:id="16"/>
       <w:bookmarkEnd w:id="17"/>
@@ -9794,7 +11382,7 @@
           <w:bCs/>
           <w:color w:val="auto"/>
         </w:rPr>
-        <w:t>1.3</w:t>
+        <w:t>3</w:t>
       </w:r>
       <w:r>
         <w:rPr>
@@ -10021,7 +11609,7 @@
           <w:color w:val="000000" w:themeColor="text1"/>
           <w:lang w:val="vi-VN"/>
         </w:rPr>
-        <w:t>1.4</w:t>
+        <w:t>4</w:t>
       </w:r>
       <w:r>
         <w:rPr>
@@ -10103,7 +11691,7 @@
           <w:color w:val="000000" w:themeColor="text1"/>
           <w:lang w:val="vi-VN"/>
         </w:rPr>
-        <w:t>1.5</w:t>
+        <w:t>5</w:t>
       </w:r>
       <w:r>
         <w:rPr>
@@ -11615,22 +13203,16 @@
         </w:rPr>
         <w:t>.1</w:t>
       </w:r>
-      <w:r>
-        <w:rPr>
-          <w:b/>
-          <w:bCs/>
-          <w:color w:val="000000" w:themeColor="text1"/>
-        </w:rPr>
-        <w:t xml:space="preserve"> </w:t>
-      </w:r>
-      <w:r>
-        <w:rPr>
-          <w:b/>
-        </w:rPr>
-        <w:t>Machine Learning</w:t>
-      </w:r>
       <w:bookmarkEnd w:id="28"/>
       <w:bookmarkEnd w:id="29"/>
+      <w:r>
+        <w:rPr>
+          <w:b/>
+          <w:bCs/>
+          <w:color w:val="000000" w:themeColor="text1"/>
+        </w:rPr>
+        <w:t xml:space="preserve"> Học máy</w:t>
+      </w:r>
     </w:p>
     <w:p>
       <w:pPr>
@@ -11645,7 +13227,19 @@
         <w:rPr>
           <w:color w:val="000000" w:themeColor="text1"/>
         </w:rPr>
-        <w:t>Học máy, có tài liệu gọi là Máy học, (tiếng Anh: machine learning) là một lĩnh vực của trí tuệ nhân tạo liên quan đến việc phát triển các kĩ thuật cho phép các máy tính có thể "học". Cụ thể hơn, học máy là một phương pháp để tạo ra các chương trình máy tính bằng việc phân tích các tập dữ liệu. Học máy có liên quan lớn đến thống kê, vì cả hai lĩnh vực đều nghiên cứu việc phân tích dữ liệu, nhưng khác với thống kê, học máy tập trung vào sự phức tạp của các giải thuật trong việc thực thi tính toán. Nhiều bài toán suy luận được xếp vào loại bài toán NP-khó, vì thế một phần của học máy là nghiên cứu sự phát triển các giải thuật suy luận xấp xỉ mà có thể xử lí được. Học máy có tính ứng dụng rất cao bao gồm máy truy tìm dữ liệu, chẩn đoán y khoa, phát hiện thẻ tín dụng giả, phân tích thị trường chứng khoán, phân loại các chuỗi DNA, nhận dạng tiếng nói và chữ viết, dịch tự động, chơi trò chơi và cử động rô-bốt (robot locomotion). Tương tác với con người</w:t>
+        <w:t>Học máy</w:t>
+      </w:r>
+      <w:r>
+        <w:rPr>
+          <w:color w:val="000000" w:themeColor="text1"/>
+        </w:rPr>
+        <w:t xml:space="preserve"> </w:t>
+      </w:r>
+      <w:r>
+        <w:rPr>
+          <w:color w:val="000000" w:themeColor="text1"/>
+        </w:rPr>
+        <w:t>là một lĩnh vực của trí tuệ nhân tạo liên quan đến việc phát triển các kĩ thuật cho phép các máy tính có thể "học". Cụ thể hơn, học máy là một phương pháp để tạo ra các chương trình máy tính bằng việc phân tích các tập dữ liệu. Học máy có liên quan lớn đến thống kê, vì cả hai lĩnh vực đều nghiên cứu việc phân tích dữ liệu, nhưng khác với thống kê, học máy tập trung vào sự phức tạp của các giải thuật trong việc thực thi tính toán. Nhiều bài toán suy luận được xếp vào loại bài toán NP-khó, vì thế một phần của học máy là nghiên cứu sự phát triển các giải thuật suy luận xấp xỉ mà có thể xử lí được. Học máy có tính ứng dụng rất cao bao gồm máy truy tìm dữ liệu, chẩn đoán y khoa, phát hiện thẻ tín dụng giả, phân tích thị trường chứng khoán, phân loại các chuỗi DNA, nhận dạng tiếng nói và chữ viết, dịch tự động, chơi trò chơi và cử động rô-bốt (robot locomotion). Tương tác với con người</w:t>
       </w:r>
     </w:p>
     <w:p>
@@ -12011,7 +13605,7 @@
           <w:bCs/>
           <w:color w:val="000000" w:themeColor="text1"/>
         </w:rPr>
-        <w:t>Xử lý ngôn ngữ tự nhiên (Natural Language Processing)</w:t>
+        <w:t>Xử lý ngôn ngữ tự nhiên</w:t>
       </w:r>
       <w:bookmarkEnd w:id="30"/>
       <w:bookmarkEnd w:id="31"/>
@@ -12618,11 +14212,19 @@
       </w:pPr>
       <w:r>
         <w:rPr>
-          <w:b/>
+          <w:bCs/>
           <w:i/>
           <w:color w:val="000000" w:themeColor="text1"/>
         </w:rPr>
-        <w:t xml:space="preserve">Odoo </w:t>
+        <w:t>Odoo</w:t>
+      </w:r>
+      <w:r>
+        <w:rPr>
+          <w:b/>
+          <w:i/>
+          <w:color w:val="000000" w:themeColor="text1"/>
+        </w:rPr>
+        <w:t xml:space="preserve"> </w:t>
       </w:r>
       <w:r>
         <w:rPr>
@@ -12701,7 +14303,7 @@
       <w:r>
         <w:rPr>
           <w:rFonts w:ascii="Times New Roman" w:hAnsi="Times New Roman"/>
-          <w:b/>
+          <w:bCs/>
           <w:i/>
           <w:color w:val="000000" w:themeColor="text1"/>
         </w:rPr>
@@ -13277,10 +14879,34 @@
           <w:bCs/>
           <w:color w:val="000000" w:themeColor="text1"/>
         </w:rPr>
-        <w:t>Cơ sở dữ dữ liệu postgressql</w:t>
+        <w:t xml:space="preserve">Cơ sở dữ dữ liệu </w:t>
+      </w:r>
+      <w:r>
+        <w:rPr>
+          <w:b/>
+          <w:bCs/>
+          <w:color w:val="000000" w:themeColor="text1"/>
+        </w:rPr>
+        <w:t>P</w:t>
+      </w:r>
+      <w:r>
+        <w:rPr>
+          <w:b/>
+          <w:bCs/>
+          <w:color w:val="000000" w:themeColor="text1"/>
+        </w:rPr>
+        <w:t>ostgre</w:t>
       </w:r>
       <w:bookmarkEnd w:id="44"/>
       <w:bookmarkEnd w:id="45"/>
+      <w:r>
+        <w:rPr>
+          <w:b/>
+          <w:bCs/>
+          <w:color w:val="000000" w:themeColor="text1"/>
+        </w:rPr>
+        <w:t>SQL</w:t>
+      </w:r>
     </w:p>
     <w:p>
       <w:pPr>
@@ -13303,7 +14929,7 @@
       <w:r>
         <w:rPr>
           <w:rFonts w:ascii="Times New Roman" w:hAnsi="Times New Roman"/>
-          <w:b/>
+          <w:bCs/>
           <w:i/>
           <w:color w:val="000000" w:themeColor="text1"/>
         </w:rPr>
@@ -13419,7 +15045,7 @@
       <w:r>
         <w:rPr>
           <w:rFonts w:ascii="Times New Roman" w:hAnsi="Times New Roman"/>
-          <w:b/>
+          <w:bCs/>
           <w:i/>
           <w:color w:val="000000" w:themeColor="text1"/>
         </w:rPr>
@@ -13521,7 +15147,7 @@
       <w:r>
         <w:rPr>
           <w:rFonts w:ascii="Times New Roman" w:hAnsi="Times New Roman"/>
-          <w:b/>
+          <w:bCs/>
           <w:i/>
           <w:color w:val="000000" w:themeColor="text1"/>
         </w:rPr>
@@ -14563,10 +16189,43 @@
       </w:pPr>
       <w:r>
         <w:lastRenderedPageBreak/>
-        <w:t>Dạng phức tạp: dạng này cũng thực hiện quy trình giống như dạng đơn giản. Tuy nhiên, dạng này có thể tránh được một số nhập nhằng gặp phải trong dạng đơn giản. Giả sử khi duyệt câu và chúng ta có l1 và l1-l2 đều là từ có trong từ điển thì thuật toán sử dụng chiến thuật 3 từ tốt</w:t>
-      </w:r>
-      <w:r>
-        <w:t xml:space="preserve"> nhất. Tiêu chuẩn 3 từ tốt nhất được Chen &amp; Liu (1992) [7] đưa ra. Nó có nội dung là khi một chuỗi có thể tách thành nhiều cách thì ta chọn cách tách mà sao cho độ dài trung bình của các từ được tách ra từ chuỗi là lớn nhất và sự chênh lệch độ dài các từ được tách ra là nhỏ nhất. </w:t>
+        <w:t>Dạng phức tạp: dạng này cũng thực hiện quy trình giống như dạng đơn giản. Tuy nhiên, dạng này có thể tránh được một số nhập nhằng gặp phải trong dạng đơn giản. Giả sử khi duyệt câu và chúng ta có l</w:t>
+      </w:r>
+      <w:r>
+        <w:rPr>
+          <w:vertAlign w:val="subscript"/>
+        </w:rPr>
+        <w:t>1</w:t>
+      </w:r>
+      <w:r>
+        <w:t xml:space="preserve"> và l</w:t>
+      </w:r>
+      <w:r>
+        <w:rPr>
+          <w:vertAlign w:val="subscript"/>
+        </w:rPr>
+        <w:t>1</w:t>
+      </w:r>
+      <w:r>
+        <w:t>-l</w:t>
+      </w:r>
+      <w:r>
+        <w:rPr>
+          <w:vertAlign w:val="subscript"/>
+        </w:rPr>
+        <w:t>2</w:t>
+      </w:r>
+      <w:r>
+        <w:t xml:space="preserve"> đều là từ có trong từ điển thì thuật toán sử dụng chiến thuật 3 từ tốt</w:t>
+      </w:r>
+      <w:r>
+        <w:t xml:space="preserve"> nhất. Tiêu chuẩn 3 từ tốt nhất được Chen &amp; Liu (1992) [</w:t>
+      </w:r>
+      <w:r>
+        <w:t>13</w:t>
+      </w:r>
+      <w:r>
+        <w:t xml:space="preserve">] đưa ra. Nó có nội dung là khi một chuỗi có thể tách thành nhiều cách thì ta chọn cách tách mà sao cho độ dài trung bình của các từ được tách ra từ chuỗi là lớn nhất và sự chênh lệch độ dài các từ được tách ra là nhỏ nhất. </w:t>
       </w:r>
     </w:p>
     <w:p>
@@ -16940,7 +18599,10 @@
         <w:t>1</w:t>
       </w:r>
       <w:r>
-        <w:t>3]. Có nhiều tiềm năng phát triển về mặt lý</w:t>
+        <w:t>4</w:t>
+      </w:r>
+      <w:r>
+        <w:t>]. Có nhiều tiềm năng phát triển về mặt lý</w:t>
       </w:r>
       <w:r>
         <w:t xml:space="preserve"> </w:t>
@@ -16996,7 +18658,7 @@
                     </pic:cNvPicPr>
                   </pic:nvPicPr>
                   <pic:blipFill>
-                    <a:blip r:embed="rId11" cstate="print">
+                    <a:blip r:embed="rId12" cstate="print">
                       <a:extLst>
                         <a:ext uri="{28A0092B-C50C-407E-A947-70E740481C1C}">
                           <a14:useLocalDpi xmlns:a14="http://schemas.microsoft.com/office/drawing/2010/main" val="0"/>
@@ -22054,7 +23716,13 @@
         <w:jc w:val="both"/>
       </w:pPr>
       <w:r>
-        <w:t xml:space="preserve"> Giải thuật CART [11] chấp nhận sự tham lam (nonbacktracking) cách tiếp cận cây quyết định được xây dựng từ trên xuống một cách đệ quy, bắt đầu với một bộ dữ liệu huấn luyện tập và các nhãn lớp của họ. Hầu hết giải thuật cây quyết định đều theo cách tiếp cận từ trên xuống. Tập dữ liệu huấn luyện được phân vùng một cách đệ quy thành tập hợp con nhỏ hơn trong lúc cây được xây dựng.</w:t>
+        <w:t xml:space="preserve"> Giải thuật CART [1</w:t>
+      </w:r>
+      <w:r>
+        <w:t>5</w:t>
+      </w:r>
+      <w:r>
+        <w:t>] chấp nhận sự tham lam (nonbacktracking) cách tiếp cận cây quyết định được xây dựng từ trên xuống một cách đệ quy, bắt đầu với một bộ dữ liệu huấn luyện tập và các nhãn lớp của họ. Hầu hết giải thuật cây quyết định đều theo cách tiếp cận từ trên xuống. Tập dữ liệu huấn luyện được phân vùng một cách đệ quy thành tập hợp con nhỏ hơn trong lúc cây được xây dựng.</w:t>
       </w:r>
     </w:p>
     <w:p>
@@ -24585,7 +26253,7 @@
                     <pic:cNvPicPr/>
                   </pic:nvPicPr>
                   <pic:blipFill>
-                    <a:blip r:embed="rId12">
+                    <a:blip r:embed="rId13">
                       <a:extLst>
                         <a:ext uri="{28A0092B-C50C-407E-A947-70E740481C1C}">
                           <a14:useLocalDpi xmlns:a14="http://schemas.microsoft.com/office/drawing/2010/main" val="0"/>
@@ -24964,7 +26632,7 @@
                     <pic:cNvPicPr/>
                   </pic:nvPicPr>
                   <pic:blipFill>
-                    <a:blip r:embed="rId13"/>
+                    <a:blip r:embed="rId14"/>
                     <a:stretch>
                       <a:fillRect/>
                     </a:stretch>
@@ -25086,7 +26754,7 @@
                     <pic:cNvPicPr/>
                   </pic:nvPicPr>
                   <pic:blipFill>
-                    <a:blip r:embed="rId14"/>
+                    <a:blip r:embed="rId15"/>
                     <a:stretch>
                       <a:fillRect/>
                     </a:stretch>
@@ -25339,7 +27007,7 @@
                     <pic:cNvPicPr/>
                   </pic:nvPicPr>
                   <pic:blipFill>
-                    <a:blip r:embed="rId15"/>
+                    <a:blip r:embed="rId16"/>
                     <a:stretch>
                       <a:fillRect/>
                     </a:stretch>
@@ -25473,7 +27141,7 @@
                     <pic:cNvPicPr/>
                   </pic:nvPicPr>
                   <pic:blipFill>
-                    <a:blip r:embed="rId16">
+                    <a:blip r:embed="rId17">
                       <a:extLst>
                         <a:ext uri="{28A0092B-C50C-407E-A947-70E740481C1C}">
                           <a14:useLocalDpi xmlns:a14="http://schemas.microsoft.com/office/drawing/2010/main" val="0"/>
@@ -25605,7 +27273,7 @@
                     <pic:cNvPicPr/>
                   </pic:nvPicPr>
                   <pic:blipFill>
-                    <a:blip r:embed="rId16">
+                    <a:blip r:embed="rId17">
                       <a:extLst>
                         <a:ext uri="{28A0092B-C50C-407E-A947-70E740481C1C}">
                           <a14:useLocalDpi xmlns:a14="http://schemas.microsoft.com/office/drawing/2010/main" val="0"/>
@@ -25814,7 +27482,7 @@
                     <pic:cNvPicPr/>
                   </pic:nvPicPr>
                   <pic:blipFill>
-                    <a:blip r:embed="rId17">
+                    <a:blip r:embed="rId18">
                       <a:extLst>
                         <a:ext uri="{28A0092B-C50C-407E-A947-70E740481C1C}">
                           <a14:useLocalDpi xmlns:a14="http://schemas.microsoft.com/office/drawing/2010/main" val="0"/>
@@ -25960,7 +27628,7 @@
                     <pic:cNvPicPr/>
                   </pic:nvPicPr>
                   <pic:blipFill>
-                    <a:blip r:embed="rId18">
+                    <a:blip r:embed="rId19">
                       <a:extLst>
                         <a:ext uri="{28A0092B-C50C-407E-A947-70E740481C1C}">
                           <a14:useLocalDpi xmlns:a14="http://schemas.microsoft.com/office/drawing/2010/main" val="0"/>
@@ -26114,7 +27782,7 @@
                     <pic:cNvPicPr/>
                   </pic:nvPicPr>
                   <pic:blipFill>
-                    <a:blip r:embed="rId19">
+                    <a:blip r:embed="rId20">
                       <a:extLst>
                         <a:ext uri="{28A0092B-C50C-407E-A947-70E740481C1C}">
                           <a14:useLocalDpi xmlns:a14="http://schemas.microsoft.com/office/drawing/2010/main" val="0"/>
@@ -26257,7 +27925,7 @@
                     <pic:cNvPicPr/>
                   </pic:nvPicPr>
                   <pic:blipFill>
-                    <a:blip r:embed="rId20">
+                    <a:blip r:embed="rId21">
                       <a:extLst>
                         <a:ext uri="{28A0092B-C50C-407E-A947-70E740481C1C}">
                           <a14:useLocalDpi xmlns:a14="http://schemas.microsoft.com/office/drawing/2010/main" val="0"/>
@@ -26397,7 +28065,7 @@
                     <pic:cNvPicPr/>
                   </pic:nvPicPr>
                   <pic:blipFill>
-                    <a:blip r:embed="rId21">
+                    <a:blip r:embed="rId22">
                       <a:extLst>
                         <a:ext uri="{28A0092B-C50C-407E-A947-70E740481C1C}">
                           <a14:useLocalDpi xmlns:a14="http://schemas.microsoft.com/office/drawing/2010/main" val="0"/>
@@ -26580,7 +28248,7 @@
                     <pic:cNvPicPr/>
                   </pic:nvPicPr>
                   <pic:blipFill>
-                    <a:blip r:embed="rId22">
+                    <a:blip r:embed="rId23">
                       <a:extLst>
                         <a:ext uri="{28A0092B-C50C-407E-A947-70E740481C1C}">
                           <a14:useLocalDpi xmlns:a14="http://schemas.microsoft.com/office/drawing/2010/main" val="0"/>
@@ -26717,7 +28385,7 @@
                     <pic:cNvPicPr/>
                   </pic:nvPicPr>
                   <pic:blipFill>
-                    <a:blip r:embed="rId23">
+                    <a:blip r:embed="rId24">
                       <a:extLst>
                         <a:ext uri="{28A0092B-C50C-407E-A947-70E740481C1C}">
                           <a14:useLocalDpi xmlns:a14="http://schemas.microsoft.com/office/drawing/2010/main" val="0"/>
@@ -27026,7 +28694,7 @@
                     </pic:cNvPicPr>
                   </pic:nvPicPr>
                   <pic:blipFill>
-                    <a:blip r:embed="rId24">
+                    <a:blip r:embed="rId25">
                       <a:extLst>
                         <a:ext uri="{28A0092B-C50C-407E-A947-70E740481C1C}">
                           <a14:useLocalDpi xmlns:a14="http://schemas.microsoft.com/office/drawing/2010/main" val="0"/>
@@ -27122,7 +28790,7 @@
                     <pic:cNvPicPr/>
                   </pic:nvPicPr>
                   <pic:blipFill>
-                    <a:blip r:embed="rId25"/>
+                    <a:blip r:embed="rId26"/>
                     <a:stretch>
                       <a:fillRect/>
                     </a:stretch>
@@ -27229,7 +28897,7 @@
                     </pic:cNvPicPr>
                   </pic:nvPicPr>
                   <pic:blipFill>
-                    <a:blip r:embed="rId26">
+                    <a:blip r:embed="rId27">
                       <a:extLst>
                         <a:ext uri="{28A0092B-C50C-407E-A947-70E740481C1C}">
                           <a14:useLocalDpi xmlns:a14="http://schemas.microsoft.com/office/drawing/2010/main" val="0"/>
@@ -27350,7 +29018,7 @@
                     </pic:cNvPicPr>
                   </pic:nvPicPr>
                   <pic:blipFill>
-                    <a:blip r:embed="rId27">
+                    <a:blip r:embed="rId28">
                       <a:extLst>
                         <a:ext uri="{28A0092B-C50C-407E-A947-70E740481C1C}">
                           <a14:useLocalDpi xmlns:a14="http://schemas.microsoft.com/office/drawing/2010/main" val="0"/>
@@ -27535,7 +29203,7 @@
                     </pic:cNvPicPr>
                   </pic:nvPicPr>
                   <pic:blipFill>
-                    <a:blip r:embed="rId28">
+                    <a:blip r:embed="rId29">
                       <a:extLst>
                         <a:ext uri="{28A0092B-C50C-407E-A947-70E740481C1C}">
                           <a14:useLocalDpi xmlns:a14="http://schemas.microsoft.com/office/drawing/2010/main" val="0"/>
@@ -27840,7 +29508,7 @@
                     <pic:cNvPicPr/>
                   </pic:nvPicPr>
                   <pic:blipFill>
-                    <a:blip r:embed="rId29"/>
+                    <a:blip r:embed="rId30"/>
                     <a:stretch>
                       <a:fillRect/>
                     </a:stretch>
@@ -27935,7 +29603,7 @@
                     <pic:cNvPicPr/>
                   </pic:nvPicPr>
                   <pic:blipFill>
-                    <a:blip r:embed="rId30">
+                    <a:blip r:embed="rId31">
                       <a:extLst>
                         <a:ext uri="{28A0092B-C50C-407E-A947-70E740481C1C}">
                           <a14:useLocalDpi xmlns:a14="http://schemas.microsoft.com/office/drawing/2010/main" val="0"/>
@@ -28032,7 +29700,7 @@
                     <pic:cNvPicPr/>
                   </pic:nvPicPr>
                   <pic:blipFill>
-                    <a:blip r:embed="rId31">
+                    <a:blip r:embed="rId32">
                       <a:extLst>
                         <a:ext uri="{28A0092B-C50C-407E-A947-70E740481C1C}">
                           <a14:useLocalDpi xmlns:a14="http://schemas.microsoft.com/office/drawing/2010/main" val="0"/>
@@ -28154,7 +29822,7 @@
                     <pic:cNvPicPr/>
                   </pic:nvPicPr>
                   <pic:blipFill>
-                    <a:blip r:embed="rId32"/>
+                    <a:blip r:embed="rId33"/>
                     <a:stretch>
                       <a:fillRect/>
                     </a:stretch>
@@ -28264,7 +29932,7 @@
                     <pic:cNvPicPr/>
                   </pic:nvPicPr>
                   <pic:blipFill>
-                    <a:blip r:embed="rId33">
+                    <a:blip r:embed="rId34">
                       <a:extLst>
                         <a:ext uri="{28A0092B-C50C-407E-A947-70E740481C1C}">
                           <a14:useLocalDpi xmlns:a14="http://schemas.microsoft.com/office/drawing/2010/main" val="0"/>
@@ -28360,7 +30028,7 @@
                     <pic:cNvPicPr/>
                   </pic:nvPicPr>
                   <pic:blipFill>
-                    <a:blip r:embed="rId34" cstate="print">
+                    <a:blip r:embed="rId35" cstate="print">
                       <a:extLst>
                         <a:ext uri="{28A0092B-C50C-407E-A947-70E740481C1C}">
                           <a14:useLocalDpi xmlns:a14="http://schemas.microsoft.com/office/drawing/2010/main" val="0"/>
@@ -28530,7 +30198,7 @@
                     <pic:cNvPicPr/>
                   </pic:nvPicPr>
                   <pic:blipFill>
-                    <a:blip r:embed="rId35">
+                    <a:blip r:embed="rId36">
                       <a:extLst>
                         <a:ext uri="{28A0092B-C50C-407E-A947-70E740481C1C}">
                           <a14:useLocalDpi xmlns:a14="http://schemas.microsoft.com/office/drawing/2010/main" val="0"/>
@@ -28699,7 +30367,7 @@
                     <pic:cNvPicPr/>
                   </pic:nvPicPr>
                   <pic:blipFill>
-                    <a:blip r:embed="rId36">
+                    <a:blip r:embed="rId37">
                       <a:extLst>
                         <a:ext uri="{28A0092B-C50C-407E-A947-70E740481C1C}">
                           <a14:useLocalDpi xmlns:a14="http://schemas.microsoft.com/office/drawing/2010/main" val="0"/>
@@ -28822,7 +30490,7 @@
                     <pic:cNvPicPr/>
                   </pic:nvPicPr>
                   <pic:blipFill>
-                    <a:blip r:embed="rId37">
+                    <a:blip r:embed="rId38">
                       <a:extLst>
                         <a:ext uri="{28A0092B-C50C-407E-A947-70E740481C1C}">
                           <a14:useLocalDpi xmlns:a14="http://schemas.microsoft.com/office/drawing/2010/main" val="0"/>
@@ -28918,7 +30586,7 @@
                     <pic:cNvPicPr/>
                   </pic:nvPicPr>
                   <pic:blipFill rotWithShape="1">
-                    <a:blip r:embed="rId38">
+                    <a:blip r:embed="rId39">
                       <a:extLst>
                         <a:ext uri="{28A0092B-C50C-407E-A947-70E740481C1C}">
                           <a14:useLocalDpi xmlns:a14="http://schemas.microsoft.com/office/drawing/2010/main" val="0"/>
@@ -29032,7 +30700,7 @@
                     <pic:cNvPicPr/>
                   </pic:nvPicPr>
                   <pic:blipFill>
-                    <a:blip r:embed="rId39">
+                    <a:blip r:embed="rId40">
                       <a:extLst>
                         <a:ext uri="{28A0092B-C50C-407E-A947-70E740481C1C}">
                           <a14:useLocalDpi xmlns:a14="http://schemas.microsoft.com/office/drawing/2010/main" val="0"/>
@@ -29146,7 +30814,7 @@
                     <pic:cNvPicPr/>
                   </pic:nvPicPr>
                   <pic:blipFill>
-                    <a:blip r:embed="rId40">
+                    <a:blip r:embed="rId41">
                       <a:extLst>
                         <a:ext uri="{28A0092B-C50C-407E-A947-70E740481C1C}">
                           <a14:useLocalDpi xmlns:a14="http://schemas.microsoft.com/office/drawing/2010/main" val="0"/>
@@ -29252,7 +30920,7 @@
                     <pic:cNvPicPr/>
                   </pic:nvPicPr>
                   <pic:blipFill>
-                    <a:blip r:embed="rId41">
+                    <a:blip r:embed="rId42">
                       <a:extLst>
                         <a:ext uri="{28A0092B-C50C-407E-A947-70E740481C1C}">
                           <a14:useLocalDpi xmlns:a14="http://schemas.microsoft.com/office/drawing/2010/main" val="0"/>
@@ -29389,7 +31057,7 @@
                     <pic:cNvPicPr/>
                   </pic:nvPicPr>
                   <pic:blipFill rotWithShape="1">
-                    <a:blip r:embed="rId42">
+                    <a:blip r:embed="rId43">
                       <a:extLst>
                         <a:ext uri="{28A0092B-C50C-407E-A947-70E740481C1C}">
                           <a14:useLocalDpi xmlns:a14="http://schemas.microsoft.com/office/drawing/2010/main" val="0"/>
@@ -29497,7 +31165,7 @@
                     <pic:cNvPicPr/>
                   </pic:nvPicPr>
                   <pic:blipFill rotWithShape="1">
-                    <a:blip r:embed="rId43">
+                    <a:blip r:embed="rId44">
                       <a:extLst>
                         <a:ext uri="{28A0092B-C50C-407E-A947-70E740481C1C}">
                           <a14:useLocalDpi xmlns:a14="http://schemas.microsoft.com/office/drawing/2010/main" val="0"/>
@@ -29651,7 +31319,7 @@
                     <pic:cNvPicPr/>
                   </pic:nvPicPr>
                   <pic:blipFill>
-                    <a:blip r:embed="rId44" cstate="print">
+                    <a:blip r:embed="rId45" cstate="print">
                       <a:extLst>
                         <a:ext uri="{28A0092B-C50C-407E-A947-70E740481C1C}">
                           <a14:useLocalDpi xmlns:a14="http://schemas.microsoft.com/office/drawing/2010/main" val="0"/>
@@ -29748,7 +31416,7 @@
                     <pic:cNvPicPr/>
                   </pic:nvPicPr>
                   <pic:blipFill>
-                    <a:blip r:embed="rId45">
+                    <a:blip r:embed="rId46">
                       <a:extLst>
                         <a:ext uri="{28A0092B-C50C-407E-A947-70E740481C1C}">
                           <a14:useLocalDpi xmlns:a14="http://schemas.microsoft.com/office/drawing/2010/main" val="0"/>
@@ -29854,7 +31522,7 @@
                     <pic:cNvPicPr/>
                   </pic:nvPicPr>
                   <pic:blipFill rotWithShape="1">
-                    <a:blip r:embed="rId46">
+                    <a:blip r:embed="rId47">
                       <a:extLst>
                         <a:ext uri="{28A0092B-C50C-407E-A947-70E740481C1C}">
                           <a14:useLocalDpi xmlns:a14="http://schemas.microsoft.com/office/drawing/2010/main" val="0"/>
@@ -29973,7 +31641,7 @@
           <w:bCs/>
           <w:color w:val="000000" w:themeColor="text1"/>
         </w:rPr>
-        <w:t xml:space="preserve">5.1 </w:t>
+        <w:t xml:space="preserve">1 </w:t>
       </w:r>
       <w:r>
         <w:rPr>
@@ -30002,7 +31670,7 @@
           <w:rFonts w:ascii="Times New Roman" w:hAnsi="Times New Roman"/>
           <w:color w:val="000000" w:themeColor="text1"/>
         </w:rPr>
-        <w:t>Sau quá trình tìm hiểu và thực hiện, đề tài đã phần nào đáp ứng được những yêu cầu đã đặt ra ở mục tiêu đề ra:</w:t>
+        <w:t>Sau quá trình tìm hiểu và thực hiện, đề tài đã được những yêu cầu đã đặt ra ở mục tiêu đề ra:</w:t>
       </w:r>
     </w:p>
     <w:p>
@@ -30139,7 +31807,7 @@
           <w:bCs/>
           <w:color w:val="000000" w:themeColor="text1"/>
         </w:rPr>
-        <w:t>5.2 N</w:t>
+        <w:t>2 N</w:t>
       </w:r>
       <w:r>
         <w:rPr>
@@ -30228,7 +31896,7 @@
           <w:bCs/>
           <w:color w:val="000000" w:themeColor="text1"/>
         </w:rPr>
-        <w:t xml:space="preserve">5.3 </w:t>
+        <w:t xml:space="preserve">3 </w:t>
       </w:r>
       <w:r>
         <w:rPr>
@@ -30351,7 +32019,6 @@
         <w:p>
           <w:pPr>
             <w:spacing w:line="360" w:lineRule="auto"/>
-            <w:jc w:val="both"/>
             <w:rPr>
               <w:noProof/>
               <w:color w:val="000000" w:themeColor="text1"/>
@@ -30389,7 +32056,6 @@
               <w:p>
                 <w:pPr>
                   <w:spacing w:line="360" w:lineRule="auto"/>
-                  <w:jc w:val="both"/>
                   <w:rPr>
                     <w:noProof/>
                     <w:color w:val="000000" w:themeColor="text1"/>
@@ -30414,7 +32080,6 @@
               <w:p>
                 <w:pPr>
                   <w:spacing w:line="360" w:lineRule="auto"/>
-                  <w:jc w:val="both"/>
                   <w:rPr>
                     <w:noProof/>
                     <w:color w:val="000000" w:themeColor="text1"/>
@@ -30425,7 +32090,69 @@
                     <w:noProof/>
                     <w:color w:val="000000" w:themeColor="text1"/>
                   </w:rPr>
-                  <w:t>Odoo, "ITPlus," [Online]. Available: http://itplus-academy.edu.vn/odoo-la-gi-tai-sao-doanh-nghiep-lai-chon-phan-mem-nay.html. [Accessed 03 05 2020].</w:t>
+                  <w:t>Daniel Reis</w:t>
+                </w:r>
+                <w:r>
+                  <w:rPr>
+                    <w:noProof/>
+                    <w:color w:val="000000" w:themeColor="text1"/>
+                  </w:rPr>
+                  <w:t xml:space="preserve"> (</w:t>
+                </w:r>
+                <w:r>
+                  <w:rPr>
+                    <w:noProof/>
+                    <w:color w:val="000000" w:themeColor="text1"/>
+                  </w:rPr>
+                  <w:t>2018</w:t>
+                </w:r>
+                <w:r>
+                  <w:rPr>
+                    <w:noProof/>
+                    <w:color w:val="000000" w:themeColor="text1"/>
+                  </w:rPr>
+                  <w:t>)</w:t>
+                </w:r>
+                <w:r>
+                  <w:rPr>
+                    <w:noProof/>
+                    <w:color w:val="000000" w:themeColor="text1"/>
+                  </w:rPr>
+                  <w:t xml:space="preserve"> </w:t>
+                </w:r>
+                <w:r>
+                  <w:rPr>
+                    <w:i/>
+                    <w:iCs/>
+                    <w:noProof/>
+                    <w:color w:val="000000" w:themeColor="text1"/>
+                  </w:rPr>
+                  <w:t>Odoo 12 Development Essentials</w:t>
+                </w:r>
+                <w:r>
+                  <w:rPr>
+                    <w:i/>
+                    <w:iCs/>
+                    <w:noProof/>
+                    <w:color w:val="000000" w:themeColor="text1"/>
+                  </w:rPr>
+                  <w:t xml:space="preserve"> </w:t>
+                </w:r>
+                <w:r>
+                  <w:rPr>
+                    <w:i/>
+                    <w:iCs/>
+                    <w:noProof/>
+                    <w:color w:val="000000" w:themeColor="text1"/>
+                  </w:rPr>
+                  <w:t>4th Edition</w:t>
+                </w:r>
+                <w:r>
+                  <w:rPr>
+                    <w:noProof/>
+                    <w:color w:val="000000" w:themeColor="text1"/>
+                  </w:rPr>
+                  <w:t xml:space="preserve">, </w:t>
                 </w:r>
               </w:p>
             </w:tc>
@@ -30442,7 +32169,6 @@
               <w:p>
                 <w:pPr>
                   <w:spacing w:line="360" w:lineRule="auto"/>
-                  <w:jc w:val="both"/>
                   <w:rPr>
                     <w:noProof/>
                     <w:color w:val="000000" w:themeColor="text1"/>
@@ -30465,7 +32191,6 @@
               <w:p>
                 <w:pPr>
                   <w:spacing w:line="360" w:lineRule="auto"/>
-                  <w:jc w:val="both"/>
                   <w:rPr>
                     <w:noProof/>
                     <w:color w:val="000000" w:themeColor="text1"/>
@@ -30493,7 +32218,6 @@
               <w:p>
                 <w:pPr>
                   <w:spacing w:line="360" w:lineRule="auto"/>
-                  <w:jc w:val="both"/>
                   <w:rPr>
                     <w:noProof/>
                     <w:color w:val="000000" w:themeColor="text1"/>
@@ -30516,7 +32240,6 @@
               <w:p>
                 <w:pPr>
                   <w:spacing w:line="360" w:lineRule="auto"/>
-                  <w:jc w:val="both"/>
                   <w:rPr>
                     <w:noProof/>
                     <w:color w:val="000000" w:themeColor="text1"/>
@@ -30544,7 +32267,6 @@
               <w:p>
                 <w:pPr>
                   <w:spacing w:line="360" w:lineRule="auto"/>
-                  <w:jc w:val="both"/>
                   <w:rPr>
                     <w:noProof/>
                     <w:color w:val="000000" w:themeColor="text1"/>
@@ -30567,7 +32289,6 @@
               <w:p>
                 <w:pPr>
                   <w:spacing w:line="360" w:lineRule="auto"/>
-                  <w:jc w:val="both"/>
                   <w:rPr>
                     <w:noProof/>
                     <w:color w:val="000000" w:themeColor="text1"/>
@@ -30595,7 +32316,6 @@
               <w:p>
                 <w:pPr>
                   <w:spacing w:line="360" w:lineRule="auto"/>
-                  <w:jc w:val="both"/>
                   <w:rPr>
                     <w:noProof/>
                     <w:color w:val="000000" w:themeColor="text1"/>
@@ -30618,7 +32338,6 @@
               <w:p>
                 <w:pPr>
                   <w:spacing w:line="360" w:lineRule="auto"/>
-                  <w:jc w:val="both"/>
                   <w:rPr>
                     <w:noProof/>
                     <w:color w:val="000000" w:themeColor="text1"/>
@@ -30646,7 +32365,6 @@
               <w:p>
                 <w:pPr>
                   <w:spacing w:line="360" w:lineRule="auto"/>
-                  <w:jc w:val="both"/>
                   <w:rPr>
                     <w:noProof/>
                     <w:color w:val="000000" w:themeColor="text1"/>
@@ -30669,7 +32387,6 @@
               <w:p>
                 <w:pPr>
                   <w:spacing w:line="360" w:lineRule="auto"/>
-                  <w:jc w:val="both"/>
                   <w:rPr>
                     <w:noProof/>
                     <w:color w:val="000000" w:themeColor="text1"/>
@@ -30713,7 +32430,6 @@
               <w:p>
                 <w:pPr>
                   <w:spacing w:line="360" w:lineRule="auto"/>
-                  <w:jc w:val="both"/>
                   <w:rPr>
                     <w:noProof/>
                     <w:color w:val="000000" w:themeColor="text1"/>
@@ -30736,7 +32452,6 @@
               <w:p>
                 <w:pPr>
                   <w:spacing w:line="360" w:lineRule="auto"/>
-                  <w:jc w:val="both"/>
                   <w:rPr>
                     <w:noProof/>
                     <w:color w:val="000000" w:themeColor="text1"/>
@@ -30764,7 +32479,6 @@
               <w:p>
                 <w:pPr>
                   <w:spacing w:line="360" w:lineRule="auto"/>
-                  <w:jc w:val="both"/>
                   <w:rPr>
                     <w:noProof/>
                     <w:color w:val="000000" w:themeColor="text1"/>
@@ -30787,7 +32501,6 @@
               <w:p>
                 <w:pPr>
                   <w:spacing w:line="360" w:lineRule="auto"/>
-                  <w:jc w:val="both"/>
                   <w:rPr>
                     <w:noProof/>
                     <w:color w:val="000000" w:themeColor="text1"/>
@@ -30831,7 +32544,6 @@
               <w:p>
                 <w:pPr>
                   <w:spacing w:line="360" w:lineRule="auto"/>
-                  <w:jc w:val="both"/>
                   <w:rPr>
                     <w:noProof/>
                     <w:color w:val="000000" w:themeColor="text1"/>
@@ -30854,7 +32566,6 @@
               <w:p>
                 <w:pPr>
                   <w:spacing w:line="360" w:lineRule="auto"/>
-                  <w:jc w:val="both"/>
                   <w:rPr>
                     <w:noProof/>
                     <w:color w:val="000000" w:themeColor="text1"/>
@@ -30882,7 +32593,6 @@
               <w:p>
                 <w:pPr>
                   <w:spacing w:line="360" w:lineRule="auto"/>
-                  <w:jc w:val="both"/>
                   <w:rPr>
                     <w:noProof/>
                     <w:color w:val="000000" w:themeColor="text1"/>
@@ -30919,7 +32629,6 @@
               <w:p>
                 <w:pPr>
                   <w:spacing w:line="360" w:lineRule="auto"/>
-                  <w:jc w:val="both"/>
                   <w:rPr>
                     <w:noProof/>
                     <w:color w:val="000000" w:themeColor="text1"/>
@@ -30947,7 +32656,6 @@
                 <w:pPr>
                   <w:spacing w:line="360" w:lineRule="auto"/>
                   <w:ind w:right="-195"/>
-                  <w:jc w:val="both"/>
                   <w:rPr>
                     <w:noProof/>
                     <w:color w:val="000000" w:themeColor="text1"/>
@@ -30969,7 +32677,6 @@
               <w:p>
                 <w:pPr>
                   <w:spacing w:line="360" w:lineRule="auto"/>
-                  <w:jc w:val="both"/>
                 </w:pPr>
                 <w:r>
                   <w:t>Eric Brill (December 1995). Transformation-based error-driven learning and natural language processing: a case study in part-of-speech tagging. Comput. Linguist. (Cambridge, MA, USA: MIT Press) pp 543–565.</w:t>
@@ -30989,7 +32696,6 @@
                 <w:pPr>
                   <w:spacing w:line="360" w:lineRule="auto"/>
                   <w:ind w:right="-195"/>
-                  <w:jc w:val="both"/>
                   <w:rPr>
                     <w:noProof/>
                     <w:color w:val="000000" w:themeColor="text1"/>
@@ -31011,7 +32717,6 @@
               <w:p>
                 <w:pPr>
                   <w:spacing w:line="360" w:lineRule="auto"/>
-                  <w:jc w:val="both"/>
                 </w:pPr>
                 <w:r>
                   <w:t>Dinh Dien, Hoang Kiem, Nguyen Van Toan. Vietnamese Word Segmentation.The sixth Natural Language Processing Pacific Rim Symposium, Tokyo, Japan, 11/2001. pp. 749 -756</w:t>
@@ -31031,7 +32736,6 @@
                 <w:pPr>
                   <w:spacing w:line="360" w:lineRule="auto"/>
                   <w:ind w:right="-195"/>
-                  <w:jc w:val="both"/>
                   <w:rPr>
                     <w:noProof/>
                     <w:color w:val="000000" w:themeColor="text1"/>
@@ -31054,8 +32758,90 @@
               <w:p>
                 <w:pPr>
                   <w:spacing w:line="360" w:lineRule="auto"/>
-                  <w:jc w:val="both"/>
                 </w:pPr>
+                <w:r>
+                  <w:t>Chen, K. J., &amp; Liu, S. H. (1992). Word identification for Mandarin Chinese sentences. Proceedings of the Fifteenth International Conference on Computational Linguistics, Nantes: COLING-92.</w:t>
+                </w:r>
+              </w:p>
+            </w:tc>
+          </w:tr>
+          <w:tr>
+            <w:trPr>
+              <w:tblCellSpacing w:w="15" w:type="dxa"/>
+            </w:trPr>
+            <w:tc>
+              <w:tcPr>
+                <w:tcW w:w="283" w:type="pct"/>
+              </w:tcPr>
+              <w:p>
+                <w:pPr>
+                  <w:spacing w:line="360" w:lineRule="auto"/>
+                  <w:ind w:right="-195"/>
+                  <w:rPr>
+                    <w:noProof/>
+                    <w:color w:val="000000" w:themeColor="text1"/>
+                  </w:rPr>
+                </w:pPr>
+                <w:r>
+                  <w:rPr>
+                    <w:noProof/>
+                    <w:color w:val="000000" w:themeColor="text1"/>
+                  </w:rPr>
+                  <w:t xml:space="preserve">[14] </w:t>
+                </w:r>
+              </w:p>
+            </w:tc>
+            <w:tc>
+              <w:tcPr>
+                <w:tcW w:w="4669" w:type="pct"/>
+              </w:tcPr>
+              <w:p>
+                <w:pPr>
+                  <w:spacing w:line="360" w:lineRule="auto"/>
+                </w:pPr>
+                <w:r>
+                  <w:t>Yang and Xin Liu. “A re-examination of text categorization methods”, Proceedings of ACM SIGIR Conference on Research and Development in Information Retrieval (SIGIR’99), 1999.</w:t>
+                </w:r>
+              </w:p>
+            </w:tc>
+          </w:tr>
+          <w:tr>
+            <w:trPr>
+              <w:tblCellSpacing w:w="15" w:type="dxa"/>
+            </w:trPr>
+            <w:tc>
+              <w:tcPr>
+                <w:tcW w:w="283" w:type="pct"/>
+              </w:tcPr>
+              <w:p>
+                <w:pPr>
+                  <w:spacing w:line="360" w:lineRule="auto"/>
+                  <w:ind w:right="-195"/>
+                  <w:rPr>
+                    <w:noProof/>
+                    <w:color w:val="000000" w:themeColor="text1"/>
+                  </w:rPr>
+                </w:pPr>
+                <w:r>
+                  <w:rPr>
+                    <w:noProof/>
+                    <w:color w:val="000000" w:themeColor="text1"/>
+                  </w:rPr>
+                  <w:t>[15]</w:t>
+                </w:r>
+              </w:p>
+            </w:tc>
+            <w:tc>
+              <w:tcPr>
+                <w:tcW w:w="4669" w:type="pct"/>
+              </w:tcPr>
+              <w:p>
+                <w:pPr>
+                  <w:spacing w:line="360" w:lineRule="auto"/>
+                </w:pPr>
+                <w:r>
+                  <w:t>J. Han and M. Kamber, Data mining: concepts and techniques. Morgan Kaufmann, 2006.</w:t>
+                </w:r>
               </w:p>
             </w:tc>
           </w:tr>
@@ -31090,7 +32876,8 @@
     <w:bookmarkEnd w:id="252" w:displacedByCustomXml="prev"/>
     <w:bookmarkEnd w:id="251" w:displacedByCustomXml="prev"/>
     <w:sectPr>
-      <w:footerReference w:type="default" r:id="rId47"/>
+      <w:headerReference w:type="default" r:id="rId48"/>
+      <w:footerReference w:type="default" r:id="rId49"/>
       <w:pgSz w:w="11907" w:h="16839" w:code="9"/>
       <w:pgMar w:top="1134" w:right="1134" w:bottom="1134" w:left="1701" w:header="720" w:footer="720" w:gutter="0"/>
       <w:pgNumType w:start="1"/>
@@ -31157,9 +32944,26 @@
 
 <file path=word/header1.xml><?xml version="1.0" encoding="utf-8"?>
 <w:hdr xmlns:wpc="http://schemas.microsoft.com/office/word/2010/wordprocessingCanvas" xmlns:cx="http://schemas.microsoft.com/office/drawing/2014/chartex" xmlns:cx1="http://schemas.microsoft.com/office/drawing/2015/9/8/chartex" xmlns:cx2="http://schemas.microsoft.com/office/drawing/2015/10/21/chartex" xmlns:cx3="http://schemas.microsoft.com/office/drawing/2016/5/9/chartex" xmlns:cx4="http://schemas.microsoft.com/office/drawing/2016/5/10/chartex" xmlns:cx5="http://schemas.microsoft.com/office/drawing/2016/5/11/chartex" xmlns:cx6="http://schemas.microsoft.com/office/drawing/2016/5/12/chartex" xmlns:cx7="http://schemas.microsoft.com/office/drawing/2016/5/13/chartex" xmlns:cx8="http://schemas.microsoft.com/office/drawing/2016/5/14/chartex" xmlns:mc="http://schemas.openxmlformats.org/markup-compatibility/2006" xmlns:aink="http://schemas.microsoft.com/office/drawing/2016/ink" xmlns:am3d="http://schemas.microsoft.com/office/drawing/2017/model3d" xmlns:o="urn:schemas-microsoft-com:office:office" xmlns:r="http://schemas.openxmlformats.org/officeDocument/2006/relationships" xmlns:m="http://schemas.openxmlformats.org/officeDocument/2006/math" xmlns:v="urn:schemas-microsoft-com:vml" xmlns:wp14="http://schemas.microsoft.com/office/word/2010/wordprocessingDrawing" xmlns:wp="http://schemas.openxmlformats.org/drawingml/2006/wordprocessingDrawing" xmlns:w10="urn:schemas-microsoft-com:office:word" xmlns:w="http://schemas.openxmlformats.org/wordprocessingml/2006/main" xmlns:w14="http://schemas.microsoft.com/office/word/2010/wordml" xmlns:w15="http://schemas.microsoft.com/office/word/2012/wordml" xmlns:w16cex="http://schemas.microsoft.com/office/word/2018/wordml/cex" xmlns:w16cid="http://schemas.microsoft.com/office/word/2016/wordml/cid" xmlns:w16="http://schemas.microsoft.com/office/word/2018/wordml" xmlns:w16se="http://schemas.microsoft.com/office/word/2015/wordml/symex" xmlns:wpg="http://schemas.microsoft.com/office/word/2010/wordprocessingGroup" xmlns:wpi="http://schemas.microsoft.com/office/word/2010/wordprocessingInk" xmlns:wne="http://schemas.microsoft.com/office/word/2006/wordml" xmlns:wps="http://schemas.microsoft.com/office/word/2010/wordprocessingShape" mc:Ignorable="w14 w15 w16se w16cid w16 w16cex wp14">
+  <w:p>
+    <w:pPr>
+      <w:pStyle w:val="Header"/>
+      <w:jc w:val="center"/>
+    </w:pPr>
+  </w:p>
+  <w:p>
+    <w:pPr>
+      <w:pStyle w:val="Header"/>
+      <w:jc w:val="center"/>
+    </w:pPr>
+  </w:p>
+</w:hdr>
+</file>
+
+<file path=word/header2.xml><?xml version="1.0" encoding="utf-8"?>
+<w:hdr xmlns:wpc="http://schemas.microsoft.com/office/word/2010/wordprocessingCanvas" xmlns:cx="http://schemas.microsoft.com/office/drawing/2014/chartex" xmlns:cx1="http://schemas.microsoft.com/office/drawing/2015/9/8/chartex" xmlns:cx2="http://schemas.microsoft.com/office/drawing/2015/10/21/chartex" xmlns:cx3="http://schemas.microsoft.com/office/drawing/2016/5/9/chartex" xmlns:cx4="http://schemas.microsoft.com/office/drawing/2016/5/10/chartex" xmlns:cx5="http://schemas.microsoft.com/office/drawing/2016/5/11/chartex" xmlns:cx6="http://schemas.microsoft.com/office/drawing/2016/5/12/chartex" xmlns:cx7="http://schemas.microsoft.com/office/drawing/2016/5/13/chartex" xmlns:cx8="http://schemas.microsoft.com/office/drawing/2016/5/14/chartex" xmlns:mc="http://schemas.openxmlformats.org/markup-compatibility/2006" xmlns:aink="http://schemas.microsoft.com/office/drawing/2016/ink" xmlns:am3d="http://schemas.microsoft.com/office/drawing/2017/model3d" xmlns:o="urn:schemas-microsoft-com:office:office" xmlns:r="http://schemas.openxmlformats.org/officeDocument/2006/relationships" xmlns:m="http://schemas.openxmlformats.org/officeDocument/2006/math" xmlns:v="urn:schemas-microsoft-com:vml" xmlns:wp14="http://schemas.microsoft.com/office/word/2010/wordprocessingDrawing" xmlns:wp="http://schemas.openxmlformats.org/drawingml/2006/wordprocessingDrawing" xmlns:w10="urn:schemas-microsoft-com:office:word" xmlns:w="http://schemas.openxmlformats.org/wordprocessingml/2006/main" xmlns:w14="http://schemas.microsoft.com/office/word/2010/wordml" xmlns:w15="http://schemas.microsoft.com/office/word/2012/wordml" xmlns:w16cex="http://schemas.microsoft.com/office/word/2018/wordml/cex" xmlns:w16cid="http://schemas.microsoft.com/office/word/2016/wordml/cid" xmlns:w16="http://schemas.microsoft.com/office/word/2018/wordml" xmlns:w16se="http://schemas.microsoft.com/office/word/2015/wordml/symex" xmlns:wpg="http://schemas.microsoft.com/office/word/2010/wordprocessingGroup" xmlns:wpi="http://schemas.microsoft.com/office/word/2010/wordprocessingInk" xmlns:wne="http://schemas.microsoft.com/office/word/2006/wordml" xmlns:wps="http://schemas.microsoft.com/office/word/2010/wordprocessingShape" mc:Ignorable="w14 w15 w16se w16cid w16 w16cex wp14">
   <w:sdt>
     <w:sdtPr>
-      <w:id w:val="32012563"/>
+      <w:id w:val="-269007361"/>
       <w:docPartObj>
         <w:docPartGallery w:val="Page Numbers (Top of Page)"/>
         <w:docPartUnique/>
@@ -31232,7 +33036,7 @@
         <v:path o:extrusionok="f" gradientshapeok="t" o:connecttype="rect"/>
         <o:lock v:ext="edit" aspectratio="t"/>
       </v:shapetype>
-      <v:shape id="_x0000_i1158" type="#_x0000_t75" style="width:11.4pt;height:11.4pt" o:bullet="t">
+      <v:shape id="_x0000_i1096" type="#_x0000_t75" style="width:11.4pt;height:11.4pt" o:bullet="t">
         <v:imagedata r:id="rId1" o:title="msoE887"/>
       </v:shape>
     </w:pict>
@@ -33572,7 +35376,7 @@
     <w:lsdException w:name="Table Web 2" w:semiHidden="1" w:unhideWhenUsed="1"/>
     <w:lsdException w:name="Table Web 3" w:semiHidden="1" w:unhideWhenUsed="1"/>
     <w:lsdException w:name="Balloon Text" w:semiHidden="1" w:unhideWhenUsed="1" w:qFormat="1"/>
-    <w:lsdException w:name="Table Grid" w:uiPriority="59"/>
+    <w:lsdException w:name="Table Grid" w:uiPriority="39"/>
     <w:lsdException w:name="Table Theme" w:semiHidden="1" w:unhideWhenUsed="1"/>
     <w:lsdException w:name="Placeholder Text" w:semiHidden="1"/>
     <w:lsdException w:name="No Spacing" w:uiPriority="1" w:qFormat="1"/>
@@ -33993,7 +35797,7 @@
   <w:style w:type="table" w:styleId="TableGrid">
     <w:name w:val="Table Grid"/>
     <w:basedOn w:val="TableNormal"/>
-    <w:uiPriority w:val="59"/>
+    <w:uiPriority w:val="39"/>
     <w:rsid w:val="00AE2801"/>
     <w:pPr>
       <w:spacing w:after="0" w:line="240" w:lineRule="auto"/>
@@ -34627,6 +36431,86 @@
       <w:szCs w:val="28"/>
     </w:rPr>
   </w:style>
+  <w:style w:type="character" w:customStyle="1" w:styleId="fontstyle01">
+    <w:name w:val="fontstyle01"/>
+    <w:basedOn w:val="DefaultParagraphFont"/>
+    <w:rsid w:val="009D5AE1"/>
+    <w:rPr>
+      <w:rFonts w:ascii="MyriadPro-Regular" w:hAnsi="MyriadPro-Regular" w:hint="default"/>
+      <w:b w:val="0"/>
+      <w:bCs w:val="0"/>
+      <w:i w:val="0"/>
+      <w:iCs w:val="0"/>
+      <w:color w:val="000000"/>
+      <w:sz w:val="20"/>
+      <w:szCs w:val="20"/>
+    </w:rPr>
+  </w:style>
+  <w:style w:type="character" w:styleId="CommentReference">
+    <w:name w:val="annotation reference"/>
+    <w:basedOn w:val="DefaultParagraphFont"/>
+    <w:uiPriority w:val="99"/>
+    <w:semiHidden/>
+    <w:unhideWhenUsed/>
+    <w:rsid w:val="00426C10"/>
+    <w:rPr>
+      <w:sz w:val="16"/>
+      <w:szCs w:val="16"/>
+    </w:rPr>
+  </w:style>
+  <w:style w:type="paragraph" w:styleId="CommentText">
+    <w:name w:val="annotation text"/>
+    <w:basedOn w:val="Normal"/>
+    <w:link w:val="CommentTextChar"/>
+    <w:uiPriority w:val="99"/>
+    <w:semiHidden/>
+    <w:unhideWhenUsed/>
+    <w:rsid w:val="00426C10"/>
+    <w:rPr>
+      <w:sz w:val="20"/>
+      <w:szCs w:val="20"/>
+    </w:rPr>
+  </w:style>
+  <w:style w:type="character" w:customStyle="1" w:styleId="CommentTextChar">
+    <w:name w:val="Comment Text Char"/>
+    <w:basedOn w:val="DefaultParagraphFont"/>
+    <w:link w:val="CommentText"/>
+    <w:uiPriority w:val="99"/>
+    <w:semiHidden/>
+    <w:rsid w:val="00426C10"/>
+    <w:rPr>
+      <w:sz w:val="20"/>
+      <w:szCs w:val="20"/>
+    </w:rPr>
+  </w:style>
+  <w:style w:type="paragraph" w:styleId="CommentSubject">
+    <w:name w:val="annotation subject"/>
+    <w:basedOn w:val="CommentText"/>
+    <w:next w:val="CommentText"/>
+    <w:link w:val="CommentSubjectChar"/>
+    <w:uiPriority w:val="99"/>
+    <w:semiHidden/>
+    <w:unhideWhenUsed/>
+    <w:rsid w:val="00426C10"/>
+    <w:rPr>
+      <w:b/>
+      <w:bCs/>
+    </w:rPr>
+  </w:style>
+  <w:style w:type="character" w:customStyle="1" w:styleId="CommentSubjectChar">
+    <w:name w:val="Comment Subject Char"/>
+    <w:basedOn w:val="CommentTextChar"/>
+    <w:link w:val="CommentSubject"/>
+    <w:uiPriority w:val="99"/>
+    <w:semiHidden/>
+    <w:rsid w:val="00426C10"/>
+    <w:rPr>
+      <w:b/>
+      <w:bCs/>
+      <w:sz w:val="20"/>
+      <w:szCs w:val="20"/>
+    </w:rPr>
+  </w:style>
 </w:styles>
 </file>
 

</xml_diff>

<commit_message>
Update BỘ GIÁO DỤC VÀ ĐÀO TẠ1.docx
UPDATE BAO CAO
</commit_message>
<xml_diff>
--- a/baocao/BỘ GIÁO DỤC VÀ ĐÀO TẠ1.docx
+++ b/baocao/BỘ GIÁO DỤC VÀ ĐÀO TẠ1.docx
@@ -464,7 +464,13 @@
         <w:rPr>
           <w:sz w:val="28"/>
         </w:rPr>
-        <w:t>tháng 05</w:t>
+        <w:t>tháng 0</w:t>
+      </w:r>
+      <w:r>
+        <w:rPr>
+          <w:sz w:val="28"/>
+        </w:rPr>
+        <w:t>8</w:t>
       </w:r>
       <w:r>
         <w:rPr>
@@ -900,7 +906,13 @@
         <w:rPr>
           <w:sz w:val="28"/>
         </w:rPr>
-        <w:t>tháng 05</w:t>
+        <w:t>tháng 0</w:t>
+      </w:r>
+      <w:r>
+        <w:rPr>
+          <w:sz w:val="28"/>
+        </w:rPr>
+        <w:t>8</w:t>
       </w:r>
       <w:r>
         <w:rPr>
@@ -17480,19 +17492,7 @@
           <w:sz w:val="24"/>
           <w:szCs w:val="24"/>
         </w:rPr>
-        <w:t xml:space="preserve"> </w:t>
-      </w:r>
-      <w:r>
-        <w:rPr>
-          <w:b w:val="0"/>
-          <w:bCs w:val="0"/>
-          <w:i/>
-          <w:iCs/>
-          <w:color w:val="auto"/>
-          <w:sz w:val="24"/>
-          <w:szCs w:val="24"/>
-        </w:rPr>
-        <w:t>Các phòng ban/trung tâm</w:t>
+        <w:t xml:space="preserve"> Các phòng ban/trung tâm</w:t>
       </w:r>
       <w:bookmarkEnd w:id="28"/>
     </w:p>
@@ -18931,9 +18931,9 @@
           <w:szCs w:val="28"/>
         </w:rPr>
       </w:pPr>
-      <w:bookmarkStart w:id="33" w:name="_Toc535565100"/>
-      <w:bookmarkStart w:id="34" w:name="_Toc535565099"/>
-      <w:bookmarkStart w:id="35" w:name="_Toc48680059"/>
+      <w:bookmarkStart w:id="33" w:name="_Toc535565099"/>
+      <w:bookmarkStart w:id="34" w:name="_Toc48680059"/>
+      <w:bookmarkStart w:id="35" w:name="_Toc535565100"/>
       <w:r>
         <w:rPr>
           <w:b/>
@@ -18944,8 +18944,8 @@
         </w:rPr>
         <w:t>1.1.1 Giới thiệu về Machine Learning.</w:t>
       </w:r>
+      <w:bookmarkEnd w:id="33"/>
       <w:bookmarkEnd w:id="34"/>
-      <w:bookmarkEnd w:id="35"/>
     </w:p>
     <w:p>
       <w:pPr>
@@ -19269,19 +19269,7 @@
           <w:sz w:val="24"/>
           <w:szCs w:val="24"/>
         </w:rPr>
-        <w:t xml:space="preserve"> </w:t>
-      </w:r>
-      <w:r>
-        <w:rPr>
-          <w:b w:val="0"/>
-          <w:bCs w:val="0"/>
-          <w:i/>
-          <w:iCs/>
-          <w:color w:val="auto"/>
-          <w:sz w:val="24"/>
-          <w:szCs w:val="24"/>
-        </w:rPr>
-        <w:t>Mối quan hệ giữa AI, Machine Learning và Deep Learning.</w:t>
+        <w:t xml:space="preserve"> Mối quan hệ giữa AI, Machine Learning và Deep Learning.</w:t>
       </w:r>
       <w:r>
         <w:rPr>
@@ -19791,20 +19779,6 @@
         </w:rPr>
         <w:t>Ví dụ 2: Chương trình nhận dạng số (số từ 0 -&gt; 9)</w:t>
       </w:r>
-      <w:r>
-        <w:rPr>
-          <w:rFonts w:eastAsia="Times New Roman"/>
-          <w:vertAlign w:val="superscript"/>
-        </w:rPr>
-        <w:t xml:space="preserve"> </w:t>
-      </w:r>
-      <w:r>
-        <w:rPr>
-          <w:rFonts w:eastAsia="Times New Roman"/>
-          <w:vertAlign w:val="superscript"/>
-        </w:rPr>
-        <w:t>[5]</w:t>
-      </w:r>
     </w:p>
     <w:p>
       <w:pPr>
@@ -19963,7 +19937,7 @@
           <w:shd w:val="clear" w:color="auto" w:fill="FFFFFF"/>
           <w:vertAlign w:val="superscript"/>
         </w:rPr>
-        <w:t>[12]</w:t>
+        <w:t>[13]</w:t>
       </w:r>
     </w:p>
     <w:p>
@@ -20008,7 +19982,7 @@
           <w:shd w:val="clear" w:color="auto" w:fill="FFFFFF"/>
           <w:vertAlign w:val="superscript"/>
         </w:rPr>
-        <w:t>[12]</w:t>
+        <w:t>[13]</w:t>
       </w:r>
     </w:p>
     <w:p>
@@ -20055,7 +20029,7 @@
           <w:shd w:val="clear" w:color="auto" w:fill="FFFFFF"/>
           <w:vertAlign w:val="superscript"/>
         </w:rPr>
-        <w:t>[12]</w:t>
+        <w:t>[13]</w:t>
       </w:r>
     </w:p>
     <w:p>
@@ -20126,7 +20100,7 @@
           <w:shd w:val="clear" w:color="auto" w:fill="FFFFFF"/>
           <w:vertAlign w:val="superscript"/>
         </w:rPr>
-        <w:t>[12]</w:t>
+        <w:t>[13]</w:t>
       </w:r>
     </w:p>
     <w:p>
@@ -20185,7 +20159,7 @@
           <w:shd w:val="clear" w:color="auto" w:fill="FFFFFF"/>
           <w:vertAlign w:val="superscript"/>
         </w:rPr>
-        <w:t>[12]</w:t>
+        <w:t>[13]</w:t>
       </w:r>
     </w:p>
     <w:p>
@@ -20233,7 +20207,7 @@
           <w:shd w:val="clear" w:color="auto" w:fill="FFFFFF"/>
           <w:vertAlign w:val="superscript"/>
         </w:rPr>
-        <w:t>[12]</w:t>
+        <w:t>[13]</w:t>
       </w:r>
     </w:p>
     <w:p>
@@ -20329,7 +20303,7 @@
           <w:shd w:val="clear" w:color="auto" w:fill="FFFFFF"/>
           <w:vertAlign w:val="superscript"/>
         </w:rPr>
-        <w:t>[12]</w:t>
+        <w:t>[13]</w:t>
       </w:r>
     </w:p>
     <w:p>
@@ -20408,7 +20382,7 @@
           <w:shd w:val="clear" w:color="auto" w:fill="FFFFFF"/>
           <w:vertAlign w:val="superscript"/>
         </w:rPr>
-        <w:t>[12]</w:t>
+        <w:t>[13]</w:t>
       </w:r>
     </w:p>
     <w:p>
@@ -20461,7 +20435,7 @@
           <w:shd w:val="clear" w:color="auto" w:fill="FFFFFF"/>
           <w:vertAlign w:val="superscript"/>
         </w:rPr>
-        <w:t>[12]</w:t>
+        <w:t>[13]</w:t>
       </w:r>
     </w:p>
     <w:p>
@@ -20530,7 +20504,7 @@
           <w:shd w:val="clear" w:color="auto" w:fill="FFFFFF"/>
           <w:vertAlign w:val="superscript"/>
         </w:rPr>
-        <w:t>[12]</w:t>
+        <w:t>[13]</w:t>
       </w:r>
     </w:p>
     <w:p>
@@ -20590,7 +20564,7 @@
           <w:shd w:val="clear" w:color="auto" w:fill="FFFFFF"/>
           <w:vertAlign w:val="superscript"/>
         </w:rPr>
-        <w:t>[12]</w:t>
+        <w:t>[13]</w:t>
       </w:r>
     </w:p>
     <w:p>
@@ -20639,7 +20613,7 @@
           <w:shd w:val="clear" w:color="auto" w:fill="FFFFFF"/>
           <w:vertAlign w:val="superscript"/>
         </w:rPr>
-        <w:t>[12]</w:t>
+        <w:t>[13]</w:t>
       </w:r>
     </w:p>
     <w:p>
@@ -20694,7 +20668,17 @@
           <w:shd w:val="clear" w:color="auto" w:fill="FFFFFF"/>
           <w:vertAlign w:val="superscript"/>
         </w:rPr>
-        <w:t xml:space="preserve"> [12]</w:t>
+        <w:t xml:space="preserve"> </w:t>
+      </w:r>
+      <w:r>
+        <w:rPr>
+          <w:i/>
+          <w:iCs/>
+          <w:szCs w:val="24"/>
+          <w:shd w:val="clear" w:color="auto" w:fill="FFFFFF"/>
+          <w:vertAlign w:val="superscript"/>
+        </w:rPr>
+        <w:t>[13]</w:t>
       </w:r>
     </w:p>
     <w:p>
@@ -20737,7 +20721,7 @@
         </w:rPr>
         <w:t>Phân nhóm các thuật toán Machine Learning</w:t>
       </w:r>
-      <w:bookmarkEnd w:id="33"/>
+      <w:bookmarkEnd w:id="35"/>
       <w:bookmarkEnd w:id="38"/>
     </w:p>
     <w:p>
@@ -20778,7 +20762,7 @@
           <w:rFonts w:eastAsia="Times New Roman"/>
           <w:vertAlign w:val="superscript"/>
         </w:rPr>
-        <w:t>[4]</w:t>
+        <w:t>[12]</w:t>
       </w:r>
     </w:p>
     <w:p>
@@ -20975,7 +20959,7 @@
           <w:rFonts w:eastAsia="Times New Roman"/>
           <w:vertAlign w:val="superscript"/>
         </w:rPr>
-        <w:t>[4]</w:t>
+        <w:t>[12]</w:t>
       </w:r>
     </w:p>
     <w:p>
@@ -21179,7 +21163,7 @@
           <w:rFonts w:eastAsia="Times New Roman"/>
           <w:vertAlign w:val="superscript"/>
         </w:rPr>
-        <w:t>[4]</w:t>
+        <w:t>[12]</w:t>
       </w:r>
     </w:p>
     <w:p>
@@ -21231,7 +21215,7 @@
           <w:rFonts w:eastAsia="Times New Roman"/>
           <w:vertAlign w:val="superscript"/>
         </w:rPr>
-        <w:t>[4]</w:t>
+        <w:t>[12]</w:t>
       </w:r>
     </w:p>
     <w:p>
@@ -21257,7 +21241,7 @@
           <w:rFonts w:eastAsia="Times New Roman"/>
           <w:vertAlign w:val="superscript"/>
         </w:rPr>
-        <w:t>[4]</w:t>
+        <w:t>[12]</w:t>
       </w:r>
     </w:p>
     <w:p>
@@ -21326,21 +21310,10 @@
         <w:t>input data</w:t>
       </w:r>
       <w:r>
-        <w:t> được chia thành một số hữu hạn nhóm.</w:t>
-      </w:r>
-      <w:r>
-        <w:rPr>
-          <w:rFonts w:eastAsia="Times New Roman"/>
-          <w:vertAlign w:val="superscript"/>
-        </w:rPr>
-        <w:t xml:space="preserve"> </w:t>
-      </w:r>
-      <w:r>
-        <w:rPr>
-          <w:rFonts w:eastAsia="Times New Roman"/>
-          <w:vertAlign w:val="superscript"/>
-        </w:rPr>
-        <w:t>[4]</w:t>
+        <w:t> được chia thành một số hữu hạn nhóm</w:t>
+      </w:r>
+      <w:r>
+        <w:t>.</w:t>
       </w:r>
     </w:p>
     <w:p>
@@ -21372,7 +21345,7 @@
           <w:rFonts w:eastAsia="Times New Roman"/>
           <w:vertAlign w:val="superscript"/>
         </w:rPr>
-        <w:t>[4]</w:t>
+        <w:t>[12]</w:t>
       </w:r>
     </w:p>
     <w:p>
@@ -21426,7 +21399,7 @@
           <w:rFonts w:eastAsia="Times New Roman"/>
           <w:vertAlign w:val="superscript"/>
         </w:rPr>
-        <w:t>[4]</w:t>
+        <w:t>[12]</w:t>
       </w:r>
     </w:p>
     <w:p>
@@ -21488,7 +21461,7 @@
           <w:rFonts w:eastAsia="Times New Roman"/>
           <w:vertAlign w:val="superscript"/>
         </w:rPr>
-        <w:t>[4]</w:t>
+        <w:t>[12]</w:t>
       </w:r>
     </w:p>
     <w:p>
@@ -21573,7 +21546,7 @@
           <w:rFonts w:eastAsia="Times New Roman"/>
           <w:vertAlign w:val="superscript"/>
         </w:rPr>
-        <w:t>[4]</w:t>
+        <w:t>[12]</w:t>
       </w:r>
     </w:p>
     <w:p>
@@ -21670,7 +21643,7 @@
           <w:rFonts w:eastAsia="Times New Roman"/>
           <w:vertAlign w:val="superscript"/>
         </w:rPr>
-        <w:t>[4]</w:t>
+        <w:t>[12]</w:t>
       </w:r>
     </w:p>
     <w:p>
@@ -21912,7 +21885,7 @@
           <w:rFonts w:eastAsia="Times New Roman"/>
           <w:vertAlign w:val="superscript"/>
         </w:rPr>
-        <w:t>[4]</w:t>
+        <w:t>[12]</w:t>
       </w:r>
     </w:p>
     <w:p>
@@ -21974,7 +21947,7 @@
           <w:rFonts w:eastAsia="Times New Roman"/>
           <w:vertAlign w:val="superscript"/>
         </w:rPr>
-        <w:t>[4]</w:t>
+        <w:t>[12]</w:t>
       </w:r>
     </w:p>
     <w:p>
@@ -22052,7 +22025,7 @@
           <w:rFonts w:eastAsia="Times New Roman"/>
           <w:vertAlign w:val="superscript"/>
         </w:rPr>
-        <w:t>[4]</w:t>
+        <w:t>[12]</w:t>
       </w:r>
     </w:p>
     <w:p>
@@ -22217,7 +22190,7 @@
           <w:rFonts w:eastAsia="Times New Roman"/>
           <w:vertAlign w:val="superscript"/>
         </w:rPr>
-        <w:t>[4]</w:t>
+        <w:t>[12]</w:t>
       </w:r>
     </w:p>
     <w:p>
@@ -22271,7 +22244,7 @@
           <w:rFonts w:eastAsia="Times New Roman"/>
           <w:vertAlign w:val="superscript"/>
         </w:rPr>
-        <w:t>[4]</w:t>
+        <w:t>[12]</w:t>
       </w:r>
     </w:p>
     <w:p>
@@ -22314,7 +22287,7 @@
           <w:rFonts w:eastAsia="Times New Roman"/>
           <w:vertAlign w:val="superscript"/>
         </w:rPr>
-        <w:t>[4]</w:t>
+        <w:t>[12]</w:t>
       </w:r>
     </w:p>
     <w:p>
@@ -27065,10 +27038,10 @@
         <w:t xml:space="preserve"> đều là từ có trong từ điển thì thuật toán sử dụng chiến thuật 3 từ tốt</w:t>
       </w:r>
       <w:r>
-        <w:t xml:space="preserve"> nhất. Tiêu chuẩn 3 từ tốt nhất được Chen &amp; Liu (1992) [</w:t>
-      </w:r>
-      <w:r>
-        <w:t>13</w:t>
+        <w:t xml:space="preserve"> nhất. Tiêu chuẩn 3 từ tốt nhất được Chen &amp; Liu (1992) </w:t>
+      </w:r>
+      <w:r>
+        <w:t>[9</w:t>
       </w:r>
       <w:r>
         <w:t xml:space="preserve">] đưa ra. Nó có </w:t>
@@ -27814,7 +27787,13 @@
         <w:t>Phương pháp TBL (Transformation-Based learning) còn gọi là phương pháp học cải tiến, được Eric Brill giới thiệu lần đầu vào năm 1995</w:t>
       </w:r>
       <w:r>
-        <w:t xml:space="preserve"> [11]</w:t>
+        <w:t xml:space="preserve"> [</w:t>
+      </w:r>
+      <w:r>
+        <w:t>7</w:t>
+      </w:r>
+      <w:r>
+        <w:t>]</w:t>
       </w:r>
       <w:r>
         <w:t xml:space="preserve">. Ý tưởng của phương pháp này là tiếp cận dựa trên tập đã đánh dấu. Nghĩa là chúng ta sẽ huấn luyện cho máy tính biết cách nhận diện ranh giới giữa các từ trong tiếng Việt từ đó có thể tách từ được chính xác. Để thực hiện điều đó chúng ta sẽ cho mấy học các câu mẫu trong tập ngữ liệu đã được đánh dấu, tách từ đúng. Sau khi học xong máy sẽ xác định được các tham số (bộ luật) cần thiết cho mô hình nhận diện từ. Phương pháp TBL có nhược điểm là tốn rất nhiều thời gian để cho máy học và không gian nhớ do trong quá trình học máy sẽ sinh ra các bộ luật trung gian. Ngoài ra việc xây dựng một bộ luật đầy đủ để phân đoạn từ là công việc hết sức khó khăn do bộ luật được máy học tạo nên dựa trên tập ngữ liệu đã được đánh dấu. Cho nên sẽ có khá nhiều nhập nhằng trong việc xảy ra. Tuy nhiên sau khi sinh ra được bộ luật thì TBL tiến hành phân đoạn khá nhanh. Hơn nữa, ý tưởng của </w:t>
@@ -28124,7 +28103,7 @@
         <w:t>Xây dựng các khả năng phân đoạn từ: bước này thống kê tất cả khả năng phân đoạn của một câu. Giả sử câu có n tiếng, sẽ có 2n-1 cách phân đoạn khác nhau. Để giảm sự bùng nổ của các cách phân đoạn, thuật toán sẽ loại bỏ ngay những nhánh phân đoạn của những từ không xuất hiện trong từ điển. Lựa chọn khả năng phân đoạn tối ưu: sau khi liệt kê tất cả các khả năng phân đoạn từ, thuật toán sẽ chọn cách phân đoạn tốt nhất, đó là cách phân đoạn có trọng số bé nhất. Ví dụ: Input = “ tốc độ truyền thông tin sẽ tăng cao” (theo [</w:t>
       </w:r>
       <w:r>
-        <w:t>12</w:t>
+        <w:t>8</w:t>
       </w:r>
       <w:r>
         <w:t>]</w:t>
@@ -29703,7 +29682,7 @@
         <w:t>1</w:t>
       </w:r>
       <w:r>
-        <w:t>4</w:t>
+        <w:t>0</w:t>
       </w:r>
       <w:r>
         <w:t>]. Có nhiều tiềm năng phát triển về mặt lý</w:t>
@@ -37125,16 +37104,7 @@
             <w:rPr>
               <w:rFonts w:ascii="Cambria Math" w:hAnsi="Cambria Math"/>
             </w:rPr>
-            <m:t>Sim(v</m:t>
-          </m:r>
-          <m:r>
-            <m:rPr>
-              <m:sty m:val="bi"/>
-            </m:rPr>
-            <w:rPr>
-              <w:rFonts w:ascii="Cambria Math" w:hAnsi="Cambria Math"/>
-            </w:rPr>
-            <m:t>1,v</m:t>
+            <m:t>Sim(v1,v</m:t>
           </m:r>
           <m:r>
             <m:rPr>
@@ -38622,19 +38592,7 @@
           <w:sz w:val="24"/>
           <w:szCs w:val="24"/>
         </w:rPr>
-        <w:t xml:space="preserve"> </w:t>
-      </w:r>
-      <w:r>
-        <w:rPr>
-          <w:b w:val="0"/>
-          <w:bCs w:val="0"/>
-          <w:i/>
-          <w:iCs/>
-          <w:color w:val="auto"/>
-          <w:sz w:val="24"/>
-          <w:szCs w:val="24"/>
-        </w:rPr>
-        <w:t>Sơ đồ usecase tổng quan của hệ thống</w:t>
+        <w:t xml:space="preserve"> Sơ đồ usecase tổng quan của hệ thống</w:t>
       </w:r>
       <w:bookmarkEnd w:id="148"/>
     </w:p>
@@ -38988,9 +38946,9 @@
           <w:szCs w:val="24"/>
         </w:rPr>
       </w:pPr>
-      <w:bookmarkStart w:id="195" w:name="_Toc48471611"/>
-      <w:bookmarkStart w:id="196" w:name="_Toc48680106"/>
-      <w:bookmarkStart w:id="197" w:name="_Toc48684424"/>
+      <w:bookmarkStart w:id="195" w:name="_Toc48684424"/>
+      <w:bookmarkStart w:id="196" w:name="_Toc48471611"/>
+      <w:bookmarkStart w:id="197" w:name="_Toc48680106"/>
       <w:r>
         <w:rPr>
           <w:b w:val="0"/>
@@ -39147,21 +39105,9 @@
           <w:sz w:val="24"/>
           <w:szCs w:val="24"/>
         </w:rPr>
-        <w:t xml:space="preserve"> </w:t>
-      </w:r>
-      <w:r>
-        <w:rPr>
-          <w:b w:val="0"/>
-          <w:bCs w:val="0"/>
-          <w:i/>
-          <w:iCs/>
-          <w:color w:val="auto"/>
-          <w:sz w:val="24"/>
-          <w:szCs w:val="24"/>
-        </w:rPr>
-        <w:t>Sơ đồ hoạt động tạo tài khoản</w:t>
-      </w:r>
-      <w:bookmarkEnd w:id="197"/>
+        <w:t xml:space="preserve"> Sơ đồ hoạt động tạo tài khoản</w:t>
+      </w:r>
+      <w:bookmarkEnd w:id="195"/>
     </w:p>
     <w:p>
       <w:pPr>
@@ -39255,8 +39201,8 @@
         </w:rPr>
         <w:t>ăng nhập</w:t>
       </w:r>
-      <w:bookmarkEnd w:id="195"/>
       <w:bookmarkEnd w:id="196"/>
+      <w:bookmarkEnd w:id="197"/>
     </w:p>
     <w:p>
       <w:pPr>
@@ -39482,19 +39428,7 @@
           <w:sz w:val="24"/>
           <w:szCs w:val="24"/>
         </w:rPr>
-        <w:t xml:space="preserve"> </w:t>
-      </w:r>
-      <w:r>
-        <w:rPr>
-          <w:b w:val="0"/>
-          <w:bCs w:val="0"/>
-          <w:i/>
-          <w:iCs/>
-          <w:color w:val="auto"/>
-          <w:sz w:val="24"/>
-          <w:szCs w:val="24"/>
-        </w:rPr>
-        <w:t>Sơ đồ hoạt động đăng nhập</w:t>
+        <w:t xml:space="preserve"> Sơ đồ hoạt động đăng nhập</w:t>
       </w:r>
       <w:bookmarkEnd w:id="198"/>
     </w:p>
@@ -39912,19 +39846,7 @@
           <w:sz w:val="24"/>
           <w:szCs w:val="24"/>
         </w:rPr>
-        <w:t xml:space="preserve"> </w:t>
-      </w:r>
-      <w:r>
-        <w:rPr>
-          <w:b w:val="0"/>
-          <w:bCs w:val="0"/>
-          <w:i/>
-          <w:iCs/>
-          <w:color w:val="auto"/>
-          <w:sz w:val="24"/>
-          <w:szCs w:val="24"/>
-        </w:rPr>
-        <w:t>Sơ đồ hoạt động xem thông tin trên trang website</w:t>
+        <w:t xml:space="preserve"> Sơ đồ hoạt động xem thông tin trên trang website</w:t>
       </w:r>
       <w:bookmarkEnd w:id="201"/>
     </w:p>
@@ -40218,19 +40140,7 @@
           <w:sz w:val="24"/>
           <w:szCs w:val="24"/>
         </w:rPr>
-        <w:t xml:space="preserve"> </w:t>
-      </w:r>
-      <w:r>
-        <w:rPr>
-          <w:b w:val="0"/>
-          <w:bCs w:val="0"/>
-          <w:i/>
-          <w:iCs/>
-          <w:color w:val="auto"/>
-          <w:sz w:val="24"/>
-          <w:szCs w:val="24"/>
-        </w:rPr>
-        <w:t>Sơ đồ hoạt động thao tác với bài viết</w:t>
+        <w:t xml:space="preserve"> Sơ đồ hoạt động thao tác với bài viết</w:t>
       </w:r>
       <w:bookmarkEnd w:id="204"/>
     </w:p>
@@ -40525,19 +40435,7 @@
           <w:sz w:val="24"/>
           <w:szCs w:val="24"/>
         </w:rPr>
-        <w:t xml:space="preserve"> </w:t>
-      </w:r>
-      <w:r>
-        <w:rPr>
-          <w:b w:val="0"/>
-          <w:bCs w:val="0"/>
-          <w:i/>
-          <w:iCs/>
-          <w:color w:val="auto"/>
-          <w:sz w:val="24"/>
-          <w:szCs w:val="24"/>
-        </w:rPr>
-        <w:t>Sơ đồ tìm kiếm bài viết câu hỏi</w:t>
+        <w:t xml:space="preserve"> Sơ đồ tìm kiếm bài viết câu hỏi</w:t>
       </w:r>
       <w:bookmarkEnd w:id="207"/>
     </w:p>
@@ -41250,19 +41148,7 @@
           <w:sz w:val="24"/>
           <w:szCs w:val="24"/>
         </w:rPr>
-        <w:t xml:space="preserve"> </w:t>
-      </w:r>
-      <w:r>
-        <w:rPr>
-          <w:b w:val="0"/>
-          <w:bCs w:val="0"/>
-          <w:i/>
-          <w:iCs/>
-          <w:color w:val="auto"/>
-          <w:sz w:val="24"/>
-          <w:szCs w:val="24"/>
-        </w:rPr>
-        <w:t>Sơ đồ hoạt động chat trực tuyến</w:t>
+        <w:t xml:space="preserve"> Sơ đồ hoạt động chat trực tuyến</w:t>
       </w:r>
       <w:bookmarkEnd w:id="213"/>
     </w:p>
@@ -42715,9 +42601,9 @@
           <w:szCs w:val="24"/>
         </w:rPr>
       </w:pPr>
-      <w:bookmarkStart w:id="228" w:name="_Toc48471622"/>
-      <w:bookmarkStart w:id="229" w:name="_Toc48680117"/>
-      <w:bookmarkStart w:id="230" w:name="_Toc48684435"/>
+      <w:bookmarkStart w:id="228" w:name="_Toc48684435"/>
+      <w:bookmarkStart w:id="229" w:name="_Toc48471622"/>
+      <w:bookmarkStart w:id="230" w:name="_Toc48680117"/>
       <w:r>
         <w:rPr>
           <w:b w:val="0"/>
@@ -42876,7 +42762,7 @@
         </w:rPr>
         <w:t xml:space="preserve"> Sơ đồ hoạt động quản lý báo cáo thống kê</w:t>
       </w:r>
-      <w:bookmarkEnd w:id="230"/>
+      <w:bookmarkEnd w:id="228"/>
     </w:p>
     <w:p>
       <w:pPr>
@@ -42937,8 +42823,8 @@
         <w:t xml:space="preserve"> Thuật toán áp dụng</w:t>
       </w:r>
       <w:bookmarkStart w:id="231" w:name="_Toc48471623"/>
-      <w:bookmarkEnd w:id="228"/>
       <w:bookmarkEnd w:id="229"/>
+      <w:bookmarkEnd w:id="230"/>
     </w:p>
     <w:p>
       <w:pPr>
@@ -44829,8 +44715,8 @@
           <w:szCs w:val="24"/>
         </w:rPr>
       </w:pPr>
-      <w:bookmarkStart w:id="240" w:name="_Toc48471626"/>
-      <w:bookmarkStart w:id="241" w:name="_Toc48684441"/>
+      <w:bookmarkStart w:id="240" w:name="_Toc48684441"/>
+      <w:bookmarkStart w:id="241" w:name="_Toc48471626"/>
       <w:r>
         <w:rPr>
           <w:b w:val="0"/>
@@ -44989,7 +44875,7 @@
         </w:rPr>
         <w:t xml:space="preserve"> Công thức dự đoán điểm</w:t>
       </w:r>
-      <w:bookmarkEnd w:id="241"/>
+      <w:bookmarkEnd w:id="240"/>
       <w:r>
         <w:rPr>
           <w:b w:val="0"/>
@@ -45052,7 +44938,7 @@
         </w:rPr>
         <w:t xml:space="preserve"> </w:t>
       </w:r>
-      <w:bookmarkEnd w:id="240"/>
+      <w:bookmarkEnd w:id="241"/>
       <w:r>
         <w:rPr>
           <w:rFonts w:ascii="Times New Roman" w:hAnsi="Times New Roman" w:cs="Times New Roman"/>
@@ -45709,8 +45595,8 @@
           <w:szCs w:val="24"/>
         </w:rPr>
       </w:pPr>
-      <w:bookmarkStart w:id="247" w:name="_Toc48680123"/>
-      <w:bookmarkStart w:id="248" w:name="_Toc48684444"/>
+      <w:bookmarkStart w:id="247" w:name="_Toc48684444"/>
+      <w:bookmarkStart w:id="248" w:name="_Toc48680123"/>
       <w:r>
         <w:rPr>
           <w:b w:val="0"/>
@@ -45869,29 +45755,29 @@
         </w:rPr>
         <w:t xml:space="preserve"> Giao diện trang chủ của website</w:t>
       </w:r>
+      <w:bookmarkEnd w:id="247"/>
+    </w:p>
+    <w:p>
+      <w:pPr>
+        <w:spacing w:line="360" w:lineRule="auto"/>
+        <w:outlineLvl w:val="2"/>
+        <w:rPr>
+          <w:b/>
+          <w:bCs/>
+          <w:i/>
+          <w:iCs/>
+        </w:rPr>
+      </w:pPr>
+      <w:r>
+        <w:rPr>
+          <w:b/>
+          <w:bCs/>
+          <w:i/>
+          <w:iCs/>
+        </w:rPr>
+        <w:t>3.6.3 Tương tác bài viết</w:t>
+      </w:r>
       <w:bookmarkEnd w:id="248"/>
-    </w:p>
-    <w:p>
-      <w:pPr>
-        <w:spacing w:line="360" w:lineRule="auto"/>
-        <w:outlineLvl w:val="2"/>
-        <w:rPr>
-          <w:b/>
-          <w:bCs/>
-          <w:i/>
-          <w:iCs/>
-        </w:rPr>
-      </w:pPr>
-      <w:r>
-        <w:rPr>
-          <w:b/>
-          <w:bCs/>
-          <w:i/>
-          <w:iCs/>
-        </w:rPr>
-        <w:t>3.6.3 Tương tác bài viết</w:t>
-      </w:r>
-      <w:bookmarkEnd w:id="247"/>
     </w:p>
     <w:p>
       <w:pPr>
@@ -47914,8 +47800,8 @@
           <w:szCs w:val="24"/>
         </w:rPr>
       </w:pPr>
-      <w:bookmarkStart w:id="258" w:name="_Toc48680126"/>
-      <w:bookmarkStart w:id="259" w:name="_Toc48684452"/>
+      <w:bookmarkStart w:id="258" w:name="_Toc48684452"/>
+      <w:bookmarkStart w:id="259" w:name="_Toc48680126"/>
       <w:r>
         <w:rPr>
           <w:b w:val="0"/>
@@ -48074,29 +47960,29 @@
         </w:rPr>
         <w:t xml:space="preserve"> Giao diện bảng điểm sau khi người dùng chọn chức năng dự đoán điểm</w:t>
       </w:r>
+      <w:bookmarkEnd w:id="258"/>
+    </w:p>
+    <w:p>
+      <w:pPr>
+        <w:spacing w:line="360" w:lineRule="auto"/>
+        <w:outlineLvl w:val="2"/>
+        <w:rPr>
+          <w:b/>
+          <w:bCs/>
+          <w:i/>
+          <w:iCs/>
+        </w:rPr>
+      </w:pPr>
+      <w:r>
+        <w:rPr>
+          <w:b/>
+          <w:bCs/>
+          <w:i/>
+          <w:iCs/>
+        </w:rPr>
+        <w:t>3.6.6 Nhóm chức năng quản lý</w:t>
+      </w:r>
       <w:bookmarkEnd w:id="259"/>
-    </w:p>
-    <w:p>
-      <w:pPr>
-        <w:spacing w:line="360" w:lineRule="auto"/>
-        <w:outlineLvl w:val="2"/>
-        <w:rPr>
-          <w:b/>
-          <w:bCs/>
-          <w:i/>
-          <w:iCs/>
-        </w:rPr>
-      </w:pPr>
-      <w:r>
-        <w:rPr>
-          <w:b/>
-          <w:bCs/>
-          <w:i/>
-          <w:iCs/>
-        </w:rPr>
-        <w:t>3.6.6 Nhóm chức năng quản lý</w:t>
-      </w:r>
-      <w:bookmarkEnd w:id="258"/>
     </w:p>
     <w:p>
       <w:pPr>
@@ -50271,7 +50157,7 @@
             </w:tc>
             <w:tc>
               <w:tcPr>
-                <w:tcW w:w="4669" w:type="pct"/>
+                <w:tcW w:w="4668" w:type="pct"/>
                 <w:hideMark/>
               </w:tcPr>
               <w:p>
@@ -50340,7 +50226,31 @@
                     <w:noProof/>
                     <w:color w:val="000000" w:themeColor="text1"/>
                   </w:rPr>
-                  <w:t xml:space="preserve">, </w:t>
+                  <w:t>,</w:t>
+                </w:r>
+                <w:r>
+                  <w:t xml:space="preserve"> </w:t>
+                </w:r>
+                <w:r>
+                  <w:rPr>
+                    <w:noProof/>
+                    <w:color w:val="000000" w:themeColor="text1"/>
+                  </w:rPr>
+                  <w:t>Packt</w:t>
+                </w:r>
+                <w:r>
+                  <w:rPr>
+                    <w:noProof/>
+                    <w:color w:val="000000" w:themeColor="text1"/>
+                  </w:rPr>
+                  <w:t>.</w:t>
+                </w:r>
+                <w:r>
+                  <w:rPr>
+                    <w:noProof/>
+                    <w:color w:val="000000" w:themeColor="text1"/>
+                  </w:rPr>
+                  <w:t xml:space="preserve"> </w:t>
                 </w:r>
               </w:p>
             </w:tc>
@@ -50352,7 +50262,6 @@
             <w:tc>
               <w:tcPr>
                 <w:tcW w:w="283" w:type="pct"/>
-                <w:hideMark/>
               </w:tcPr>
               <w:p>
                 <w:pPr>
@@ -50367,14 +50276,57 @@
                     <w:noProof/>
                     <w:color w:val="000000" w:themeColor="text1"/>
                   </w:rPr>
-                  <w:t xml:space="preserve">[2] </w:t>
+                  <w:t>[2]</w:t>
                 </w:r>
               </w:p>
             </w:tc>
             <w:tc>
               <w:tcPr>
-                <w:tcW w:w="4669" w:type="pct"/>
-                <w:hideMark/>
+                <w:tcW w:w="4668" w:type="pct"/>
+              </w:tcPr>
+              <w:p>
+                <w:pPr>
+                  <w:spacing w:line="360" w:lineRule="auto"/>
+                </w:pPr>
+                <w:r>
+                  <w:t>Trần Cao Đệ và Phạm Nguyên Khang</w:t>
+                </w:r>
+                <w:r>
+                  <w:t xml:space="preserve">, </w:t>
+                </w:r>
+                <w:r>
+                  <w:rPr>
+                    <w:i/>
+                    <w:iCs/>
+                  </w:rPr>
+                  <w:t>Phân loại văn bản với máy học vector hỗ trợ và cây quyết định</w:t>
+                </w:r>
+                <w:r>
+                  <w:rPr>
+                    <w:i/>
+                    <w:iCs/>
+                  </w:rPr>
+                  <w:t xml:space="preserve">, </w:t>
+                </w:r>
+                <w:r>
+                  <w:t>Trường Đại học Cần Thơ</w:t>
+                </w:r>
+                <w:r>
+                  <w:t>, 2012</w:t>
+                </w:r>
+                <w:r>
+                  <w:t>.</w:t>
+                </w:r>
+              </w:p>
+            </w:tc>
+          </w:tr>
+          <w:tr>
+            <w:trPr>
+              <w:tblCellSpacing w:w="15" w:type="dxa"/>
+            </w:trPr>
+            <w:tc>
+              <w:tcPr>
+                <w:tcW w:w="283" w:type="pct"/>
               </w:tcPr>
               <w:p>
                 <w:pPr>
@@ -50389,382 +50341,51 @@
                     <w:noProof/>
                     <w:color w:val="000000" w:themeColor="text1"/>
                   </w:rPr>
-                  <w:t>[Online]. Available: https://devteam.mobi/odoo-la-gi-tim-hieu-chi-tiet-ve-phan-mem-odoo/.</w:t>
-                </w:r>
-              </w:p>
-            </w:tc>
-          </w:tr>
-          <w:tr>
-            <w:trPr>
-              <w:tblCellSpacing w:w="15" w:type="dxa"/>
-            </w:trPr>
-            <w:tc>
-              <w:tcPr>
-                <w:tcW w:w="283" w:type="pct"/>
-                <w:hideMark/>
-              </w:tcPr>
-              <w:p>
-                <w:pPr>
-                  <w:spacing w:line="360" w:lineRule="auto"/>
-                  <w:rPr>
-                    <w:noProof/>
-                    <w:color w:val="000000" w:themeColor="text1"/>
-                  </w:rPr>
-                </w:pPr>
-                <w:r>
-                  <w:rPr>
-                    <w:noProof/>
-                    <w:color w:val="000000" w:themeColor="text1"/>
-                  </w:rPr>
-                  <w:t xml:space="preserve">[3] </w:t>
-                </w:r>
-              </w:p>
-            </w:tc>
-            <w:tc>
-              <w:tcPr>
-                <w:tcW w:w="4669" w:type="pct"/>
-                <w:hideMark/>
-              </w:tcPr>
-              <w:p>
-                <w:pPr>
-                  <w:spacing w:line="360" w:lineRule="auto"/>
-                  <w:rPr>
-                    <w:noProof/>
-                    <w:color w:val="000000" w:themeColor="text1"/>
-                  </w:rPr>
-                </w:pPr>
-                <w:r>
-                  <w:rPr>
-                    <w:noProof/>
-                    <w:color w:val="000000" w:themeColor="text1"/>
-                  </w:rPr>
-                  <w:t>M. Nguyen, "Odoo," [Online]. Available: https://minhng.info/odoo/odoo-la-gi.html. [Accessed 01 05 2020].</w:t>
-                </w:r>
-              </w:p>
-            </w:tc>
-          </w:tr>
-          <w:tr>
-            <w:trPr>
-              <w:tblCellSpacing w:w="15" w:type="dxa"/>
-            </w:trPr>
-            <w:tc>
-              <w:tcPr>
-                <w:tcW w:w="283" w:type="pct"/>
-                <w:hideMark/>
-              </w:tcPr>
-              <w:p>
-                <w:pPr>
-                  <w:spacing w:line="360" w:lineRule="auto"/>
-                  <w:rPr>
-                    <w:noProof/>
-                    <w:color w:val="000000" w:themeColor="text1"/>
-                  </w:rPr>
-                </w:pPr>
-                <w:r>
-                  <w:rPr>
-                    <w:noProof/>
-                    <w:color w:val="000000" w:themeColor="text1"/>
-                  </w:rPr>
-                  <w:t xml:space="preserve">[4] </w:t>
-                </w:r>
-              </w:p>
-            </w:tc>
-            <w:tc>
-              <w:tcPr>
-                <w:tcW w:w="4669" w:type="pct"/>
-                <w:hideMark/>
-              </w:tcPr>
-              <w:p>
-                <w:pPr>
-                  <w:spacing w:line="360" w:lineRule="auto"/>
-                  <w:rPr>
-                    <w:noProof/>
-                    <w:color w:val="000000" w:themeColor="text1"/>
-                  </w:rPr>
-                </w:pPr>
-                <w:r>
-                  <w:rPr>
-                    <w:noProof/>
-                    <w:color w:val="000000" w:themeColor="text1"/>
-                  </w:rPr>
-                  <w:t>Chaupm, "Postpresql," [Online]. Available: https://tech.bizflycloud.vn/postgresql-la-gi-tim-hieu-ve-co-so-du-lieu-ma-nguon-mo-tien-tien-nhat-the-gioi-20180919175924611.htm. [Accessed 03 05 2020].</w:t>
-                </w:r>
-              </w:p>
-            </w:tc>
-          </w:tr>
-          <w:tr>
-            <w:trPr>
-              <w:tblCellSpacing w:w="15" w:type="dxa"/>
-            </w:trPr>
-            <w:tc>
-              <w:tcPr>
-                <w:tcW w:w="283" w:type="pct"/>
-                <w:hideMark/>
-              </w:tcPr>
-              <w:p>
-                <w:pPr>
-                  <w:spacing w:line="360" w:lineRule="auto"/>
-                  <w:rPr>
-                    <w:noProof/>
-                    <w:color w:val="000000" w:themeColor="text1"/>
-                  </w:rPr>
-                </w:pPr>
-                <w:r>
-                  <w:rPr>
-                    <w:noProof/>
-                    <w:color w:val="000000" w:themeColor="text1"/>
-                  </w:rPr>
-                  <w:t xml:space="preserve">[5] </w:t>
-                </w:r>
-              </w:p>
-            </w:tc>
-            <w:tc>
-              <w:tcPr>
-                <w:tcW w:w="4669" w:type="pct"/>
-                <w:hideMark/>
-              </w:tcPr>
-              <w:p>
-                <w:pPr>
-                  <w:spacing w:line="360" w:lineRule="auto"/>
-                  <w:rPr>
-                    <w:noProof/>
-                    <w:color w:val="000000" w:themeColor="text1"/>
-                  </w:rPr>
-                </w:pPr>
-                <w:r>
-                  <w:rPr>
-                    <w:noProof/>
-                    <w:color w:val="000000" w:themeColor="text1"/>
-                  </w:rPr>
-                  <w:t>W. Foundation, "Python," [Online]. Available: https://vi.wikipedia.org/wiki/Python_(ng%C3%B4n_ng%E1%BB%AF_l%E1%BA%ADp_tr%C3%ACnh). [Accessed 01 05 2020].</w:t>
-                </w:r>
-              </w:p>
-            </w:tc>
-          </w:tr>
-          <w:tr>
-            <w:trPr>
-              <w:tblCellSpacing w:w="15" w:type="dxa"/>
-            </w:trPr>
-            <w:tc>
-              <w:tcPr>
-                <w:tcW w:w="283" w:type="pct"/>
-                <w:hideMark/>
-              </w:tcPr>
-              <w:p>
-                <w:pPr>
-                  <w:spacing w:line="360" w:lineRule="auto"/>
-                  <w:rPr>
-                    <w:noProof/>
-                    <w:color w:val="000000" w:themeColor="text1"/>
-                  </w:rPr>
-                </w:pPr>
-                <w:r>
-                  <w:rPr>
-                    <w:noProof/>
-                    <w:color w:val="000000" w:themeColor="text1"/>
-                  </w:rPr>
-                  <w:t xml:space="preserve">[6] </w:t>
-                </w:r>
-              </w:p>
-            </w:tc>
-            <w:tc>
-              <w:tcPr>
-                <w:tcW w:w="4669" w:type="pct"/>
-                <w:hideMark/>
-              </w:tcPr>
-              <w:p>
-                <w:pPr>
-                  <w:spacing w:line="360" w:lineRule="auto"/>
-                  <w:rPr>
-                    <w:noProof/>
-                    <w:color w:val="000000" w:themeColor="text1"/>
-                  </w:rPr>
-                </w:pPr>
-                <w:r>
-                  <w:rPr>
-                    <w:noProof/>
-                    <w:color w:val="000000" w:themeColor="text1"/>
-                  </w:rPr>
-                  <w:t xml:space="preserve">V. M. Sebastian Raschka, "Python," in </w:t>
-                </w:r>
-                <w:r>
-                  <w:rPr>
-                    <w:i/>
-                    <w:iCs/>
-                    <w:noProof/>
-                    <w:color w:val="000000" w:themeColor="text1"/>
-                  </w:rPr>
-                  <w:t>Python Machine Learning - Third Edition</w:t>
+                  <w:t>[</w:t>
                 </w:r>
                 <w:r>
                   <w:rPr>
                     <w:noProof/>
                     <w:color w:val="000000" w:themeColor="text1"/>
                   </w:rPr>
-                  <w:t xml:space="preserve">, 2019. </w:t>
-                </w:r>
-              </w:p>
-            </w:tc>
-          </w:tr>
-          <w:tr>
-            <w:trPr>
-              <w:tblCellSpacing w:w="15" w:type="dxa"/>
-            </w:trPr>
-            <w:tc>
-              <w:tcPr>
-                <w:tcW w:w="283" w:type="pct"/>
-                <w:hideMark/>
-              </w:tcPr>
-              <w:p>
-                <w:pPr>
-                  <w:spacing w:line="360" w:lineRule="auto"/>
-                  <w:rPr>
-                    <w:noProof/>
-                    <w:color w:val="000000" w:themeColor="text1"/>
-                  </w:rPr>
-                </w:pPr>
-                <w:r>
-                  <w:rPr>
-                    <w:noProof/>
-                    <w:color w:val="000000" w:themeColor="text1"/>
-                  </w:rPr>
-                  <w:t xml:space="preserve">[7] </w:t>
-                </w:r>
-              </w:p>
-            </w:tc>
-            <w:tc>
-              <w:tcPr>
-                <w:tcW w:w="4669" w:type="pct"/>
-                <w:hideMark/>
-              </w:tcPr>
-              <w:p>
-                <w:pPr>
-                  <w:spacing w:line="360" w:lineRule="auto"/>
-                  <w:rPr>
-                    <w:noProof/>
-                    <w:color w:val="000000" w:themeColor="text1"/>
-                  </w:rPr>
-                </w:pPr>
-                <w:r>
-                  <w:rPr>
-                    <w:noProof/>
-                    <w:color w:val="000000" w:themeColor="text1"/>
-                  </w:rPr>
-                  <w:t>F. Wikipedia, "JavaScript," [Online]. Available: https://vi.wikipedia.org/wiki/JavaScript. [Accessed 01 05 2020].</w:t>
-                </w:r>
-              </w:p>
-            </w:tc>
-          </w:tr>
-          <w:tr>
-            <w:trPr>
-              <w:tblCellSpacing w:w="15" w:type="dxa"/>
-            </w:trPr>
-            <w:tc>
-              <w:tcPr>
-                <w:tcW w:w="283" w:type="pct"/>
-                <w:hideMark/>
-              </w:tcPr>
-              <w:p>
-                <w:pPr>
-                  <w:spacing w:line="360" w:lineRule="auto"/>
-                  <w:rPr>
-                    <w:noProof/>
-                    <w:color w:val="000000" w:themeColor="text1"/>
-                  </w:rPr>
-                </w:pPr>
-                <w:r>
-                  <w:rPr>
-                    <w:noProof/>
-                    <w:color w:val="000000" w:themeColor="text1"/>
-                  </w:rPr>
-                  <w:t xml:space="preserve">[8] </w:t>
-                </w:r>
-              </w:p>
-            </w:tc>
-            <w:tc>
-              <w:tcPr>
-                <w:tcW w:w="4669" w:type="pct"/>
-                <w:hideMark/>
-              </w:tcPr>
-              <w:p>
-                <w:pPr>
-                  <w:spacing w:line="360" w:lineRule="auto"/>
-                  <w:rPr>
-                    <w:noProof/>
-                    <w:color w:val="000000" w:themeColor="text1"/>
-                  </w:rPr>
-                </w:pPr>
-                <w:r>
-                  <w:rPr>
-                    <w:noProof/>
-                    <w:color w:val="000000" w:themeColor="text1"/>
-                  </w:rPr>
-                  <w:t xml:space="preserve">J. L. E. a. Joseph Labrecque, "JavaScript," in </w:t>
-                </w:r>
-                <w:r>
-                  <w:rPr>
-                    <w:i/>
-                    <w:iCs/>
-                    <w:noProof/>
-                    <w:color w:val="000000" w:themeColor="text1"/>
-                  </w:rPr>
-                  <w:t>The JavaScript Workshop</w:t>
+                  <w:t>3</w:t>
                 </w:r>
                 <w:r>
                   <w:rPr>
                     <w:noProof/>
                     <w:color w:val="000000" w:themeColor="text1"/>
                   </w:rPr>
-                  <w:t xml:space="preserve">, 2019. </w:t>
-                </w:r>
-              </w:p>
-            </w:tc>
-          </w:tr>
-          <w:tr>
-            <w:trPr>
-              <w:tblCellSpacing w:w="15" w:type="dxa"/>
-            </w:trPr>
-            <w:tc>
-              <w:tcPr>
-                <w:tcW w:w="283" w:type="pct"/>
-                <w:hideMark/>
-              </w:tcPr>
-              <w:p>
-                <w:pPr>
-                  <w:spacing w:line="360" w:lineRule="auto"/>
-                  <w:rPr>
-                    <w:noProof/>
-                    <w:color w:val="000000" w:themeColor="text1"/>
-                  </w:rPr>
-                </w:pPr>
-                <w:r>
-                  <w:rPr>
-                    <w:noProof/>
-                    <w:color w:val="000000" w:themeColor="text1"/>
-                  </w:rPr>
-                  <w:t xml:space="preserve">[9] </w:t>
+                  <w:t>]</w:t>
                 </w:r>
               </w:p>
             </w:tc>
             <w:tc>
               <w:tcPr>
-                <w:tcW w:w="4669" w:type="pct"/>
-                <w:hideMark/>
+                <w:tcW w:w="4668" w:type="pct"/>
               </w:tcPr>
               <w:p>
                 <w:pPr>
                   <w:spacing w:line="360" w:lineRule="auto"/>
-                  <w:rPr>
-                    <w:noProof/>
-                    <w:color w:val="000000" w:themeColor="text1"/>
-                  </w:rPr>
                 </w:pPr>
                 <w:r>
+                  <w:t xml:space="preserve">Trần Ngọc Phúc, </w:t>
+                </w:r>
+                <w:r>
                   <w:rPr>
-                    <w:noProof/>
-                    <w:color w:val="000000" w:themeColor="text1"/>
+                    <w:i/>
+                    <w:iCs/>
                   </w:rPr>
-                  <w:t>W. Foundation, "XML," [Online]. Available: https://vi.wikipedia.org/wiki/XML. [Accessed 07 05 2020].</w:t>
+                  <w:t>Phân loại nội dung tài liệu web</w:t>
+                </w:r>
+                <w:r>
+                  <w:rPr>
+                    <w:i/>
+                    <w:iCs/>
+                  </w:rPr>
+                  <w:t xml:space="preserve">, </w:t>
+                </w:r>
+                <w:r>
+                  <w:t>Luận văn thạc sĩ trường Đại học Lạc Hồng, 2012.</w:t>
                 </w:r>
               </w:p>
             </w:tc>
@@ -50798,20 +50419,20 @@
                     <w:noProof/>
                     <w:color w:val="000000" w:themeColor="text1"/>
                   </w:rPr>
-                  <w:t>1</w:t>
+                  <w:t>4</w:t>
                 </w:r>
                 <w:r>
                   <w:rPr>
                     <w:noProof/>
                     <w:color w:val="000000" w:themeColor="text1"/>
                   </w:rPr>
-                  <w:t xml:space="preserve">0] </w:t>
+                  <w:t xml:space="preserve">] </w:t>
                 </w:r>
               </w:p>
             </w:tc>
             <w:tc>
               <w:tcPr>
-                <w:tcW w:w="4669" w:type="pct"/>
+                <w:tcW w:w="4668" w:type="pct"/>
                 <w:hideMark/>
               </w:tcPr>
               <w:p>
@@ -50827,7 +50448,258 @@
                     <w:noProof/>
                     <w:color w:val="000000" w:themeColor="text1"/>
                   </w:rPr>
-                  <w:t xml:space="preserve">J. Robbins, Learning Web Design: A Beginner's Guide to HTML, CSS, JavaScript, and Web Graphics, 2020. </w:t>
+                  <w:t>V. M. Sebastian Raschka</w:t>
+                </w:r>
+                <w:r>
+                  <w:rPr>
+                    <w:noProof/>
+                    <w:color w:val="000000" w:themeColor="text1"/>
+                  </w:rPr>
+                  <w:t xml:space="preserve">, </w:t>
+                </w:r>
+                <w:r>
+                  <w:rPr>
+                    <w:i/>
+                    <w:iCs/>
+                    <w:noProof/>
+                    <w:color w:val="000000" w:themeColor="text1"/>
+                  </w:rPr>
+                  <w:t>Python Machine Learning - Third Edition</w:t>
+                </w:r>
+                <w:r>
+                  <w:rPr>
+                    <w:noProof/>
+                    <w:color w:val="000000" w:themeColor="text1"/>
+                  </w:rPr>
+                  <w:t xml:space="preserve">, </w:t>
+                </w:r>
+                <w:r>
+                  <w:rPr>
+                    <w:noProof/>
+                    <w:color w:val="000000" w:themeColor="text1"/>
+                  </w:rPr>
+                  <w:t>Packt</w:t>
+                </w:r>
+                <w:r>
+                  <w:rPr>
+                    <w:noProof/>
+                    <w:color w:val="000000" w:themeColor="text1"/>
+                  </w:rPr>
+                  <w:t xml:space="preserve">, </w:t>
+                </w:r>
+                <w:r>
+                  <w:rPr>
+                    <w:noProof/>
+                    <w:color w:val="000000" w:themeColor="text1"/>
+                  </w:rPr>
+                  <w:t>201</w:t>
+                </w:r>
+                <w:r>
+                  <w:rPr>
+                    <w:noProof/>
+                    <w:color w:val="000000" w:themeColor="text1"/>
+                  </w:rPr>
+                  <w:t>9.</w:t>
+                </w:r>
+              </w:p>
+            </w:tc>
+          </w:tr>
+          <w:tr>
+            <w:trPr>
+              <w:tblCellSpacing w:w="15" w:type="dxa"/>
+            </w:trPr>
+            <w:tc>
+              <w:tcPr>
+                <w:tcW w:w="283" w:type="pct"/>
+                <w:hideMark/>
+              </w:tcPr>
+              <w:p>
+                <w:pPr>
+                  <w:spacing w:line="360" w:lineRule="auto"/>
+                  <w:rPr>
+                    <w:noProof/>
+                    <w:color w:val="000000" w:themeColor="text1"/>
+                  </w:rPr>
+                </w:pPr>
+                <w:r>
+                  <w:rPr>
+                    <w:noProof/>
+                    <w:color w:val="000000" w:themeColor="text1"/>
+                  </w:rPr>
+                  <w:t>[</w:t>
+                </w:r>
+                <w:r>
+                  <w:rPr>
+                    <w:noProof/>
+                    <w:color w:val="000000" w:themeColor="text1"/>
+                  </w:rPr>
+                  <w:t>5</w:t>
+                </w:r>
+                <w:r>
+                  <w:rPr>
+                    <w:noProof/>
+                    <w:color w:val="000000" w:themeColor="text1"/>
+                  </w:rPr>
+                  <w:t xml:space="preserve">] </w:t>
+                </w:r>
+              </w:p>
+            </w:tc>
+            <w:tc>
+              <w:tcPr>
+                <w:tcW w:w="4668" w:type="pct"/>
+                <w:hideMark/>
+              </w:tcPr>
+              <w:p>
+                <w:pPr>
+                  <w:spacing w:line="360" w:lineRule="auto"/>
+                  <w:rPr>
+                    <w:noProof/>
+                    <w:color w:val="000000" w:themeColor="text1"/>
+                  </w:rPr>
+                </w:pPr>
+                <w:r>
+                  <w:rPr>
+                    <w:noProof/>
+                    <w:color w:val="000000" w:themeColor="text1"/>
+                  </w:rPr>
+                  <w:t>J. L. E. a. Joseph Labrecque</w:t>
+                </w:r>
+                <w:r>
+                  <w:rPr>
+                    <w:noProof/>
+                    <w:color w:val="000000" w:themeColor="text1"/>
+                  </w:rPr>
+                  <w:t xml:space="preserve"> (</w:t>
+                </w:r>
+                <w:r>
+                  <w:rPr>
+                    <w:noProof/>
+                    <w:color w:val="000000" w:themeColor="text1"/>
+                  </w:rPr>
+                  <w:t>2019</w:t>
+                </w:r>
+                <w:r>
+                  <w:rPr>
+                    <w:noProof/>
+                    <w:color w:val="000000" w:themeColor="text1"/>
+                  </w:rPr>
+                  <w:t>)</w:t>
+                </w:r>
+                <w:r>
+                  <w:rPr>
+                    <w:noProof/>
+                    <w:color w:val="000000" w:themeColor="text1"/>
+                  </w:rPr>
+                  <w:t xml:space="preserve">, </w:t>
+                </w:r>
+                <w:r>
+                  <w:rPr>
+                    <w:i/>
+                    <w:iCs/>
+                    <w:noProof/>
+                    <w:color w:val="000000" w:themeColor="text1"/>
+                  </w:rPr>
+                  <w:t>The JavaScript Workshop</w:t>
+                </w:r>
+                <w:r>
+                  <w:rPr>
+                    <w:noProof/>
+                    <w:color w:val="000000" w:themeColor="text1"/>
+                  </w:rPr>
+                  <w:t xml:space="preserve">, </w:t>
+                </w:r>
+                <w:r>
+                  <w:rPr>
+                    <w:noProof/>
+                    <w:color w:val="000000" w:themeColor="text1"/>
+                  </w:rPr>
+                  <w:t>Packt</w:t>
+                </w:r>
+                <w:r>
+                  <w:rPr>
+                    <w:noProof/>
+                    <w:color w:val="000000" w:themeColor="text1"/>
+                  </w:rPr>
+                  <w:t xml:space="preserve">. </w:t>
+                </w:r>
+              </w:p>
+            </w:tc>
+          </w:tr>
+          <w:tr>
+            <w:trPr>
+              <w:tblCellSpacing w:w="15" w:type="dxa"/>
+            </w:trPr>
+            <w:tc>
+              <w:tcPr>
+                <w:tcW w:w="283" w:type="pct"/>
+                <w:hideMark/>
+              </w:tcPr>
+              <w:p>
+                <w:pPr>
+                  <w:spacing w:line="360" w:lineRule="auto"/>
+                  <w:rPr>
+                    <w:noProof/>
+                    <w:color w:val="000000" w:themeColor="text1"/>
+                  </w:rPr>
+                </w:pPr>
+                <w:r>
+                  <w:rPr>
+                    <w:noProof/>
+                    <w:color w:val="000000" w:themeColor="text1"/>
+                  </w:rPr>
+                  <w:t>[</w:t>
+                </w:r>
+                <w:r>
+                  <w:rPr>
+                    <w:noProof/>
+                    <w:color w:val="000000" w:themeColor="text1"/>
+                  </w:rPr>
+                  <w:t>6</w:t>
+                </w:r>
+                <w:r>
+                  <w:rPr>
+                    <w:noProof/>
+                    <w:color w:val="000000" w:themeColor="text1"/>
+                  </w:rPr>
+                  <w:t xml:space="preserve">] </w:t>
+                </w:r>
+              </w:p>
+            </w:tc>
+            <w:tc>
+              <w:tcPr>
+                <w:tcW w:w="4668" w:type="pct"/>
+                <w:hideMark/>
+              </w:tcPr>
+              <w:p>
+                <w:pPr>
+                  <w:spacing w:line="360" w:lineRule="auto"/>
+                  <w:rPr>
+                    <w:noProof/>
+                    <w:color w:val="000000" w:themeColor="text1"/>
+                  </w:rPr>
+                </w:pPr>
+                <w:r>
+                  <w:rPr>
+                    <w:noProof/>
+                    <w:color w:val="000000" w:themeColor="text1"/>
+                  </w:rPr>
+                  <w:t xml:space="preserve">J. Robbins, </w:t>
+                </w:r>
+                <w:r>
+                  <w:rPr>
+                    <w:i/>
+                    <w:iCs/>
+                    <w:noProof/>
+                    <w:color w:val="000000" w:themeColor="text1"/>
+                  </w:rPr>
+                  <w:t>Learning Web Design: A Beginner's Guide to HTML, CSS, JavaScript, and Web Graphics</w:t>
+                </w:r>
+                <w:r>
+                  <w:rPr>
+                    <w:noProof/>
+                    <w:color w:val="000000" w:themeColor="text1"/>
+                  </w:rPr>
+                  <w:t xml:space="preserve">, 2020. </w:t>
                 </w:r>
               </w:p>
             </w:tc>
@@ -50854,20 +50726,347 @@
                     <w:noProof/>
                     <w:color w:val="000000" w:themeColor="text1"/>
                   </w:rPr>
-                  <w:t xml:space="preserve">[11] </w:t>
+                  <w:t>[</w:t>
+                </w:r>
+                <w:r>
+                  <w:rPr>
+                    <w:noProof/>
+                    <w:color w:val="000000" w:themeColor="text1"/>
+                  </w:rPr>
+                  <w:t>7</w:t>
+                </w:r>
+                <w:r>
+                  <w:rPr>
+                    <w:noProof/>
+                    <w:color w:val="000000" w:themeColor="text1"/>
+                  </w:rPr>
+                  <w:t xml:space="preserve">] </w:t>
                 </w:r>
               </w:p>
             </w:tc>
             <w:tc>
               <w:tcPr>
-                <w:tcW w:w="4669" w:type="pct"/>
+                <w:tcW w:w="4668" w:type="pct"/>
               </w:tcPr>
               <w:p>
                 <w:pPr>
                   <w:spacing w:line="360" w:lineRule="auto"/>
                 </w:pPr>
                 <w:r>
-                  <w:t>Eric Brill (December 1995). Transformation-based error-driven learning and natural language processing: a case study in part-of-speech tagging. Comput. Linguist. (Cambridge, MA, USA: MIT Press) pp 543–565.</w:t>
+                  <w:t>Eric Brill</w:t>
+                </w:r>
+                <w:r>
+                  <w:t>,</w:t>
+                </w:r>
+                <w:r>
+                  <w:t xml:space="preserve"> </w:t>
+                </w:r>
+                <w:r>
+                  <w:rPr>
+                    <w:i/>
+                    <w:iCs/>
+                  </w:rPr>
+                  <w:t>Transformation-based error-driven learning and natural language processing: a case study in part-of-speech tagging.</w:t>
+                </w:r>
+                <w:r>
+                  <w:t xml:space="preserve"> Comput. Linguist. (Cambridge, MA, USA: MIT Press) </w:t>
+                </w:r>
+                <w:r>
+                  <w:t>December 1995</w:t>
+                </w:r>
+                <w:r>
+                  <w:t>.</w:t>
+                </w:r>
+              </w:p>
+            </w:tc>
+          </w:tr>
+          <w:tr>
+            <w:trPr>
+              <w:tblCellSpacing w:w="15" w:type="dxa"/>
+            </w:trPr>
+            <w:tc>
+              <w:tcPr>
+                <w:tcW w:w="283" w:type="pct"/>
+              </w:tcPr>
+              <w:p>
+                <w:pPr>
+                  <w:spacing w:line="360" w:lineRule="auto"/>
+                  <w:ind w:right="-195"/>
+                  <w:rPr>
+                    <w:noProof/>
+                    <w:color w:val="000000" w:themeColor="text1"/>
+                  </w:rPr>
+                </w:pPr>
+                <w:r>
+                  <w:rPr>
+                    <w:noProof/>
+                    <w:color w:val="000000" w:themeColor="text1"/>
+                  </w:rPr>
+                  <w:t>[</w:t>
+                </w:r>
+                <w:r>
+                  <w:rPr>
+                    <w:noProof/>
+                    <w:color w:val="000000" w:themeColor="text1"/>
+                  </w:rPr>
+                  <w:t>8</w:t>
+                </w:r>
+                <w:r>
+                  <w:rPr>
+                    <w:noProof/>
+                    <w:color w:val="000000" w:themeColor="text1"/>
+                  </w:rPr>
+                  <w:t>]</w:t>
+                </w:r>
+              </w:p>
+            </w:tc>
+            <w:tc>
+              <w:tcPr>
+                <w:tcW w:w="4668" w:type="pct"/>
+              </w:tcPr>
+              <w:p>
+                <w:pPr>
+                  <w:spacing w:line="360" w:lineRule="auto"/>
+                </w:pPr>
+                <w:r>
+                  <w:t xml:space="preserve">Dinh Dien, Hoang Kiem, Nguyen Van Toan. </w:t>
+                </w:r>
+                <w:r>
+                  <w:rPr>
+                    <w:i/>
+                    <w:iCs/>
+                  </w:rPr>
+                  <w:t>Vietnamese Word Segmentation.The sixth Natural Language Processing Pacific Rim Symposium</w:t>
+                </w:r>
+                <w:r>
+                  <w:t>, Tokyo, Japan, 11/2001.</w:t>
+                </w:r>
+              </w:p>
+            </w:tc>
+          </w:tr>
+          <w:tr>
+            <w:trPr>
+              <w:tblCellSpacing w:w="15" w:type="dxa"/>
+            </w:trPr>
+            <w:tc>
+              <w:tcPr>
+                <w:tcW w:w="283" w:type="pct"/>
+              </w:tcPr>
+              <w:p>
+                <w:pPr>
+                  <w:spacing w:line="360" w:lineRule="auto"/>
+                  <w:ind w:right="-195"/>
+                  <w:rPr>
+                    <w:noProof/>
+                    <w:color w:val="000000" w:themeColor="text1"/>
+                  </w:rPr>
+                </w:pPr>
+                <w:r>
+                  <w:rPr>
+                    <w:noProof/>
+                    <w:color w:val="000000" w:themeColor="text1"/>
+                  </w:rPr>
+                  <w:t>[</w:t>
+                </w:r>
+                <w:r>
+                  <w:rPr>
+                    <w:noProof/>
+                    <w:color w:val="000000" w:themeColor="text1"/>
+                  </w:rPr>
+                  <w:t>9</w:t>
+                </w:r>
+                <w:r>
+                  <w:rPr>
+                    <w:noProof/>
+                    <w:color w:val="000000" w:themeColor="text1"/>
+                  </w:rPr>
+                  <w:t>]</w:t>
+                </w:r>
+              </w:p>
+            </w:tc>
+            <w:tc>
+              <w:tcPr>
+                <w:tcW w:w="4668" w:type="pct"/>
+              </w:tcPr>
+              <w:p>
+                <w:pPr>
+                  <w:spacing w:line="360" w:lineRule="auto"/>
+                </w:pPr>
+                <w:r>
+                  <w:t xml:space="preserve">Chen, K. J., &amp; Liu, S. H </w:t>
+                </w:r>
+                <w:r>
+                  <w:rPr>
+                    <w:i/>
+                    <w:iCs/>
+                  </w:rPr>
+                  <w:t>Word identification for Mandarin Chinese sentences</w:t>
+                </w:r>
+                <w:r>
+                  <w:rPr>
+                    <w:i/>
+                    <w:iCs/>
+                  </w:rPr>
+                  <w:t>,</w:t>
+                </w:r>
+                <w:r>
+                  <w:rPr>
+                    <w:i/>
+                    <w:iCs/>
+                  </w:rPr>
+                  <w:t xml:space="preserve"> </w:t>
+                </w:r>
+                <w:r>
+                  <w:t>Proceedings of the Fifteenth International Conference on Computational Linguistics, Nantes: COLING-92</w:t>
+                </w:r>
+                <w:r>
+                  <w:t xml:space="preserve">, </w:t>
+                </w:r>
+                <w:r>
+                  <w:t>1992</w:t>
+                </w:r>
+                <w:r>
+                  <w:t>.</w:t>
+                </w:r>
+              </w:p>
+            </w:tc>
+          </w:tr>
+          <w:tr>
+            <w:trPr>
+              <w:tblCellSpacing w:w="15" w:type="dxa"/>
+            </w:trPr>
+            <w:tc>
+              <w:tcPr>
+                <w:tcW w:w="283" w:type="pct"/>
+              </w:tcPr>
+              <w:p>
+                <w:pPr>
+                  <w:spacing w:line="360" w:lineRule="auto"/>
+                  <w:ind w:right="-195"/>
+                  <w:rPr>
+                    <w:noProof/>
+                    <w:color w:val="000000" w:themeColor="text1"/>
+                  </w:rPr>
+                </w:pPr>
+                <w:r>
+                  <w:rPr>
+                    <w:noProof/>
+                    <w:color w:val="000000" w:themeColor="text1"/>
+                  </w:rPr>
+                  <w:t>[1</w:t>
+                </w:r>
+                <w:r>
+                  <w:rPr>
+                    <w:noProof/>
+                    <w:color w:val="000000" w:themeColor="text1"/>
+                  </w:rPr>
+                  <w:t>0</w:t>
+                </w:r>
+                <w:r>
+                  <w:rPr>
+                    <w:noProof/>
+                    <w:color w:val="000000" w:themeColor="text1"/>
+                  </w:rPr>
+                  <w:t xml:space="preserve">] </w:t>
+                </w:r>
+              </w:p>
+            </w:tc>
+            <w:tc>
+              <w:tcPr>
+                <w:tcW w:w="4668" w:type="pct"/>
+              </w:tcPr>
+              <w:p>
+                <w:pPr>
+                  <w:spacing w:line="360" w:lineRule="auto"/>
+                </w:pPr>
+                <w:r>
+                  <w:t>Yang and Xin Liu. “</w:t>
+                </w:r>
+                <w:r>
+                  <w:rPr>
+                    <w:i/>
+                    <w:iCs/>
+                  </w:rPr>
+                  <w:t>A re-examination of text categorization methods</w:t>
+                </w:r>
+                <w:r>
+                  <w:t>”, Proceedings of ACM SIGIR Conference on Research and Development in Information Retrieval (SIGIR’99), 1999.</w:t>
+                </w:r>
+              </w:p>
+            </w:tc>
+          </w:tr>
+          <w:tr>
+            <w:trPr>
+              <w:tblCellSpacing w:w="15" w:type="dxa"/>
+            </w:trPr>
+            <w:tc>
+              <w:tcPr>
+                <w:tcW w:w="283" w:type="pct"/>
+              </w:tcPr>
+              <w:p>
+                <w:pPr>
+                  <w:spacing w:line="360" w:lineRule="auto"/>
+                  <w:ind w:right="-195"/>
+                  <w:rPr>
+                    <w:noProof/>
+                    <w:color w:val="000000" w:themeColor="text1"/>
+                  </w:rPr>
+                </w:pPr>
+                <w:r>
+                  <w:rPr>
+                    <w:noProof/>
+                    <w:color w:val="000000" w:themeColor="text1"/>
+                  </w:rPr>
+                  <w:t>[1</w:t>
+                </w:r>
+                <w:r>
+                  <w:rPr>
+                    <w:noProof/>
+                    <w:color w:val="000000" w:themeColor="text1"/>
+                  </w:rPr>
+                  <w:t>1</w:t>
+                </w:r>
+                <w:r>
+                  <w:rPr>
+                    <w:noProof/>
+                    <w:color w:val="000000" w:themeColor="text1"/>
+                  </w:rPr>
+                  <w:t>]</w:t>
+                </w:r>
+              </w:p>
+            </w:tc>
+            <w:tc>
+              <w:tcPr>
+                <w:tcW w:w="4668" w:type="pct"/>
+              </w:tcPr>
+              <w:p>
+                <w:pPr>
+                  <w:spacing w:line="360" w:lineRule="auto"/>
+                </w:pPr>
+                <w:r>
+                  <w:t>J. Han and M. Kamber</w:t>
+                </w:r>
+                <w:r>
+                  <w:t xml:space="preserve"> (</w:t>
+                </w:r>
+                <w:r>
+                  <w:t>2006</w:t>
+                </w:r>
+                <w:r>
+                  <w:t>)</w:t>
+                </w:r>
+                <w:r>
+                  <w:t xml:space="preserve">, </w:t>
+                </w:r>
+                <w:r>
+                  <w:rPr>
+                    <w:i/>
+                    <w:iCs/>
+                  </w:rPr>
+                  <w:t>Data mining: concepts and techniques. Morgan Kaufmann</w:t>
+                </w:r>
+                <w:r>
+                  <w:t>, 2006.</w:t>
                 </w:r>
               </w:p>
             </w:tc>
@@ -50900,14 +51099,57 @@
             </w:tc>
             <w:tc>
               <w:tcPr>
-                <w:tcW w:w="4669" w:type="pct"/>
+                <w:tcW w:w="4668" w:type="pct"/>
               </w:tcPr>
               <w:p>
                 <w:pPr>
-                  <w:spacing w:line="360" w:lineRule="auto"/>
+                  <w:shd w:val="clear" w:color="auto" w:fill="FFFFFF"/>
+                  <w:spacing w:before="100" w:beforeAutospacing="1" w:after="100" w:afterAutospacing="1" w:line="360" w:lineRule="auto"/>
                 </w:pPr>
                 <w:r>
-                  <w:t>Dinh Dien, Hoang Kiem, Nguyen Van Toan. Vietnamese Word Segmentation.The sixth Natural Language Processing Pacific Rim Symposium, Tokyo, Japan, 11/2001. pp. 749 -756</w:t>
+                  <w:t>Vũ Hữu Tiệp’s Blog, “</w:t>
+                </w:r>
+                <w:r>
+                  <w:rPr>
+                    <w:i/>
+                  </w:rPr>
+                  <w:t>Machine Learning cơ bản</w:t>
+                </w:r>
+                <w:r>
+                  <w:t xml:space="preserve">”, </w:t>
+                </w:r>
+                <w:hyperlink r:id="rId56" w:history="1">
+                  <w:r>
+                    <w:rPr>
+                      <w:rStyle w:val="Hyperlink"/>
+                      <w:i/>
+                    </w:rPr>
+                    <w:t>https://machinelearningcoban.com</w:t>
+                  </w:r>
+                </w:hyperlink>
+                <w:r>
+                  <w:rPr>
+                    <w:i/>
+                  </w:rPr>
+                  <w:t xml:space="preserve"> , </w:t>
+                </w:r>
+                <w:r>
+                  <w:t xml:space="preserve">truy cập ngày </w:t>
+                </w:r>
+                <w:r>
+                  <w:t>20</w:t>
+                </w:r>
+                <w:r>
+                  <w:t xml:space="preserve"> tháng 0</w:t>
+                </w:r>
+                <w:r>
+                  <w:t>7</w:t>
+                </w:r>
+                <w:r>
+                  <w:t xml:space="preserve"> năm 2020</w:t>
+                </w:r>
+                <w:r>
+                  <w:t>.</w:t>
                 </w:r>
               </w:p>
             </w:tc>
@@ -50926,29 +51168,83 @@
                   <w:ind w:right="-195"/>
                   <w:rPr>
                     <w:noProof/>
-                    <w:color w:val="000000" w:themeColor="text1"/>
                   </w:rPr>
                 </w:pPr>
                 <w:r>
                   <w:rPr>
                     <w:noProof/>
-                    <w:color w:val="000000" w:themeColor="text1"/>
                   </w:rPr>
                   <w:lastRenderedPageBreak/>
-                  <w:t>[13]</w:t>
+                  <w:t>[13</w:t>
+                </w:r>
+                <w:r>
+                  <w:rPr>
+                    <w:noProof/>
+                  </w:rPr>
+                  <w:t>]</w:t>
                 </w:r>
               </w:p>
             </w:tc>
             <w:tc>
               <w:tcPr>
-                <w:tcW w:w="4669" w:type="pct"/>
+                <w:tcW w:w="4668" w:type="pct"/>
               </w:tcPr>
               <w:p>
                 <w:pPr>
                   <w:spacing w:line="360" w:lineRule="auto"/>
                 </w:pPr>
                 <w:r>
-                  <w:t>Chen, K. J., &amp; Liu, S. H. (1992). Word identification for Mandarin Chinese sentences. Proceedings of the Fifteenth International Conference on Computational Linguistics, Nantes: COLING-92.</w:t>
+                  <w:rPr>
+                    <w:bCs/>
+                    <w:i/>
+                    <w:iCs/>
+                  </w:rPr>
+                  <w:t>Tất tần tật về Machine Learning &amp; ứng dụng trong những ngành công nghiệp lớn</w:t>
+                </w:r>
+                <w:r>
+                  <w:rPr>
+                    <w:bCs/>
+                  </w:rPr>
+                  <w:t xml:space="preserve">, </w:t>
+                </w:r>
+                <w:hyperlink r:id="rId57" w:history="1">
+                  <w:r>
+                    <w:rPr>
+                      <w:rStyle w:val="Hyperlink"/>
+                      <w:bCs/>
+                      <w:i/>
+                      <w:color w:val="auto"/>
+                    </w:rPr>
+                    <w:t>https://techtalk.vn/tat-tan-tat-moi-kien-thuc-co-ban-ve-machine-learning.html</w:t>
+                  </w:r>
+                </w:hyperlink>
+                <w:r>
+                  <w:rPr>
+                    <w:rStyle w:val="Hyperlink"/>
+                    <w:bCs/>
+                    <w:i/>
+                    <w:color w:val="auto"/>
+                  </w:rPr>
+                  <w:t>,</w:t>
+                </w:r>
+                <w:r>
+                  <w:rPr>
+                    <w:rStyle w:val="Hyperlink"/>
+                    <w:color w:val="auto"/>
+                  </w:rPr>
+                  <w:t xml:space="preserve"> </w:t>
+                </w:r>
+                <w:r>
+                  <w:rPr>
+                    <w:i/>
+                  </w:rPr>
+                  <w:t xml:space="preserve">, </w:t>
+                </w:r>
+                <w:r>
+                  <w:t>truy cập ngày 20 tháng 07 năm 2020</w:t>
+                </w:r>
+                <w:r>
+                  <w:t>.</w:t>
                 </w:r>
               </w:p>
             </w:tc>
@@ -50967,7 +51263,39 @@
                   <w:ind w:right="-195"/>
                   <w:rPr>
                     <w:noProof/>
-                    <w:color w:val="000000" w:themeColor="text1"/>
+                  </w:rPr>
+                </w:pPr>
+                <w:r>
+                  <w:rPr>
+                    <w:noProof/>
+                  </w:rPr>
+                  <w:t>[1</w:t>
+                </w:r>
+                <w:r>
+                  <w:rPr>
+                    <w:noProof/>
+                  </w:rPr>
+                  <w:t>4</w:t>
+                </w:r>
+                <w:r>
+                  <w:rPr>
+                    <w:noProof/>
+                  </w:rPr>
+                  <w:t>]</w:t>
+                </w:r>
+              </w:p>
+            </w:tc>
+            <w:tc>
+              <w:tcPr>
+                <w:tcW w:w="4668" w:type="pct"/>
+              </w:tcPr>
+              <w:p>
+                <w:pPr>
+                  <w:spacing w:line="360" w:lineRule="auto"/>
+                  <w:rPr>
+                    <w:bCs/>
+                    <w:i/>
+                    <w:iCs/>
                   </w:rPr>
                 </w:pPr>
                 <w:r>
@@ -50975,20 +51303,55 @@
                     <w:noProof/>
                     <w:color w:val="000000" w:themeColor="text1"/>
                   </w:rPr>
-                  <w:t xml:space="preserve">[14] </w:t>
+                  <w:t xml:space="preserve">W. Foundation, </w:t>
                 </w:r>
-              </w:p>
-            </w:tc>
-            <w:tc>
-              <w:tcPr>
-                <w:tcW w:w="4669" w:type="pct"/>
-              </w:tcPr>
-              <w:p>
-                <w:pPr>
-                  <w:spacing w:line="360" w:lineRule="auto"/>
-                </w:pPr>
                 <w:r>
-                  <w:t>Yang and Xin Liu. “A re-examination of text categorization methods”, Proceedings of ACM SIGIR Conference on Research and Development in Information Retrieval (SIGIR’99), 1999.</w:t>
+                  <w:rPr>
+                    <w:noProof/>
+                    <w:color w:val="000000" w:themeColor="text1"/>
+                  </w:rPr>
+                  <w:t xml:space="preserve"> </w:t>
+                </w:r>
+                <w:r>
+                  <w:rPr>
+                    <w:i/>
+                    <w:iCs/>
+                    <w:noProof/>
+                    <w:color w:val="000000" w:themeColor="text1"/>
+                  </w:rPr>
+                  <w:t>XML</w:t>
+                </w:r>
+                <w:r>
+                  <w:rPr>
+                    <w:noProof/>
+                    <w:color w:val="000000" w:themeColor="text1"/>
+                  </w:rPr>
+                  <w:t xml:space="preserve">, </w:t>
+                </w:r>
+                <w:hyperlink r:id="rId58" w:history="1">
+                  <w:r>
+                    <w:rPr>
+                      <w:rStyle w:val="Hyperlink"/>
+                      <w:noProof/>
+                    </w:rPr>
+                    <w:t>https://vi.wikipedia.org/wiki/XML</w:t>
+                  </w:r>
+                </w:hyperlink>
+                <w:r>
+                  <w:rPr>
+                    <w:noProof/>
+                    <w:color w:val="000000" w:themeColor="text1"/>
+                  </w:rPr>
+                  <w:t xml:space="preserve"> </w:t>
+                </w:r>
+                <w:r>
+                  <w:rPr>
+                    <w:i/>
+                  </w:rPr>
+                  <w:t xml:space="preserve">, </w:t>
+                </w:r>
+                <w:r>
+                  <w:t>truy cập ngày 20 tháng 07 năm 2020.</w:t>
                 </w:r>
               </w:p>
             </w:tc>
@@ -51007,28 +51370,175 @@
                   <w:ind w:right="-195"/>
                   <w:rPr>
                     <w:noProof/>
-                    <w:color w:val="000000" w:themeColor="text1"/>
                   </w:rPr>
+                </w:pPr>
+                <w:r>
+                  <w:rPr>
+                    <w:noProof/>
+                  </w:rPr>
+                  <w:t>[1</w:t>
+                </w:r>
+                <w:r>
+                  <w:rPr>
+                    <w:noProof/>
+                  </w:rPr>
+                  <w:t>5</w:t>
+                </w:r>
+                <w:r>
+                  <w:rPr>
+                    <w:noProof/>
+                  </w:rPr>
+                  <w:t>]</w:t>
+                </w:r>
+              </w:p>
+            </w:tc>
+            <w:tc>
+              <w:tcPr>
+                <w:tcW w:w="4668" w:type="pct"/>
+              </w:tcPr>
+              <w:p>
+                <w:pPr>
+                  <w:shd w:val="clear" w:color="auto" w:fill="FFFFFF"/>
+                  <w:spacing w:before="100" w:beforeAutospacing="1" w:after="100" w:afterAutospacing="1" w:line="360" w:lineRule="auto"/>
+                </w:pPr>
+                <w:r>
+                  <w:t>Wikipedia, “</w:t>
+                </w:r>
+                <w:r>
+                  <w:rPr>
+                    <w:i/>
+                  </w:rPr>
+                  <w:t>Linear Regression</w:t>
+                </w:r>
+                <w:r>
+                  <w:rPr>
+                    <w:i/>
+                  </w:rPr>
+                  <w:t xml:space="preserve">”, </w:t>
+                </w:r>
+                <w:hyperlink r:id="rId59" w:history="1">
+                  <w:r>
+                    <w:rPr>
+                      <w:rStyle w:val="Hyperlink"/>
+                      <w:i/>
+                    </w:rPr>
+                    <w:t>https://en.wikipedia.org/wiki/Linear_regression</w:t>
+                  </w:r>
+                </w:hyperlink>
+                <w:r>
+                  <w:rPr>
+                    <w:i/>
+                  </w:rPr>
+                  <w:t xml:space="preserve"> </w:t>
+                </w:r>
+                <w:r>
+                  <w:rPr>
+                    <w:i/>
+                  </w:rPr>
+                  <w:t xml:space="preserve">, </w:t>
+                </w:r>
+                <w:r>
+                  <w:t>truy cập ngày 2</w:t>
+                </w:r>
+                <w:r>
+                  <w:t>1</w:t>
+                </w:r>
+                <w:r>
+                  <w:t xml:space="preserve"> tháng 07 năm 2020.</w:t>
+                </w:r>
+              </w:p>
+            </w:tc>
+          </w:tr>
+          <w:tr>
+            <w:trPr>
+              <w:tblCellSpacing w:w="15" w:type="dxa"/>
+            </w:trPr>
+            <w:tc>
+              <w:tcPr>
+                <w:tcW w:w="283" w:type="pct"/>
+              </w:tcPr>
+              <w:p>
+                <w:pPr>
+                  <w:spacing w:line="360" w:lineRule="auto"/>
+                  <w:ind w:right="-195"/>
+                  <w:rPr>
+                    <w:noProof/>
+                  </w:rPr>
+                </w:pPr>
+                <w:r>
+                  <w:rPr>
+                    <w:noProof/>
+                  </w:rPr>
+                  <w:t>[16]</w:t>
+                </w:r>
+              </w:p>
+            </w:tc>
+            <w:tc>
+              <w:tcPr>
+                <w:tcW w:w="4668" w:type="pct"/>
+              </w:tcPr>
+              <w:p>
+                <w:pPr>
+                  <w:shd w:val="clear" w:color="auto" w:fill="FFFFFF"/>
+                  <w:spacing w:before="100" w:beforeAutospacing="1" w:after="100" w:afterAutospacing="1" w:line="360" w:lineRule="auto"/>
                 </w:pPr>
                 <w:r>
                   <w:rPr>
                     <w:noProof/>
                     <w:color w:val="000000" w:themeColor="text1"/>
                   </w:rPr>
-                  <w:t>[15]</w:t>
+                  <w:t xml:space="preserve">Wikipedia, </w:t>
                 </w:r>
-              </w:p>
-            </w:tc>
-            <w:tc>
-              <w:tcPr>
-                <w:tcW w:w="4669" w:type="pct"/>
-              </w:tcPr>
-              <w:p>
-                <w:pPr>
-                  <w:spacing w:line="360" w:lineRule="auto"/>
-                </w:pPr>
                 <w:r>
-                  <w:t>J. Han and M. Kamber, Data mining: concepts and techniques. Morgan Kaufmann, 2006.</w:t>
+                  <w:rPr>
+                    <w:i/>
+                    <w:iCs/>
+                    <w:noProof/>
+                    <w:color w:val="000000" w:themeColor="text1"/>
+                  </w:rPr>
+                  <w:t>JavaScrip</w:t>
+                </w:r>
+                <w:r>
+                  <w:rPr>
+                    <w:i/>
+                    <w:iCs/>
+                    <w:noProof/>
+                    <w:color w:val="000000" w:themeColor="text1"/>
+                  </w:rPr>
+                  <w:t>t,</w:t>
+                </w:r>
+                <w:r>
+                  <w:rPr>
+                    <w:noProof/>
+                    <w:color w:val="000000" w:themeColor="text1"/>
+                  </w:rPr>
+                  <w:t xml:space="preserve"> </w:t>
+                </w:r>
+                <w:hyperlink r:id="rId60" w:history="1">
+                  <w:r>
+                    <w:rPr>
+                      <w:rStyle w:val="Hyperlink"/>
+                      <w:noProof/>
+                    </w:rPr>
+                    <w:t>https://vi.wikipedia.org/wiki/JavaScrip</w:t>
+                  </w:r>
+                  <w:r>
+                    <w:rPr>
+                      <w:rStyle w:val="Hyperlink"/>
+                      <w:noProof/>
+                    </w:rPr>
+                    <w:t>t</w:t>
+                  </w:r>
+                </w:hyperlink>
+                <w:r>
+                  <w:rPr>
+                    <w:noProof/>
+                    <w:color w:val="000000" w:themeColor="text1"/>
+                  </w:rPr>
+                  <w:t xml:space="preserve"> ,</w:t>
+                </w:r>
+                <w:r>
+                  <w:t>truy cập ngày 21 tháng 07 năm 2020.</w:t>
                 </w:r>
               </w:p>
             </w:tc>
@@ -51064,8 +51574,8 @@
     <w:bookmarkEnd w:id="289" w:displacedByCustomXml="prev"/>
     <w:bookmarkEnd w:id="288" w:displacedByCustomXml="prev"/>
     <w:sectPr>
-      <w:headerReference w:type="default" r:id="rId56"/>
-      <w:footerReference w:type="default" r:id="rId57"/>
+      <w:headerReference w:type="default" r:id="rId61"/>
+      <w:footerReference w:type="default" r:id="rId62"/>
       <w:pgSz w:w="11907" w:h="16839" w:code="9"/>
       <w:pgMar w:top="1134" w:right="1134" w:bottom="1134" w:left="1701" w:header="720" w:footer="720" w:gutter="0"/>
       <w:pgNumType w:start="1"/>
@@ -51281,7 +51791,7 @@
         <v:path o:extrusionok="f" gradientshapeok="t" o:connecttype="rect"/>
         <o:lock v:ext="edit" aspectratio="t"/>
       </v:shapetype>
-      <v:shape id="_x0000_i2920" type="#_x0000_t75" style="width:11.4pt;height:11.4pt" o:bullet="t">
+      <v:shape id="_x0000_i1310" type="#_x0000_t75" style="width:11.4pt;height:11.4pt" o:bullet="t">
         <v:imagedata r:id="rId1" o:title="msoE887"/>
       </v:shape>
     </w:pict>
@@ -51626,6 +52136,96 @@
     </w:lvl>
   </w:abstractNum>
   <w:abstractNum w:abstractNumId="3" w15:restartNumberingAfterBreak="0">
+    <w:nsid w:val="0DE24F9D"/>
+    <w:multiLevelType w:val="hybridMultilevel"/>
+    <w:tmpl w:val="2CE487E2"/>
+    <w:lvl w:ilvl="0" w:tplc="66A89632">
+      <w:start w:val="1"/>
+      <w:numFmt w:val="decimal"/>
+      <w:lvlText w:val="[%1]."/>
+      <w:lvlJc w:val="left"/>
+      <w:pPr>
+        <w:ind w:left="1702" w:hanging="360"/>
+      </w:pPr>
+      <w:rPr>
+        <w:rFonts w:hint="default"/>
+        <w:i w:val="0"/>
+      </w:rPr>
+    </w:lvl>
+    <w:lvl w:ilvl="1" w:tplc="04090019" w:tentative="1">
+      <w:start w:val="1"/>
+      <w:numFmt w:val="lowerLetter"/>
+      <w:lvlText w:val="%2."/>
+      <w:lvlJc w:val="left"/>
+      <w:pPr>
+        <w:ind w:left="2422" w:hanging="360"/>
+      </w:pPr>
+    </w:lvl>
+    <w:lvl w:ilvl="2" w:tplc="0409001B" w:tentative="1">
+      <w:start w:val="1"/>
+      <w:numFmt w:val="lowerRoman"/>
+      <w:lvlText w:val="%3."/>
+      <w:lvlJc w:val="right"/>
+      <w:pPr>
+        <w:ind w:left="3142" w:hanging="180"/>
+      </w:pPr>
+    </w:lvl>
+    <w:lvl w:ilvl="3" w:tplc="0409000F" w:tentative="1">
+      <w:start w:val="1"/>
+      <w:numFmt w:val="decimal"/>
+      <w:lvlText w:val="%4."/>
+      <w:lvlJc w:val="left"/>
+      <w:pPr>
+        <w:ind w:left="3862" w:hanging="360"/>
+      </w:pPr>
+    </w:lvl>
+    <w:lvl w:ilvl="4" w:tplc="04090019" w:tentative="1">
+      <w:start w:val="1"/>
+      <w:numFmt w:val="lowerLetter"/>
+      <w:lvlText w:val="%5."/>
+      <w:lvlJc w:val="left"/>
+      <w:pPr>
+        <w:ind w:left="4582" w:hanging="360"/>
+      </w:pPr>
+    </w:lvl>
+    <w:lvl w:ilvl="5" w:tplc="0409001B" w:tentative="1">
+      <w:start w:val="1"/>
+      <w:numFmt w:val="lowerRoman"/>
+      <w:lvlText w:val="%6."/>
+      <w:lvlJc w:val="right"/>
+      <w:pPr>
+        <w:ind w:left="5302" w:hanging="180"/>
+      </w:pPr>
+    </w:lvl>
+    <w:lvl w:ilvl="6" w:tplc="0409000F" w:tentative="1">
+      <w:start w:val="1"/>
+      <w:numFmt w:val="decimal"/>
+      <w:lvlText w:val="%7."/>
+      <w:lvlJc w:val="left"/>
+      <w:pPr>
+        <w:ind w:left="6022" w:hanging="360"/>
+      </w:pPr>
+    </w:lvl>
+    <w:lvl w:ilvl="7" w:tplc="04090019" w:tentative="1">
+      <w:start w:val="1"/>
+      <w:numFmt w:val="lowerLetter"/>
+      <w:lvlText w:val="%8."/>
+      <w:lvlJc w:val="left"/>
+      <w:pPr>
+        <w:ind w:left="6742" w:hanging="360"/>
+      </w:pPr>
+    </w:lvl>
+    <w:lvl w:ilvl="8" w:tplc="0409001B" w:tentative="1">
+      <w:start w:val="1"/>
+      <w:numFmt w:val="lowerRoman"/>
+      <w:lvlText w:val="%9."/>
+      <w:lvlJc w:val="right"/>
+      <w:pPr>
+        <w:ind w:left="7462" w:hanging="180"/>
+      </w:pPr>
+    </w:lvl>
+  </w:abstractNum>
+  <w:abstractNum w:abstractNumId="4" w15:restartNumberingAfterBreak="0">
     <w:nsid w:val="1090187C"/>
     <w:multiLevelType w:val="multilevel"/>
     <w:tmpl w:val="D8DC213E"/>
@@ -51770,7 +52370,7 @@
       </w:rPr>
     </w:lvl>
   </w:abstractNum>
-  <w:abstractNum w:abstractNumId="4" w15:restartNumberingAfterBreak="0">
+  <w:abstractNum w:abstractNumId="5" w15:restartNumberingAfterBreak="0">
     <w:nsid w:val="15854A19"/>
     <w:multiLevelType w:val="hybridMultilevel"/>
     <w:tmpl w:val="5288B84E"/>
@@ -51884,7 +52484,7 @@
       </w:rPr>
     </w:lvl>
   </w:abstractNum>
-  <w:abstractNum w:abstractNumId="5" w15:restartNumberingAfterBreak="0">
+  <w:abstractNum w:abstractNumId="6" w15:restartNumberingAfterBreak="0">
     <w:nsid w:val="194700C8"/>
     <w:multiLevelType w:val="multilevel"/>
     <w:tmpl w:val="6B088A7C"/>
@@ -52033,7 +52633,7 @@
       </w:rPr>
     </w:lvl>
   </w:abstractNum>
-  <w:abstractNum w:abstractNumId="6" w15:restartNumberingAfterBreak="0">
+  <w:abstractNum w:abstractNumId="7" w15:restartNumberingAfterBreak="0">
     <w:nsid w:val="1C105911"/>
     <w:multiLevelType w:val="hybridMultilevel"/>
     <w:tmpl w:val="C73828A4"/>
@@ -52145,7 +52745,7 @@
       </w:rPr>
     </w:lvl>
   </w:abstractNum>
-  <w:abstractNum w:abstractNumId="7" w15:restartNumberingAfterBreak="0">
+  <w:abstractNum w:abstractNumId="8" w15:restartNumberingAfterBreak="0">
     <w:nsid w:val="24BD2930"/>
     <w:multiLevelType w:val="multilevel"/>
     <w:tmpl w:val="7F08CB24"/>
@@ -52294,7 +52894,7 @@
       </w:rPr>
     </w:lvl>
   </w:abstractNum>
-  <w:abstractNum w:abstractNumId="8" w15:restartNumberingAfterBreak="0">
+  <w:abstractNum w:abstractNumId="9" w15:restartNumberingAfterBreak="0">
     <w:nsid w:val="24E17C79"/>
     <w:multiLevelType w:val="hybridMultilevel"/>
     <w:tmpl w:val="01C2E6B6"/>
@@ -52407,7 +53007,7 @@
       </w:rPr>
     </w:lvl>
   </w:abstractNum>
-  <w:abstractNum w:abstractNumId="9" w15:restartNumberingAfterBreak="0">
+  <w:abstractNum w:abstractNumId="10" w15:restartNumberingAfterBreak="0">
     <w:nsid w:val="2681526E"/>
     <w:multiLevelType w:val="multilevel"/>
     <w:tmpl w:val="BA62CDC6"/>
@@ -52552,7 +53152,7 @@
       </w:rPr>
     </w:lvl>
   </w:abstractNum>
-  <w:abstractNum w:abstractNumId="10" w15:restartNumberingAfterBreak="0">
+  <w:abstractNum w:abstractNumId="11" w15:restartNumberingAfterBreak="0">
     <w:nsid w:val="26A55335"/>
     <w:multiLevelType w:val="multilevel"/>
     <w:tmpl w:val="CE9021FE"/>
@@ -52701,7 +53301,7 @@
       </w:rPr>
     </w:lvl>
   </w:abstractNum>
-  <w:abstractNum w:abstractNumId="11" w15:restartNumberingAfterBreak="0">
+  <w:abstractNum w:abstractNumId="12" w15:restartNumberingAfterBreak="0">
     <w:nsid w:val="341F4FB8"/>
     <w:multiLevelType w:val="hybridMultilevel"/>
     <w:tmpl w:val="1BFCFE42"/>
@@ -52814,7 +53414,7 @@
       </w:rPr>
     </w:lvl>
   </w:abstractNum>
-  <w:abstractNum w:abstractNumId="12" w15:restartNumberingAfterBreak="0">
+  <w:abstractNum w:abstractNumId="13" w15:restartNumberingAfterBreak="0">
     <w:nsid w:val="363005A7"/>
     <w:multiLevelType w:val="hybridMultilevel"/>
     <w:tmpl w:val="017A1896"/>
@@ -52926,7 +53526,7 @@
       </w:rPr>
     </w:lvl>
   </w:abstractNum>
-  <w:abstractNum w:abstractNumId="13" w15:restartNumberingAfterBreak="0">
+  <w:abstractNum w:abstractNumId="14" w15:restartNumberingAfterBreak="0">
     <w:nsid w:val="3FEB49A4"/>
     <w:multiLevelType w:val="hybridMultilevel"/>
     <w:tmpl w:val="CFF22A24"/>
@@ -53039,7 +53639,7 @@
       </w:rPr>
     </w:lvl>
   </w:abstractNum>
-  <w:abstractNum w:abstractNumId="14" w15:restartNumberingAfterBreak="0">
+  <w:abstractNum w:abstractNumId="15" w15:restartNumberingAfterBreak="0">
     <w:nsid w:val="498C32D3"/>
     <w:multiLevelType w:val="hybridMultilevel"/>
     <w:tmpl w:val="B73CFF8C"/>
@@ -53152,7 +53752,7 @@
       </w:rPr>
     </w:lvl>
   </w:abstractNum>
-  <w:abstractNum w:abstractNumId="15" w15:restartNumberingAfterBreak="0">
+  <w:abstractNum w:abstractNumId="16" w15:restartNumberingAfterBreak="0">
     <w:nsid w:val="499E07A6"/>
     <w:multiLevelType w:val="hybridMultilevel"/>
     <w:tmpl w:val="221298C0"/>
@@ -53241,7 +53841,7 @@
       </w:pPr>
     </w:lvl>
   </w:abstractNum>
-  <w:abstractNum w:abstractNumId="16" w15:restartNumberingAfterBreak="0">
+  <w:abstractNum w:abstractNumId="17" w15:restartNumberingAfterBreak="0">
     <w:nsid w:val="49D7715A"/>
     <w:multiLevelType w:val="hybridMultilevel"/>
     <w:tmpl w:val="E9AC0EF8"/>
@@ -53330,7 +53930,7 @@
       </w:pPr>
     </w:lvl>
   </w:abstractNum>
-  <w:abstractNum w:abstractNumId="17" w15:restartNumberingAfterBreak="0">
+  <w:abstractNum w:abstractNumId="18" w15:restartNumberingAfterBreak="0">
     <w:nsid w:val="514620BB"/>
     <w:multiLevelType w:val="hybridMultilevel"/>
     <w:tmpl w:val="F564865E"/>
@@ -53443,7 +54043,7 @@
       </w:rPr>
     </w:lvl>
   </w:abstractNum>
-  <w:abstractNum w:abstractNumId="18" w15:restartNumberingAfterBreak="0">
+  <w:abstractNum w:abstractNumId="19" w15:restartNumberingAfterBreak="0">
     <w:nsid w:val="51CD6228"/>
     <w:multiLevelType w:val="hybridMultilevel"/>
     <w:tmpl w:val="EE0CC0AA"/>
@@ -53532,7 +54132,7 @@
       </w:pPr>
     </w:lvl>
   </w:abstractNum>
-  <w:abstractNum w:abstractNumId="19" w15:restartNumberingAfterBreak="0">
+  <w:abstractNum w:abstractNumId="20" w15:restartNumberingAfterBreak="0">
     <w:nsid w:val="53233A25"/>
     <w:multiLevelType w:val="multilevel"/>
     <w:tmpl w:val="97DA19C2"/>
@@ -53645,7 +54245,7 @@
       </w:rPr>
     </w:lvl>
   </w:abstractNum>
-  <w:abstractNum w:abstractNumId="20" w15:restartNumberingAfterBreak="0">
+  <w:abstractNum w:abstractNumId="21" w15:restartNumberingAfterBreak="0">
     <w:nsid w:val="56606807"/>
     <w:multiLevelType w:val="hybridMultilevel"/>
     <w:tmpl w:val="B7502E88"/>
@@ -53758,7 +54358,7 @@
       </w:rPr>
     </w:lvl>
   </w:abstractNum>
-  <w:abstractNum w:abstractNumId="21" w15:restartNumberingAfterBreak="0">
+  <w:abstractNum w:abstractNumId="22" w15:restartNumberingAfterBreak="0">
     <w:nsid w:val="651D6363"/>
     <w:multiLevelType w:val="hybridMultilevel"/>
     <w:tmpl w:val="38E63002"/>
@@ -53871,7 +54471,7 @@
       </w:rPr>
     </w:lvl>
   </w:abstractNum>
-  <w:abstractNum w:abstractNumId="22" w15:restartNumberingAfterBreak="0">
+  <w:abstractNum w:abstractNumId="23" w15:restartNumberingAfterBreak="0">
     <w:nsid w:val="6A627A95"/>
     <w:multiLevelType w:val="multilevel"/>
     <w:tmpl w:val="1D662002"/>
@@ -53988,7 +54588,7 @@
       </w:rPr>
     </w:lvl>
   </w:abstractNum>
-  <w:abstractNum w:abstractNumId="23" w15:restartNumberingAfterBreak="0">
+  <w:abstractNum w:abstractNumId="24" w15:restartNumberingAfterBreak="0">
     <w:nsid w:val="6D6629F5"/>
     <w:multiLevelType w:val="hybridMultilevel"/>
     <w:tmpl w:val="CED65BE8"/>
@@ -54101,7 +54701,7 @@
       </w:rPr>
     </w:lvl>
   </w:abstractNum>
-  <w:abstractNum w:abstractNumId="24" w15:restartNumberingAfterBreak="0">
+  <w:abstractNum w:abstractNumId="25" w15:restartNumberingAfterBreak="0">
     <w:nsid w:val="731422E4"/>
     <w:multiLevelType w:val="multilevel"/>
     <w:tmpl w:val="594C4564"/>
@@ -54214,7 +54814,7 @@
       </w:rPr>
     </w:lvl>
   </w:abstractNum>
-  <w:abstractNum w:abstractNumId="25" w15:restartNumberingAfterBreak="0">
+  <w:abstractNum w:abstractNumId="26" w15:restartNumberingAfterBreak="0">
     <w:nsid w:val="74CF7A1D"/>
     <w:multiLevelType w:val="hybridMultilevel"/>
     <w:tmpl w:val="4B2AEA44"/>
@@ -54303,7 +54903,7 @@
       </w:pPr>
     </w:lvl>
   </w:abstractNum>
-  <w:abstractNum w:abstractNumId="26" w15:restartNumberingAfterBreak="0">
+  <w:abstractNum w:abstractNumId="27" w15:restartNumberingAfterBreak="0">
     <w:nsid w:val="78B62082"/>
     <w:multiLevelType w:val="hybridMultilevel"/>
     <w:tmpl w:val="97DC3A22"/>
@@ -54416,7 +55016,7 @@
       </w:rPr>
     </w:lvl>
   </w:abstractNum>
-  <w:abstractNum w:abstractNumId="27" w15:restartNumberingAfterBreak="0">
+  <w:abstractNum w:abstractNumId="28" w15:restartNumberingAfterBreak="0">
     <w:nsid w:val="7F9B2A28"/>
     <w:multiLevelType w:val="hybridMultilevel"/>
     <w:tmpl w:val="10086902"/>
@@ -54530,88 +55130,91 @@
     </w:lvl>
   </w:abstractNum>
   <w:num w:numId="1">
-    <w:abstractNumId w:val="25"/>
+    <w:abstractNumId w:val="26"/>
   </w:num>
   <w:num w:numId="2">
-    <w:abstractNumId w:val="6"/>
+    <w:abstractNumId w:val="7"/>
   </w:num>
   <w:num w:numId="3">
-    <w:abstractNumId w:val="12"/>
+    <w:abstractNumId w:val="13"/>
   </w:num>
   <w:num w:numId="4">
-    <w:abstractNumId w:val="21"/>
+    <w:abstractNumId w:val="22"/>
   </w:num>
   <w:num w:numId="5">
-    <w:abstractNumId w:val="26"/>
+    <w:abstractNumId w:val="27"/>
   </w:num>
   <w:num w:numId="6">
     <w:abstractNumId w:val="2"/>
   </w:num>
   <w:num w:numId="7">
-    <w:abstractNumId w:val="8"/>
+    <w:abstractNumId w:val="9"/>
   </w:num>
   <w:num w:numId="8">
     <w:abstractNumId w:val="1"/>
   </w:num>
   <w:num w:numId="9">
-    <w:abstractNumId w:val="22"/>
+    <w:abstractNumId w:val="23"/>
   </w:num>
   <w:num w:numId="10">
+    <w:abstractNumId w:val="21"/>
+  </w:num>
+  <w:num w:numId="11">
+    <w:abstractNumId w:val="14"/>
+  </w:num>
+  <w:num w:numId="12">
+    <w:abstractNumId w:val="15"/>
+  </w:num>
+  <w:num w:numId="13">
+    <w:abstractNumId w:val="5"/>
+  </w:num>
+  <w:num w:numId="14">
     <w:abstractNumId w:val="20"/>
   </w:num>
-  <w:num w:numId="11">
-    <w:abstractNumId w:val="13"/>
-  </w:num>
-  <w:num w:numId="12">
-    <w:abstractNumId w:val="14"/>
-  </w:num>
-  <w:num w:numId="13">
-    <w:abstractNumId w:val="4"/>
-  </w:num>
-  <w:num w:numId="14">
-    <w:abstractNumId w:val="19"/>
-  </w:num>
   <w:num w:numId="15">
-    <w:abstractNumId w:val="17"/>
+    <w:abstractNumId w:val="18"/>
   </w:num>
   <w:num w:numId="16">
     <w:abstractNumId w:val="0"/>
   </w:num>
   <w:num w:numId="17">
-    <w:abstractNumId w:val="18"/>
+    <w:abstractNumId w:val="19"/>
   </w:num>
   <w:num w:numId="18">
-    <w:abstractNumId w:val="23"/>
+    <w:abstractNumId w:val="24"/>
   </w:num>
   <w:num w:numId="19">
+    <w:abstractNumId w:val="12"/>
+  </w:num>
+  <w:num w:numId="20">
+    <w:abstractNumId w:val="28"/>
+  </w:num>
+  <w:num w:numId="21">
+    <w:abstractNumId w:val="25"/>
+  </w:num>
+  <w:num w:numId="22">
     <w:abstractNumId w:val="11"/>
   </w:num>
-  <w:num w:numId="20">
-    <w:abstractNumId w:val="27"/>
+  <w:num w:numId="23">
+    <w:abstractNumId w:val="6"/>
   </w:num>
-  <w:num w:numId="21">
-    <w:abstractNumId w:val="24"/>
+  <w:num w:numId="24">
+    <w:abstractNumId w:val="8"/>
   </w:num>
-  <w:num w:numId="22">
+  <w:num w:numId="25">
     <w:abstractNumId w:val="10"/>
   </w:num>
-  <w:num w:numId="23">
-    <w:abstractNumId w:val="5"/>
-  </w:num>
-  <w:num w:numId="24">
-    <w:abstractNumId w:val="7"/>
-  </w:num>
-  <w:num w:numId="25">
-    <w:abstractNumId w:val="9"/>
-  </w:num>
   <w:num w:numId="26">
-    <w:abstractNumId w:val="3"/>
+    <w:abstractNumId w:val="4"/>
   </w:num>
   <w:num w:numId="27">
+    <w:abstractNumId w:val="17"/>
+  </w:num>
+  <w:num w:numId="28">
     <w:abstractNumId w:val="16"/>
   </w:num>
-  <w:num w:numId="28">
-    <w:abstractNumId w:val="15"/>
+  <w:num w:numId="29">
+    <w:abstractNumId w:val="3"/>
   </w:num>
   <w:numIdMacAtCleanup w:val="17"/>
 </w:numbering>

</xml_diff>